<commit_message>
correções em sala de aula
</commit_message>
<xml_diff>
--- a/AnaliseProjeto/Documento arquitetural.docx
+++ b/AnaliseProjeto/Documento arquitetural.docx
@@ -170,7 +170,7 @@
           <w:szCs w:val="28"/>
           <w:lang w:eastAsia="pt-BR"/>
         </w:rPr>
-        <w:t>Versão 1.0</w:t>
+        <w:t xml:space="preserve">Versão </w:t>
       </w:r>
       <w:r>
         <w:rPr>
@@ -182,7 +182,7 @@
           <w:szCs w:val="28"/>
           <w:lang w:eastAsia="pt-BR"/>
         </w:rPr>
-        <w:t>1</w:t>
+        <w:t>2.0</w:t>
       </w:r>
     </w:p>
     <w:p>
@@ -511,7 +511,7 @@
               <w:rPr>
                 <w:rFonts w:ascii="Arial" w:hAnsi="Arial" w:cs="Arial"/>
               </w:rPr>
-              <w:t>1.01</w:t>
+              <w:t>2.0</w:t>
             </w:r>
           </w:p>
         </w:tc>
@@ -543,20 +543,62 @@
                 <w:rFonts w:ascii="Arial" w:hAnsi="Arial" w:cs="Arial"/>
               </w:rPr>
             </w:pPr>
-            <w:proofErr w:type="spellStart"/>
             <w:r>
               <w:rPr>
                 <w:rFonts w:ascii="Arial" w:hAnsi="Arial" w:cs="Arial"/>
               </w:rPr>
-              <w:t>Fágner</w:t>
-            </w:r>
-            <w:proofErr w:type="spellEnd"/>
-            <w:r>
+              <w:t>Fágner Nascimento Cunha</w:t>
+            </w:r>
+          </w:p>
+        </w:tc>
+      </w:tr>
+      <w:tr>
+        <w:tc>
+          <w:tcPr>
+            <w:tcW w:w="2161" w:type="dxa"/>
+          </w:tcPr>
+          <w:p>
+            <w:pPr>
               <w:rPr>
                 <w:rFonts w:ascii="Arial" w:hAnsi="Arial" w:cs="Arial"/>
               </w:rPr>
-              <w:t xml:space="preserve"> Nascimento Cunha</w:t>
-            </w:r>
+            </w:pPr>
+          </w:p>
+        </w:tc>
+        <w:tc>
+          <w:tcPr>
+            <w:tcW w:w="2161" w:type="dxa"/>
+          </w:tcPr>
+          <w:p>
+            <w:pPr>
+              <w:rPr>
+                <w:rFonts w:ascii="Arial" w:hAnsi="Arial" w:cs="Arial"/>
+              </w:rPr>
+            </w:pPr>
+          </w:p>
+        </w:tc>
+        <w:tc>
+          <w:tcPr>
+            <w:tcW w:w="2161" w:type="dxa"/>
+          </w:tcPr>
+          <w:p>
+            <w:pPr>
+              <w:rPr>
+                <w:rFonts w:ascii="Arial" w:hAnsi="Arial" w:cs="Arial"/>
+              </w:rPr>
+            </w:pPr>
+          </w:p>
+        </w:tc>
+        <w:tc>
+          <w:tcPr>
+            <w:tcW w:w="2161" w:type="dxa"/>
+          </w:tcPr>
+          <w:p>
+            <w:pPr>
+              <w:rPr>
+                <w:rFonts w:ascii="Arial" w:hAnsi="Arial" w:cs="Arial"/>
+              </w:rPr>
+            </w:pPr>
           </w:p>
         </w:tc>
       </w:tr>
@@ -746,626 +788,1398 @@
           <w:szCs w:val="36"/>
           <w:lang w:eastAsia="pt-BR"/>
         </w:rPr>
-        <w:lastRenderedPageBreak/>
         <w:t>Índice Analítico</w:t>
       </w:r>
     </w:p>
+    <w:sdt>
+      <w:sdtPr>
+        <w:id w:val="2071537840"/>
+        <w:docPartObj>
+          <w:docPartGallery w:val="Table of Contents"/>
+          <w:docPartUnique/>
+        </w:docPartObj>
+      </w:sdtPr>
+      <w:sdtEndPr>
+        <w:rPr>
+          <w:rFonts w:asciiTheme="minorHAnsi" w:eastAsiaTheme="minorHAnsi" w:hAnsiTheme="minorHAnsi" w:cstheme="minorBidi"/>
+          <w:color w:val="auto"/>
+          <w:sz w:val="22"/>
+          <w:szCs w:val="22"/>
+          <w:lang w:eastAsia="en-US"/>
+        </w:rPr>
+      </w:sdtEndPr>
+      <w:sdtContent>
+        <w:p>
+          <w:pPr>
+            <w:pStyle w:val="CabealhodoSumrio"/>
+          </w:pPr>
+        </w:p>
+        <w:p>
+          <w:pPr>
+            <w:pStyle w:val="Sumrio1"/>
+            <w:tabs>
+              <w:tab w:val="left" w:pos="440"/>
+              <w:tab w:val="right" w:leader="dot" w:pos="8494"/>
+            </w:tabs>
+            <w:rPr>
+              <w:noProof/>
+            </w:rPr>
+          </w:pPr>
+          <w:r>
+            <w:fldChar w:fldCharType="begin"/>
+          </w:r>
+          <w:r>
+            <w:instrText xml:space="preserve"> TOC \o "1-3" \h \z \u </w:instrText>
+          </w:r>
+          <w:r>
+            <w:fldChar w:fldCharType="separate"/>
+          </w:r>
+          <w:hyperlink w:anchor="_Toc321304782" w:history="1">
+            <w:r>
+              <w:rPr>
+                <w:rStyle w:val="Hyperlink"/>
+                <w:rFonts w:ascii="Arial" w:hAnsi="Arial" w:cs="Arial"/>
+                <w:noProof/>
+              </w:rPr>
+              <w:t>1.</w:t>
+            </w:r>
+            <w:r>
+              <w:rPr>
+                <w:noProof/>
+              </w:rPr>
+              <w:tab/>
+            </w:r>
+            <w:r>
+              <w:rPr>
+                <w:rStyle w:val="Hyperlink"/>
+                <w:rFonts w:ascii="Arial" w:hAnsi="Arial" w:cs="Arial"/>
+                <w:noProof/>
+              </w:rPr>
+              <w:t>Introdução</w:t>
+            </w:r>
+            <w:r>
+              <w:rPr>
+                <w:noProof/>
+                <w:webHidden/>
+              </w:rPr>
+              <w:tab/>
+            </w:r>
+            <w:r>
+              <w:rPr>
+                <w:noProof/>
+                <w:webHidden/>
+              </w:rPr>
+              <w:fldChar w:fldCharType="begin"/>
+            </w:r>
+            <w:r>
+              <w:rPr>
+                <w:noProof/>
+                <w:webHidden/>
+              </w:rPr>
+              <w:instrText xml:space="preserve"> PAGEREF _Toc321304782 \h </w:instrText>
+            </w:r>
+            <w:r>
+              <w:rPr>
+                <w:noProof/>
+                <w:webHidden/>
+              </w:rPr>
+            </w:r>
+            <w:r>
+              <w:rPr>
+                <w:noProof/>
+                <w:webHidden/>
+              </w:rPr>
+              <w:fldChar w:fldCharType="separate"/>
+            </w:r>
+            <w:r>
+              <w:rPr>
+                <w:noProof/>
+                <w:webHidden/>
+              </w:rPr>
+              <w:t>4</w:t>
+            </w:r>
+            <w:r>
+              <w:rPr>
+                <w:noProof/>
+                <w:webHidden/>
+              </w:rPr>
+              <w:fldChar w:fldCharType="end"/>
+            </w:r>
+          </w:hyperlink>
+        </w:p>
+        <w:p>
+          <w:pPr>
+            <w:pStyle w:val="Sumrio2"/>
+            <w:tabs>
+              <w:tab w:val="left" w:pos="880"/>
+              <w:tab w:val="right" w:leader="dot" w:pos="8494"/>
+            </w:tabs>
+            <w:rPr>
+              <w:noProof/>
+            </w:rPr>
+          </w:pPr>
+          <w:hyperlink w:anchor="_Toc321304783" w:history="1">
+            <w:r>
+              <w:rPr>
+                <w:rStyle w:val="Hyperlink"/>
+                <w:rFonts w:cs="Arial"/>
+                <w:noProof/>
+              </w:rPr>
+              <w:t>1.1.</w:t>
+            </w:r>
+            <w:r>
+              <w:rPr>
+                <w:noProof/>
+              </w:rPr>
+              <w:tab/>
+            </w:r>
+            <w:r>
+              <w:rPr>
+                <w:rStyle w:val="Hyperlink"/>
+                <w:rFonts w:cs="Arial"/>
+                <w:noProof/>
+              </w:rPr>
+              <w:t>Finalidade</w:t>
+            </w:r>
+            <w:r>
+              <w:rPr>
+                <w:noProof/>
+                <w:webHidden/>
+              </w:rPr>
+              <w:tab/>
+            </w:r>
+            <w:r>
+              <w:rPr>
+                <w:noProof/>
+                <w:webHidden/>
+              </w:rPr>
+              <w:fldChar w:fldCharType="begin"/>
+            </w:r>
+            <w:r>
+              <w:rPr>
+                <w:noProof/>
+                <w:webHidden/>
+              </w:rPr>
+              <w:instrText xml:space="preserve"> PAGEREF _Toc321304783 \h </w:instrText>
+            </w:r>
+            <w:r>
+              <w:rPr>
+                <w:noProof/>
+                <w:webHidden/>
+              </w:rPr>
+            </w:r>
+            <w:r>
+              <w:rPr>
+                <w:noProof/>
+                <w:webHidden/>
+              </w:rPr>
+              <w:fldChar w:fldCharType="separate"/>
+            </w:r>
+            <w:r>
+              <w:rPr>
+                <w:noProof/>
+                <w:webHidden/>
+              </w:rPr>
+              <w:t>4</w:t>
+            </w:r>
+            <w:r>
+              <w:rPr>
+                <w:noProof/>
+                <w:webHidden/>
+              </w:rPr>
+              <w:fldChar w:fldCharType="end"/>
+            </w:r>
+          </w:hyperlink>
+        </w:p>
+        <w:p>
+          <w:pPr>
+            <w:pStyle w:val="Sumrio2"/>
+            <w:tabs>
+              <w:tab w:val="left" w:pos="880"/>
+              <w:tab w:val="right" w:leader="dot" w:pos="8494"/>
+            </w:tabs>
+            <w:rPr>
+              <w:noProof/>
+            </w:rPr>
+          </w:pPr>
+          <w:hyperlink w:anchor="_Toc321304784" w:history="1">
+            <w:r>
+              <w:rPr>
+                <w:rStyle w:val="Hyperlink"/>
+                <w:rFonts w:cs="Arial"/>
+                <w:noProof/>
+              </w:rPr>
+              <w:t>1.2.</w:t>
+            </w:r>
+            <w:r>
+              <w:rPr>
+                <w:noProof/>
+              </w:rPr>
+              <w:tab/>
+            </w:r>
+            <w:r>
+              <w:rPr>
+                <w:rStyle w:val="Hyperlink"/>
+                <w:rFonts w:cs="Arial"/>
+                <w:noProof/>
+              </w:rPr>
+              <w:t>Escopo</w:t>
+            </w:r>
+            <w:r>
+              <w:rPr>
+                <w:noProof/>
+                <w:webHidden/>
+              </w:rPr>
+              <w:tab/>
+            </w:r>
+            <w:r>
+              <w:rPr>
+                <w:noProof/>
+                <w:webHidden/>
+              </w:rPr>
+              <w:fldChar w:fldCharType="begin"/>
+            </w:r>
+            <w:r>
+              <w:rPr>
+                <w:noProof/>
+                <w:webHidden/>
+              </w:rPr>
+              <w:instrText xml:space="preserve"> PAGEREF _Toc321304784 \h </w:instrText>
+            </w:r>
+            <w:r>
+              <w:rPr>
+                <w:noProof/>
+                <w:webHidden/>
+              </w:rPr>
+            </w:r>
+            <w:r>
+              <w:rPr>
+                <w:noProof/>
+                <w:webHidden/>
+              </w:rPr>
+              <w:fldChar w:fldCharType="separate"/>
+            </w:r>
+            <w:r>
+              <w:rPr>
+                <w:noProof/>
+                <w:webHidden/>
+              </w:rPr>
+              <w:t>4</w:t>
+            </w:r>
+            <w:r>
+              <w:rPr>
+                <w:noProof/>
+                <w:webHidden/>
+              </w:rPr>
+              <w:fldChar w:fldCharType="end"/>
+            </w:r>
+          </w:hyperlink>
+        </w:p>
+        <w:p>
+          <w:pPr>
+            <w:pStyle w:val="Sumrio2"/>
+            <w:tabs>
+              <w:tab w:val="left" w:pos="880"/>
+              <w:tab w:val="right" w:leader="dot" w:pos="8494"/>
+            </w:tabs>
+            <w:rPr>
+              <w:noProof/>
+            </w:rPr>
+          </w:pPr>
+          <w:hyperlink w:anchor="_Toc321304785" w:history="1">
+            <w:r>
+              <w:rPr>
+                <w:rStyle w:val="Hyperlink"/>
+                <w:rFonts w:cs="Arial"/>
+                <w:noProof/>
+              </w:rPr>
+              <w:t>1.3.</w:t>
+            </w:r>
+            <w:r>
+              <w:rPr>
+                <w:noProof/>
+              </w:rPr>
+              <w:tab/>
+            </w:r>
+            <w:r>
+              <w:rPr>
+                <w:rStyle w:val="Hyperlink"/>
+                <w:rFonts w:cs="Arial"/>
+                <w:noProof/>
+              </w:rPr>
+              <w:t>Definições, Acrônimos e Abreviações</w:t>
+            </w:r>
+            <w:r>
+              <w:rPr>
+                <w:noProof/>
+                <w:webHidden/>
+              </w:rPr>
+              <w:tab/>
+            </w:r>
+            <w:r>
+              <w:rPr>
+                <w:noProof/>
+                <w:webHidden/>
+              </w:rPr>
+              <w:fldChar w:fldCharType="begin"/>
+            </w:r>
+            <w:r>
+              <w:rPr>
+                <w:noProof/>
+                <w:webHidden/>
+              </w:rPr>
+              <w:instrText xml:space="preserve"> PAGEREF _Toc321304785 \h </w:instrText>
+            </w:r>
+            <w:r>
+              <w:rPr>
+                <w:noProof/>
+                <w:webHidden/>
+              </w:rPr>
+            </w:r>
+            <w:r>
+              <w:rPr>
+                <w:noProof/>
+                <w:webHidden/>
+              </w:rPr>
+              <w:fldChar w:fldCharType="separate"/>
+            </w:r>
+            <w:r>
+              <w:rPr>
+                <w:noProof/>
+                <w:webHidden/>
+              </w:rPr>
+              <w:t>4</w:t>
+            </w:r>
+            <w:r>
+              <w:rPr>
+                <w:noProof/>
+                <w:webHidden/>
+              </w:rPr>
+              <w:fldChar w:fldCharType="end"/>
+            </w:r>
+          </w:hyperlink>
+        </w:p>
+        <w:p>
+          <w:pPr>
+            <w:pStyle w:val="Sumrio2"/>
+            <w:tabs>
+              <w:tab w:val="left" w:pos="880"/>
+              <w:tab w:val="right" w:leader="dot" w:pos="8494"/>
+            </w:tabs>
+            <w:rPr>
+              <w:noProof/>
+            </w:rPr>
+          </w:pPr>
+          <w:hyperlink w:anchor="_Toc321304786" w:history="1">
+            <w:r>
+              <w:rPr>
+                <w:rStyle w:val="Hyperlink"/>
+                <w:rFonts w:cs="Arial"/>
+                <w:noProof/>
+              </w:rPr>
+              <w:t>1.4.</w:t>
+            </w:r>
+            <w:r>
+              <w:rPr>
+                <w:noProof/>
+              </w:rPr>
+              <w:tab/>
+            </w:r>
+            <w:r>
+              <w:rPr>
+                <w:rStyle w:val="Hyperlink"/>
+                <w:rFonts w:cs="Arial"/>
+                <w:noProof/>
+              </w:rPr>
+              <w:t>Referências</w:t>
+            </w:r>
+            <w:r>
+              <w:rPr>
+                <w:noProof/>
+                <w:webHidden/>
+              </w:rPr>
+              <w:tab/>
+            </w:r>
+            <w:r>
+              <w:rPr>
+                <w:noProof/>
+                <w:webHidden/>
+              </w:rPr>
+              <w:fldChar w:fldCharType="begin"/>
+            </w:r>
+            <w:r>
+              <w:rPr>
+                <w:noProof/>
+                <w:webHidden/>
+              </w:rPr>
+              <w:instrText xml:space="preserve"> PAGEREF _Toc321304786 \h </w:instrText>
+            </w:r>
+            <w:r>
+              <w:rPr>
+                <w:noProof/>
+                <w:webHidden/>
+              </w:rPr>
+            </w:r>
+            <w:r>
+              <w:rPr>
+                <w:noProof/>
+                <w:webHidden/>
+              </w:rPr>
+              <w:fldChar w:fldCharType="separate"/>
+            </w:r>
+            <w:r>
+              <w:rPr>
+                <w:noProof/>
+                <w:webHidden/>
+              </w:rPr>
+              <w:t>4</w:t>
+            </w:r>
+            <w:r>
+              <w:rPr>
+                <w:noProof/>
+                <w:webHidden/>
+              </w:rPr>
+              <w:fldChar w:fldCharType="end"/>
+            </w:r>
+          </w:hyperlink>
+        </w:p>
+        <w:p>
+          <w:pPr>
+            <w:pStyle w:val="Sumrio2"/>
+            <w:tabs>
+              <w:tab w:val="left" w:pos="880"/>
+              <w:tab w:val="right" w:leader="dot" w:pos="8494"/>
+            </w:tabs>
+            <w:rPr>
+              <w:noProof/>
+            </w:rPr>
+          </w:pPr>
+          <w:hyperlink w:anchor="_Toc321304787" w:history="1">
+            <w:r>
+              <w:rPr>
+                <w:rStyle w:val="Hyperlink"/>
+                <w:rFonts w:cs="Arial"/>
+                <w:noProof/>
+              </w:rPr>
+              <w:t>1.5.</w:t>
+            </w:r>
+            <w:r>
+              <w:rPr>
+                <w:noProof/>
+              </w:rPr>
+              <w:tab/>
+            </w:r>
+            <w:r>
+              <w:rPr>
+                <w:rStyle w:val="Hyperlink"/>
+                <w:rFonts w:cs="Arial"/>
+                <w:noProof/>
+              </w:rPr>
+              <w:t>Visão Geral</w:t>
+            </w:r>
+            <w:r>
+              <w:rPr>
+                <w:noProof/>
+                <w:webHidden/>
+              </w:rPr>
+              <w:tab/>
+            </w:r>
+            <w:r>
+              <w:rPr>
+                <w:noProof/>
+                <w:webHidden/>
+              </w:rPr>
+              <w:fldChar w:fldCharType="begin"/>
+            </w:r>
+            <w:r>
+              <w:rPr>
+                <w:noProof/>
+                <w:webHidden/>
+              </w:rPr>
+              <w:instrText xml:space="preserve"> PAGEREF _Toc321304787 \h </w:instrText>
+            </w:r>
+            <w:r>
+              <w:rPr>
+                <w:noProof/>
+                <w:webHidden/>
+              </w:rPr>
+            </w:r>
+            <w:r>
+              <w:rPr>
+                <w:noProof/>
+                <w:webHidden/>
+              </w:rPr>
+              <w:fldChar w:fldCharType="separate"/>
+            </w:r>
+            <w:r>
+              <w:rPr>
+                <w:noProof/>
+                <w:webHidden/>
+              </w:rPr>
+              <w:t>4</w:t>
+            </w:r>
+            <w:r>
+              <w:rPr>
+                <w:noProof/>
+                <w:webHidden/>
+              </w:rPr>
+              <w:fldChar w:fldCharType="end"/>
+            </w:r>
+          </w:hyperlink>
+        </w:p>
+        <w:p>
+          <w:pPr>
+            <w:pStyle w:val="Sumrio1"/>
+            <w:tabs>
+              <w:tab w:val="left" w:pos="440"/>
+              <w:tab w:val="right" w:leader="dot" w:pos="8494"/>
+            </w:tabs>
+            <w:rPr>
+              <w:noProof/>
+            </w:rPr>
+          </w:pPr>
+          <w:hyperlink w:anchor="_Toc321304788" w:history="1">
+            <w:r>
+              <w:rPr>
+                <w:rStyle w:val="Hyperlink"/>
+                <w:rFonts w:ascii="Arial" w:hAnsi="Arial" w:cs="Arial"/>
+                <w:noProof/>
+              </w:rPr>
+              <w:t>2.</w:t>
+            </w:r>
+            <w:r>
+              <w:rPr>
+                <w:noProof/>
+              </w:rPr>
+              <w:tab/>
+            </w:r>
+            <w:r>
+              <w:rPr>
+                <w:rStyle w:val="Hyperlink"/>
+                <w:rFonts w:ascii="Arial" w:hAnsi="Arial" w:cs="Arial"/>
+                <w:noProof/>
+              </w:rPr>
+              <w:t>Representação Arquitetural</w:t>
+            </w:r>
+            <w:r>
+              <w:rPr>
+                <w:noProof/>
+                <w:webHidden/>
+              </w:rPr>
+              <w:tab/>
+            </w:r>
+            <w:r>
+              <w:rPr>
+                <w:noProof/>
+                <w:webHidden/>
+              </w:rPr>
+              <w:fldChar w:fldCharType="begin"/>
+            </w:r>
+            <w:r>
+              <w:rPr>
+                <w:noProof/>
+                <w:webHidden/>
+              </w:rPr>
+              <w:instrText xml:space="preserve"> PAGEREF _Toc321304788 \h </w:instrText>
+            </w:r>
+            <w:r>
+              <w:rPr>
+                <w:noProof/>
+                <w:webHidden/>
+              </w:rPr>
+            </w:r>
+            <w:r>
+              <w:rPr>
+                <w:noProof/>
+                <w:webHidden/>
+              </w:rPr>
+              <w:fldChar w:fldCharType="separate"/>
+            </w:r>
+            <w:r>
+              <w:rPr>
+                <w:noProof/>
+                <w:webHidden/>
+              </w:rPr>
+              <w:t>5</w:t>
+            </w:r>
+            <w:r>
+              <w:rPr>
+                <w:noProof/>
+                <w:webHidden/>
+              </w:rPr>
+              <w:fldChar w:fldCharType="end"/>
+            </w:r>
+          </w:hyperlink>
+        </w:p>
+        <w:p>
+          <w:pPr>
+            <w:pStyle w:val="Sumrio1"/>
+            <w:tabs>
+              <w:tab w:val="left" w:pos="440"/>
+              <w:tab w:val="right" w:leader="dot" w:pos="8494"/>
+            </w:tabs>
+            <w:rPr>
+              <w:noProof/>
+            </w:rPr>
+          </w:pPr>
+          <w:hyperlink w:anchor="_Toc321304789" w:history="1">
+            <w:r>
+              <w:rPr>
+                <w:rStyle w:val="Hyperlink"/>
+                <w:rFonts w:ascii="Arial" w:hAnsi="Arial" w:cs="Arial"/>
+                <w:noProof/>
+              </w:rPr>
+              <w:t>3.</w:t>
+            </w:r>
+            <w:r>
+              <w:rPr>
+                <w:noProof/>
+              </w:rPr>
+              <w:tab/>
+            </w:r>
+            <w:r>
+              <w:rPr>
+                <w:rStyle w:val="Hyperlink"/>
+                <w:rFonts w:ascii="Arial" w:hAnsi="Arial" w:cs="Arial"/>
+                <w:noProof/>
+              </w:rPr>
+              <w:t>Metas e Restrições da Arquitetura</w:t>
+            </w:r>
+            <w:r>
+              <w:rPr>
+                <w:noProof/>
+                <w:webHidden/>
+              </w:rPr>
+              <w:tab/>
+            </w:r>
+            <w:r>
+              <w:rPr>
+                <w:noProof/>
+                <w:webHidden/>
+              </w:rPr>
+              <w:fldChar w:fldCharType="begin"/>
+            </w:r>
+            <w:r>
+              <w:rPr>
+                <w:noProof/>
+                <w:webHidden/>
+              </w:rPr>
+              <w:instrText xml:space="preserve"> PAGEREF _Toc321304789 \h </w:instrText>
+            </w:r>
+            <w:r>
+              <w:rPr>
+                <w:noProof/>
+                <w:webHidden/>
+              </w:rPr>
+            </w:r>
+            <w:r>
+              <w:rPr>
+                <w:noProof/>
+                <w:webHidden/>
+              </w:rPr>
+              <w:fldChar w:fldCharType="separate"/>
+            </w:r>
+            <w:r>
+              <w:rPr>
+                <w:noProof/>
+                <w:webHidden/>
+              </w:rPr>
+              <w:t>5</w:t>
+            </w:r>
+            <w:r>
+              <w:rPr>
+                <w:noProof/>
+                <w:webHidden/>
+              </w:rPr>
+              <w:fldChar w:fldCharType="end"/>
+            </w:r>
+          </w:hyperlink>
+        </w:p>
+        <w:p>
+          <w:pPr>
+            <w:pStyle w:val="Sumrio1"/>
+            <w:tabs>
+              <w:tab w:val="left" w:pos="440"/>
+              <w:tab w:val="right" w:leader="dot" w:pos="8494"/>
+            </w:tabs>
+            <w:rPr>
+              <w:noProof/>
+            </w:rPr>
+          </w:pPr>
+          <w:hyperlink w:anchor="_Toc321304790" w:history="1">
+            <w:r>
+              <w:rPr>
+                <w:rStyle w:val="Hyperlink"/>
+                <w:rFonts w:ascii="Arial" w:hAnsi="Arial" w:cs="Arial"/>
+                <w:noProof/>
+              </w:rPr>
+              <w:t>4.</w:t>
+            </w:r>
+            <w:r>
+              <w:rPr>
+                <w:noProof/>
+              </w:rPr>
+              <w:tab/>
+            </w:r>
+            <w:r>
+              <w:rPr>
+                <w:rStyle w:val="Hyperlink"/>
+                <w:rFonts w:ascii="Arial" w:hAnsi="Arial" w:cs="Arial"/>
+                <w:noProof/>
+              </w:rPr>
+              <w:t>Visão de Casos de Uso</w:t>
+            </w:r>
+            <w:r>
+              <w:rPr>
+                <w:noProof/>
+                <w:webHidden/>
+              </w:rPr>
+              <w:tab/>
+            </w:r>
+            <w:r>
+              <w:rPr>
+                <w:noProof/>
+                <w:webHidden/>
+              </w:rPr>
+              <w:fldChar w:fldCharType="begin"/>
+            </w:r>
+            <w:r>
+              <w:rPr>
+                <w:noProof/>
+                <w:webHidden/>
+              </w:rPr>
+              <w:instrText xml:space="preserve"> PAGEREF _Toc321304790 \h </w:instrText>
+            </w:r>
+            <w:r>
+              <w:rPr>
+                <w:noProof/>
+                <w:webHidden/>
+              </w:rPr>
+            </w:r>
+            <w:r>
+              <w:rPr>
+                <w:noProof/>
+                <w:webHidden/>
+              </w:rPr>
+              <w:fldChar w:fldCharType="separate"/>
+            </w:r>
+            <w:r>
+              <w:rPr>
+                <w:noProof/>
+                <w:webHidden/>
+              </w:rPr>
+              <w:t>5</w:t>
+            </w:r>
+            <w:r>
+              <w:rPr>
+                <w:noProof/>
+                <w:webHidden/>
+              </w:rPr>
+              <w:fldChar w:fldCharType="end"/>
+            </w:r>
+          </w:hyperlink>
+        </w:p>
+        <w:p>
+          <w:pPr>
+            <w:pStyle w:val="Sumrio2"/>
+            <w:tabs>
+              <w:tab w:val="left" w:pos="880"/>
+              <w:tab w:val="right" w:leader="dot" w:pos="8494"/>
+            </w:tabs>
+            <w:rPr>
+              <w:noProof/>
+            </w:rPr>
+          </w:pPr>
+          <w:hyperlink w:anchor="_Toc321304791" w:history="1">
+            <w:r>
+              <w:rPr>
+                <w:rStyle w:val="Hyperlink"/>
+                <w:rFonts w:cs="Arial"/>
+                <w:noProof/>
+              </w:rPr>
+              <w:t>4.1.</w:t>
+            </w:r>
+            <w:r>
+              <w:rPr>
+                <w:noProof/>
+              </w:rPr>
+              <w:tab/>
+            </w:r>
+            <w:r>
+              <w:rPr>
+                <w:rStyle w:val="Hyperlink"/>
+                <w:rFonts w:cs="Arial"/>
+                <w:noProof/>
+              </w:rPr>
+              <w:t>Realizações de Casos de Uso</w:t>
+            </w:r>
+            <w:r>
+              <w:rPr>
+                <w:noProof/>
+                <w:webHidden/>
+              </w:rPr>
+              <w:tab/>
+            </w:r>
+            <w:r>
+              <w:rPr>
+                <w:noProof/>
+                <w:webHidden/>
+              </w:rPr>
+              <w:fldChar w:fldCharType="begin"/>
+            </w:r>
+            <w:r>
+              <w:rPr>
+                <w:noProof/>
+                <w:webHidden/>
+              </w:rPr>
+              <w:instrText xml:space="preserve"> PAGEREF _Toc321304791 \h </w:instrText>
+            </w:r>
+            <w:r>
+              <w:rPr>
+                <w:noProof/>
+                <w:webHidden/>
+              </w:rPr>
+            </w:r>
+            <w:r>
+              <w:rPr>
+                <w:noProof/>
+                <w:webHidden/>
+              </w:rPr>
+              <w:fldChar w:fldCharType="separate"/>
+            </w:r>
+            <w:r>
+              <w:rPr>
+                <w:noProof/>
+                <w:webHidden/>
+              </w:rPr>
+              <w:t>7</w:t>
+            </w:r>
+            <w:r>
+              <w:rPr>
+                <w:noProof/>
+                <w:webHidden/>
+              </w:rPr>
+              <w:fldChar w:fldCharType="end"/>
+            </w:r>
+          </w:hyperlink>
+        </w:p>
+        <w:p>
+          <w:pPr>
+            <w:pStyle w:val="Sumrio1"/>
+            <w:tabs>
+              <w:tab w:val="left" w:pos="440"/>
+              <w:tab w:val="right" w:leader="dot" w:pos="8494"/>
+            </w:tabs>
+            <w:rPr>
+              <w:noProof/>
+            </w:rPr>
+          </w:pPr>
+          <w:hyperlink w:anchor="_Toc321304792" w:history="1">
+            <w:r>
+              <w:rPr>
+                <w:rStyle w:val="Hyperlink"/>
+                <w:rFonts w:ascii="Arial" w:hAnsi="Arial" w:cs="Arial"/>
+                <w:noProof/>
+              </w:rPr>
+              <w:t>5.</w:t>
+            </w:r>
+            <w:r>
+              <w:rPr>
+                <w:noProof/>
+              </w:rPr>
+              <w:tab/>
+            </w:r>
+            <w:r>
+              <w:rPr>
+                <w:rStyle w:val="Hyperlink"/>
+                <w:rFonts w:ascii="Arial" w:hAnsi="Arial" w:cs="Arial"/>
+                <w:noProof/>
+              </w:rPr>
+              <w:t>Visão Lógica</w:t>
+            </w:r>
+            <w:r>
+              <w:rPr>
+                <w:noProof/>
+                <w:webHidden/>
+              </w:rPr>
+              <w:tab/>
+            </w:r>
+            <w:r>
+              <w:rPr>
+                <w:noProof/>
+                <w:webHidden/>
+              </w:rPr>
+              <w:fldChar w:fldCharType="begin"/>
+            </w:r>
+            <w:r>
+              <w:rPr>
+                <w:noProof/>
+                <w:webHidden/>
+              </w:rPr>
+              <w:instrText xml:space="preserve"> PAGEREF _Toc321304792 \h </w:instrText>
+            </w:r>
+            <w:r>
+              <w:rPr>
+                <w:noProof/>
+                <w:webHidden/>
+              </w:rPr>
+            </w:r>
+            <w:r>
+              <w:rPr>
+                <w:noProof/>
+                <w:webHidden/>
+              </w:rPr>
+              <w:fldChar w:fldCharType="separate"/>
+            </w:r>
+            <w:r>
+              <w:rPr>
+                <w:noProof/>
+                <w:webHidden/>
+              </w:rPr>
+              <w:t>7</w:t>
+            </w:r>
+            <w:r>
+              <w:rPr>
+                <w:noProof/>
+                <w:webHidden/>
+              </w:rPr>
+              <w:fldChar w:fldCharType="end"/>
+            </w:r>
+          </w:hyperlink>
+        </w:p>
+        <w:p>
+          <w:pPr>
+            <w:pStyle w:val="Sumrio2"/>
+            <w:tabs>
+              <w:tab w:val="left" w:pos="880"/>
+              <w:tab w:val="right" w:leader="dot" w:pos="8494"/>
+            </w:tabs>
+            <w:rPr>
+              <w:noProof/>
+            </w:rPr>
+          </w:pPr>
+          <w:hyperlink w:anchor="_Toc321304793" w:history="1">
+            <w:r>
+              <w:rPr>
+                <w:rStyle w:val="Hyperlink"/>
+                <w:rFonts w:cs="Arial"/>
+                <w:noProof/>
+              </w:rPr>
+              <w:t>5.1.</w:t>
+            </w:r>
+            <w:r>
+              <w:rPr>
+                <w:noProof/>
+              </w:rPr>
+              <w:tab/>
+            </w:r>
+            <w:r>
+              <w:rPr>
+                <w:rStyle w:val="Hyperlink"/>
+                <w:rFonts w:cs="Arial"/>
+                <w:noProof/>
+              </w:rPr>
+              <w:t>Visão Geral</w:t>
+            </w:r>
+            <w:r>
+              <w:rPr>
+                <w:noProof/>
+                <w:webHidden/>
+              </w:rPr>
+              <w:tab/>
+            </w:r>
+            <w:r>
+              <w:rPr>
+                <w:noProof/>
+                <w:webHidden/>
+              </w:rPr>
+              <w:fldChar w:fldCharType="begin"/>
+            </w:r>
+            <w:r>
+              <w:rPr>
+                <w:noProof/>
+                <w:webHidden/>
+              </w:rPr>
+              <w:instrText xml:space="preserve"> PAGEREF _Toc321304793 \h </w:instrText>
+            </w:r>
+            <w:r>
+              <w:rPr>
+                <w:noProof/>
+                <w:webHidden/>
+              </w:rPr>
+            </w:r>
+            <w:r>
+              <w:rPr>
+                <w:noProof/>
+                <w:webHidden/>
+              </w:rPr>
+              <w:fldChar w:fldCharType="separate"/>
+            </w:r>
+            <w:r>
+              <w:rPr>
+                <w:noProof/>
+                <w:webHidden/>
+              </w:rPr>
+              <w:t>7</w:t>
+            </w:r>
+            <w:r>
+              <w:rPr>
+                <w:noProof/>
+                <w:webHidden/>
+              </w:rPr>
+              <w:fldChar w:fldCharType="end"/>
+            </w:r>
+          </w:hyperlink>
+        </w:p>
+        <w:p>
+          <w:pPr>
+            <w:pStyle w:val="Sumrio2"/>
+            <w:tabs>
+              <w:tab w:val="left" w:pos="880"/>
+              <w:tab w:val="right" w:leader="dot" w:pos="8494"/>
+            </w:tabs>
+            <w:rPr>
+              <w:noProof/>
+            </w:rPr>
+          </w:pPr>
+          <w:hyperlink w:anchor="_Toc321304794" w:history="1">
+            <w:r>
+              <w:rPr>
+                <w:rStyle w:val="Hyperlink"/>
+                <w:noProof/>
+              </w:rPr>
+              <w:t>5.2.</w:t>
+            </w:r>
+            <w:r>
+              <w:rPr>
+                <w:noProof/>
+              </w:rPr>
+              <w:tab/>
+            </w:r>
+            <w:r>
+              <w:rPr>
+                <w:rStyle w:val="Hyperlink"/>
+                <w:noProof/>
+              </w:rPr>
+              <w:t>Pacotes de Design Significativos do Ponto de Vista da Arquitetura</w:t>
+            </w:r>
+            <w:r>
+              <w:rPr>
+                <w:noProof/>
+                <w:webHidden/>
+              </w:rPr>
+              <w:tab/>
+            </w:r>
+            <w:r>
+              <w:rPr>
+                <w:noProof/>
+                <w:webHidden/>
+              </w:rPr>
+              <w:fldChar w:fldCharType="begin"/>
+            </w:r>
+            <w:r>
+              <w:rPr>
+                <w:noProof/>
+                <w:webHidden/>
+              </w:rPr>
+              <w:instrText xml:space="preserve"> PAGEREF _Toc321304794 \h </w:instrText>
+            </w:r>
+            <w:r>
+              <w:rPr>
+                <w:noProof/>
+                <w:webHidden/>
+              </w:rPr>
+            </w:r>
+            <w:r>
+              <w:rPr>
+                <w:noProof/>
+                <w:webHidden/>
+              </w:rPr>
+              <w:fldChar w:fldCharType="separate"/>
+            </w:r>
+            <w:r>
+              <w:rPr>
+                <w:noProof/>
+                <w:webHidden/>
+              </w:rPr>
+              <w:t>8</w:t>
+            </w:r>
+            <w:r>
+              <w:rPr>
+                <w:noProof/>
+                <w:webHidden/>
+              </w:rPr>
+              <w:fldChar w:fldCharType="end"/>
+            </w:r>
+          </w:hyperlink>
+        </w:p>
+        <w:p>
+          <w:pPr>
+            <w:pStyle w:val="Sumrio1"/>
+            <w:tabs>
+              <w:tab w:val="left" w:pos="440"/>
+              <w:tab w:val="right" w:leader="dot" w:pos="8494"/>
+            </w:tabs>
+            <w:rPr>
+              <w:noProof/>
+            </w:rPr>
+          </w:pPr>
+          <w:hyperlink w:anchor="_Toc321304795" w:history="1">
+            <w:r>
+              <w:rPr>
+                <w:rStyle w:val="Hyperlink"/>
+                <w:rFonts w:ascii="Arial" w:hAnsi="Arial" w:cs="Arial"/>
+                <w:noProof/>
+              </w:rPr>
+              <w:t>6.</w:t>
+            </w:r>
+            <w:r>
+              <w:rPr>
+                <w:noProof/>
+              </w:rPr>
+              <w:tab/>
+            </w:r>
+            <w:r>
+              <w:rPr>
+                <w:rStyle w:val="Hyperlink"/>
+                <w:rFonts w:ascii="Arial" w:hAnsi="Arial" w:cs="Arial"/>
+                <w:noProof/>
+              </w:rPr>
+              <w:t>Visão de Processos</w:t>
+            </w:r>
+            <w:r>
+              <w:rPr>
+                <w:noProof/>
+                <w:webHidden/>
+              </w:rPr>
+              <w:tab/>
+            </w:r>
+            <w:r>
+              <w:rPr>
+                <w:noProof/>
+                <w:webHidden/>
+              </w:rPr>
+              <w:fldChar w:fldCharType="begin"/>
+            </w:r>
+            <w:r>
+              <w:rPr>
+                <w:noProof/>
+                <w:webHidden/>
+              </w:rPr>
+              <w:instrText xml:space="preserve"> PAGEREF _Toc321304795 \h </w:instrText>
+            </w:r>
+            <w:r>
+              <w:rPr>
+                <w:noProof/>
+                <w:webHidden/>
+              </w:rPr>
+            </w:r>
+            <w:r>
+              <w:rPr>
+                <w:noProof/>
+                <w:webHidden/>
+              </w:rPr>
+              <w:fldChar w:fldCharType="separate"/>
+            </w:r>
+            <w:r>
+              <w:rPr>
+                <w:noProof/>
+                <w:webHidden/>
+              </w:rPr>
+              <w:t>8</w:t>
+            </w:r>
+            <w:r>
+              <w:rPr>
+                <w:noProof/>
+                <w:webHidden/>
+              </w:rPr>
+              <w:fldChar w:fldCharType="end"/>
+            </w:r>
+          </w:hyperlink>
+        </w:p>
+        <w:p>
+          <w:pPr>
+            <w:pStyle w:val="Sumrio1"/>
+            <w:tabs>
+              <w:tab w:val="left" w:pos="440"/>
+              <w:tab w:val="right" w:leader="dot" w:pos="8494"/>
+            </w:tabs>
+            <w:rPr>
+              <w:noProof/>
+            </w:rPr>
+          </w:pPr>
+          <w:hyperlink w:anchor="_Toc321304796" w:history="1">
+            <w:r>
+              <w:rPr>
+                <w:rStyle w:val="Hyperlink"/>
+                <w:rFonts w:ascii="Arial" w:hAnsi="Arial" w:cs="Arial"/>
+                <w:noProof/>
+              </w:rPr>
+              <w:t>7.</w:t>
+            </w:r>
+            <w:r>
+              <w:rPr>
+                <w:noProof/>
+              </w:rPr>
+              <w:tab/>
+            </w:r>
+            <w:r>
+              <w:rPr>
+                <w:rStyle w:val="Hyperlink"/>
+                <w:rFonts w:ascii="Arial" w:hAnsi="Arial" w:cs="Arial"/>
+                <w:noProof/>
+              </w:rPr>
+              <w:t>Visão de Implantação</w:t>
+            </w:r>
+            <w:r>
+              <w:rPr>
+                <w:noProof/>
+                <w:webHidden/>
+              </w:rPr>
+              <w:tab/>
+            </w:r>
+            <w:r>
+              <w:rPr>
+                <w:noProof/>
+                <w:webHidden/>
+              </w:rPr>
+              <w:fldChar w:fldCharType="begin"/>
+            </w:r>
+            <w:r>
+              <w:rPr>
+                <w:noProof/>
+                <w:webHidden/>
+              </w:rPr>
+              <w:instrText xml:space="preserve"> PAGEREF _Toc321304796 \h </w:instrText>
+            </w:r>
+            <w:r>
+              <w:rPr>
+                <w:noProof/>
+                <w:webHidden/>
+              </w:rPr>
+            </w:r>
+            <w:r>
+              <w:rPr>
+                <w:noProof/>
+                <w:webHidden/>
+              </w:rPr>
+              <w:fldChar w:fldCharType="separate"/>
+            </w:r>
+            <w:r>
+              <w:rPr>
+                <w:noProof/>
+                <w:webHidden/>
+              </w:rPr>
+              <w:t>9</w:t>
+            </w:r>
+            <w:r>
+              <w:rPr>
+                <w:noProof/>
+                <w:webHidden/>
+              </w:rPr>
+              <w:fldChar w:fldCharType="end"/>
+            </w:r>
+          </w:hyperlink>
+        </w:p>
+        <w:p>
+          <w:pPr>
+            <w:pStyle w:val="Sumrio1"/>
+            <w:tabs>
+              <w:tab w:val="left" w:pos="440"/>
+              <w:tab w:val="right" w:leader="dot" w:pos="8494"/>
+            </w:tabs>
+            <w:rPr>
+              <w:noProof/>
+            </w:rPr>
+          </w:pPr>
+          <w:hyperlink w:anchor="_Toc321304797" w:history="1">
+            <w:r>
+              <w:rPr>
+                <w:rStyle w:val="Hyperlink"/>
+                <w:rFonts w:ascii="Arial" w:hAnsi="Arial" w:cs="Arial"/>
+                <w:noProof/>
+              </w:rPr>
+              <w:t>8.</w:t>
+            </w:r>
+            <w:r>
+              <w:rPr>
+                <w:noProof/>
+              </w:rPr>
+              <w:tab/>
+            </w:r>
+            <w:r>
+              <w:rPr>
+                <w:rStyle w:val="Hyperlink"/>
+                <w:rFonts w:ascii="Arial" w:hAnsi="Arial" w:cs="Arial"/>
+                <w:noProof/>
+              </w:rPr>
+              <w:t>Exceções</w:t>
+            </w:r>
+            <w:r>
+              <w:rPr>
+                <w:noProof/>
+                <w:webHidden/>
+              </w:rPr>
+              <w:tab/>
+            </w:r>
+            <w:r>
+              <w:rPr>
+                <w:noProof/>
+                <w:webHidden/>
+              </w:rPr>
+              <w:fldChar w:fldCharType="begin"/>
+            </w:r>
+            <w:r>
+              <w:rPr>
+                <w:noProof/>
+                <w:webHidden/>
+              </w:rPr>
+              <w:instrText xml:space="preserve"> PAGEREF _Toc321304797 \h </w:instrText>
+            </w:r>
+            <w:r>
+              <w:rPr>
+                <w:noProof/>
+                <w:webHidden/>
+              </w:rPr>
+            </w:r>
+            <w:r>
+              <w:rPr>
+                <w:noProof/>
+                <w:webHidden/>
+              </w:rPr>
+              <w:fldChar w:fldCharType="separate"/>
+            </w:r>
+            <w:r>
+              <w:rPr>
+                <w:noProof/>
+                <w:webHidden/>
+              </w:rPr>
+              <w:t>9</w:t>
+            </w:r>
+            <w:r>
+              <w:rPr>
+                <w:noProof/>
+                <w:webHidden/>
+              </w:rPr>
+              <w:fldChar w:fldCharType="end"/>
+            </w:r>
+          </w:hyperlink>
+        </w:p>
+        <w:p>
+          <w:r>
+            <w:rPr>
+              <w:b/>
+              <w:bCs/>
+            </w:rPr>
+            <w:fldChar w:fldCharType="end"/>
+          </w:r>
+        </w:p>
+      </w:sdtContent>
+    </w:sdt>
     <w:p>
       <w:pPr>
         <w:spacing w:after="0" w:line="240" w:lineRule="auto"/>
         <w:contextualSpacing/>
-        <w:rPr>
-          <w:rFonts w:ascii="Arial" w:eastAsia="Times New Roman" w:hAnsi="Arial" w:cs="Arial"/>
-          <w:sz w:val="24"/>
-          <w:szCs w:val="24"/>
-          <w:lang w:eastAsia="pt-BR"/>
-        </w:rPr>
-      </w:pPr>
-      <w:hyperlink r:id="rId6" w:anchor="1.                  Introduction" w:history="1">
-        <w:r>
-          <w:rPr>
-            <w:rFonts w:ascii="Arial" w:eastAsia="Times New Roman" w:hAnsi="Arial" w:cs="Arial"/>
-            <w:sz w:val="24"/>
-            <w:szCs w:val="24"/>
-            <w:lang w:eastAsia="pt-BR"/>
-          </w:rPr>
-          <w:t>1. Introdução</w:t>
-        </w:r>
-      </w:hyperlink>
-    </w:p>
-    <w:p>
-      <w:pPr>
-        <w:spacing w:after="0" w:line="240" w:lineRule="auto"/>
-        <w:ind w:left="720"/>
-        <w:contextualSpacing/>
-        <w:rPr>
-          <w:rFonts w:ascii="Arial" w:eastAsia="Times New Roman" w:hAnsi="Arial" w:cs="Arial"/>
-          <w:sz w:val="24"/>
-          <w:szCs w:val="24"/>
-          <w:lang w:eastAsia="pt-BR"/>
-        </w:rPr>
-      </w:pPr>
-      <w:hyperlink r:id="rId7" w:anchor="1.1               Purpose" w:history="1">
-        <w:r>
-          <w:rPr>
-            <w:rFonts w:ascii="Arial" w:eastAsia="Times New Roman" w:hAnsi="Arial" w:cs="Arial"/>
-            <w:sz w:val="24"/>
-            <w:szCs w:val="24"/>
-            <w:lang w:eastAsia="pt-BR"/>
-          </w:rPr>
-          <w:t>1.1 Finalidade</w:t>
-        </w:r>
-      </w:hyperlink>
-    </w:p>
-    <w:p>
-      <w:pPr>
-        <w:spacing w:after="0" w:line="240" w:lineRule="auto"/>
-        <w:ind w:left="720"/>
-        <w:contextualSpacing/>
-        <w:rPr>
-          <w:rFonts w:ascii="Arial" w:eastAsia="Times New Roman" w:hAnsi="Arial" w:cs="Arial"/>
-          <w:sz w:val="24"/>
-          <w:szCs w:val="24"/>
-          <w:lang w:eastAsia="pt-BR"/>
-        </w:rPr>
-      </w:pPr>
-      <w:hyperlink r:id="rId8" w:anchor="1.2               Scope" w:history="1">
-        <w:r>
-          <w:rPr>
-            <w:rFonts w:ascii="Arial" w:eastAsia="Times New Roman" w:hAnsi="Arial" w:cs="Arial"/>
-            <w:sz w:val="24"/>
-            <w:szCs w:val="24"/>
-            <w:lang w:eastAsia="pt-BR"/>
-          </w:rPr>
-          <w:t>1.2 Escopo</w:t>
-        </w:r>
-      </w:hyperlink>
-    </w:p>
-    <w:p>
-      <w:pPr>
-        <w:spacing w:after="0" w:line="240" w:lineRule="auto"/>
-        <w:ind w:left="720"/>
-        <w:contextualSpacing/>
-        <w:rPr>
-          <w:rFonts w:ascii="Arial" w:eastAsia="Times New Roman" w:hAnsi="Arial" w:cs="Arial"/>
-          <w:sz w:val="24"/>
-          <w:szCs w:val="24"/>
-          <w:lang w:eastAsia="pt-BR"/>
-        </w:rPr>
-      </w:pPr>
-      <w:hyperlink r:id="rId9" w:anchor="1.3               Definitions, Acronyms and Abbreviations" w:history="1">
-        <w:r>
-          <w:rPr>
-            <w:rFonts w:ascii="Arial" w:eastAsia="Times New Roman" w:hAnsi="Arial" w:cs="Arial"/>
-            <w:sz w:val="24"/>
-            <w:szCs w:val="24"/>
-            <w:lang w:eastAsia="pt-BR"/>
-          </w:rPr>
-          <w:t>1.3 Definições, Acrônimos e Abreviações</w:t>
-        </w:r>
-        <w:proofErr w:type="gramStart"/>
-      </w:hyperlink>
-      <w:proofErr w:type="gramEnd"/>
-    </w:p>
-    <w:p>
-      <w:pPr>
-        <w:spacing w:after="0" w:line="240" w:lineRule="auto"/>
-        <w:ind w:left="720"/>
-        <w:contextualSpacing/>
-        <w:rPr>
-          <w:rFonts w:ascii="Arial" w:eastAsia="Times New Roman" w:hAnsi="Arial" w:cs="Arial"/>
-          <w:sz w:val="24"/>
-          <w:szCs w:val="24"/>
-          <w:lang w:eastAsia="pt-BR"/>
-        </w:rPr>
-      </w:pPr>
-      <w:hyperlink r:id="rId10" w:anchor="1.4               References" w:history="1">
-        <w:r>
-          <w:rPr>
-            <w:rFonts w:ascii="Arial" w:eastAsia="Times New Roman" w:hAnsi="Arial" w:cs="Arial"/>
-            <w:sz w:val="24"/>
-            <w:szCs w:val="24"/>
-            <w:lang w:eastAsia="pt-BR"/>
-          </w:rPr>
-          <w:t>1.4 Referências</w:t>
-        </w:r>
-      </w:hyperlink>
-    </w:p>
-    <w:p>
-      <w:pPr>
-        <w:spacing w:after="0" w:line="240" w:lineRule="auto"/>
-        <w:ind w:left="720"/>
-        <w:contextualSpacing/>
-        <w:rPr>
-          <w:rFonts w:ascii="Arial" w:eastAsia="Times New Roman" w:hAnsi="Arial" w:cs="Arial"/>
-          <w:sz w:val="24"/>
-          <w:szCs w:val="24"/>
-          <w:lang w:eastAsia="pt-BR"/>
-        </w:rPr>
-      </w:pPr>
-      <w:hyperlink r:id="rId11" w:anchor="1.5               Overview" w:history="1">
-        <w:r>
-          <w:rPr>
-            <w:rFonts w:ascii="Arial" w:eastAsia="Times New Roman" w:hAnsi="Arial" w:cs="Arial"/>
-            <w:sz w:val="24"/>
-            <w:szCs w:val="24"/>
-            <w:lang w:eastAsia="pt-BR"/>
-          </w:rPr>
-          <w:t>1.5 Visão Geral</w:t>
-        </w:r>
-      </w:hyperlink>
-    </w:p>
-    <w:p>
-      <w:pPr>
-        <w:spacing w:before="100" w:beforeAutospacing="1" w:after="100" w:afterAutospacing="1" w:line="240" w:lineRule="auto"/>
-        <w:contextualSpacing/>
-        <w:rPr>
-          <w:rFonts w:ascii="Arial" w:eastAsia="Times New Roman" w:hAnsi="Arial" w:cs="Arial"/>
-          <w:sz w:val="24"/>
-          <w:szCs w:val="24"/>
-          <w:lang w:eastAsia="pt-BR"/>
-        </w:rPr>
-      </w:pPr>
-      <w:hyperlink r:id="rId12" w:anchor="2.                  Architectural Representation" w:history="1">
-        <w:r>
-          <w:rPr>
-            <w:rFonts w:ascii="Arial" w:eastAsia="Times New Roman" w:hAnsi="Arial" w:cs="Arial"/>
-            <w:sz w:val="24"/>
-            <w:szCs w:val="24"/>
-            <w:lang w:eastAsia="pt-BR"/>
-          </w:rPr>
-          <w:t>2. Representação da Arquitetura</w:t>
-        </w:r>
-        <w:proofErr w:type="gramStart"/>
-      </w:hyperlink>
-      <w:proofErr w:type="gramEnd"/>
-    </w:p>
-    <w:p>
-      <w:pPr>
-        <w:spacing w:before="100" w:beforeAutospacing="1" w:after="100" w:afterAutospacing="1" w:line="240" w:lineRule="auto"/>
-        <w:contextualSpacing/>
-        <w:rPr>
-          <w:rFonts w:ascii="Arial" w:eastAsia="Times New Roman" w:hAnsi="Arial" w:cs="Arial"/>
-          <w:sz w:val="24"/>
-          <w:szCs w:val="24"/>
-          <w:lang w:eastAsia="pt-BR"/>
-        </w:rPr>
-      </w:pPr>
-      <w:hyperlink r:id="rId13" w:anchor="3.                  Architectural Goals and Constraints" w:history="1">
-        <w:r>
-          <w:rPr>
-            <w:rFonts w:ascii="Arial" w:eastAsia="Times New Roman" w:hAnsi="Arial" w:cs="Arial"/>
-            <w:sz w:val="24"/>
-            <w:szCs w:val="24"/>
-            <w:lang w:eastAsia="pt-BR"/>
-          </w:rPr>
-          <w:t>3. Metas e Restrições de Arquitetura</w:t>
-        </w:r>
-        <w:proofErr w:type="gramStart"/>
-      </w:hyperlink>
-      <w:proofErr w:type="gramEnd"/>
-    </w:p>
-    <w:p>
-      <w:pPr>
-        <w:spacing w:after="0" w:line="240" w:lineRule="auto"/>
-        <w:contextualSpacing/>
-        <w:rPr>
-          <w:rFonts w:ascii="Arial" w:eastAsia="Times New Roman" w:hAnsi="Arial" w:cs="Arial"/>
-          <w:sz w:val="24"/>
-          <w:szCs w:val="24"/>
-          <w:lang w:eastAsia="pt-BR"/>
-        </w:rPr>
-      </w:pPr>
-      <w:hyperlink r:id="rId14" w:anchor="4.                  Use-Case View" w:history="1">
-        <w:r>
-          <w:rPr>
-            <w:rFonts w:ascii="Arial" w:eastAsia="Times New Roman" w:hAnsi="Arial" w:cs="Arial"/>
-            <w:sz w:val="24"/>
-            <w:szCs w:val="24"/>
-            <w:lang w:eastAsia="pt-BR"/>
-          </w:rPr>
-          <w:t>4. Visão de Casos de Uso</w:t>
-        </w:r>
-        <w:proofErr w:type="gramStart"/>
-      </w:hyperlink>
-      <w:proofErr w:type="gramEnd"/>
-    </w:p>
-    <w:p>
-      <w:pPr>
-        <w:spacing w:after="0" w:line="240" w:lineRule="auto"/>
-        <w:ind w:left="720"/>
-        <w:contextualSpacing/>
-        <w:rPr>
-          <w:rFonts w:ascii="Arial" w:eastAsia="Times New Roman" w:hAnsi="Arial" w:cs="Arial"/>
-          <w:sz w:val="24"/>
-          <w:szCs w:val="24"/>
-          <w:lang w:eastAsia="pt-BR"/>
-        </w:rPr>
-      </w:pPr>
-      <w:hyperlink r:id="rId15" w:anchor="4.1               Use-Case Realizations" w:history="1">
-        <w:r>
-          <w:rPr>
-            <w:rFonts w:ascii="Arial" w:eastAsia="Times New Roman" w:hAnsi="Arial" w:cs="Arial"/>
-            <w:sz w:val="24"/>
-            <w:szCs w:val="24"/>
-            <w:lang w:eastAsia="pt-BR"/>
-          </w:rPr>
-          <w:t>4.1 Realizações de Casos de Uso</w:t>
-        </w:r>
-      </w:hyperlink>
-      <w:r>
-        <w:rPr>
-          <w:rFonts w:ascii="Arial" w:eastAsia="Times New Roman" w:hAnsi="Arial" w:cs="Arial"/>
-          <w:sz w:val="24"/>
-          <w:szCs w:val="24"/>
-          <w:lang w:eastAsia="pt-BR"/>
-        </w:rPr>
-        <w:t>     </w:t>
-      </w:r>
-    </w:p>
-    <w:p>
-      <w:pPr>
-        <w:spacing w:after="0" w:line="240" w:lineRule="auto"/>
-        <w:contextualSpacing/>
-        <w:rPr>
-          <w:rFonts w:ascii="Arial" w:eastAsia="Times New Roman" w:hAnsi="Arial" w:cs="Arial"/>
-          <w:sz w:val="24"/>
-          <w:szCs w:val="24"/>
-          <w:lang w:eastAsia="pt-BR"/>
-        </w:rPr>
-      </w:pPr>
-      <w:r>
-        <w:rPr>
-          <w:rFonts w:ascii="Arial" w:eastAsia="Times New Roman" w:hAnsi="Arial" w:cs="Arial"/>
-          <w:sz w:val="24"/>
-          <w:szCs w:val="24"/>
-          <w:lang w:eastAsia="pt-BR"/>
-        </w:rPr>
-        <w:t> </w:t>
-      </w:r>
-    </w:p>
-    <w:p>
-      <w:pPr>
-        <w:spacing w:after="0" w:line="240" w:lineRule="auto"/>
-        <w:contextualSpacing/>
-        <w:rPr>
-          <w:rFonts w:ascii="Arial" w:eastAsia="Times New Roman" w:hAnsi="Arial" w:cs="Arial"/>
-          <w:sz w:val="24"/>
-          <w:szCs w:val="24"/>
-          <w:lang w:eastAsia="pt-BR"/>
-        </w:rPr>
-      </w:pPr>
-      <w:hyperlink r:id="rId16" w:anchor="5.                  Logical View" w:history="1">
-        <w:r>
-          <w:rPr>
-            <w:rFonts w:ascii="Arial" w:eastAsia="Times New Roman" w:hAnsi="Arial" w:cs="Arial"/>
-            <w:sz w:val="24"/>
-            <w:szCs w:val="24"/>
-            <w:lang w:eastAsia="pt-BR"/>
-          </w:rPr>
-          <w:t>5. Visão Lógica</w:t>
-        </w:r>
-      </w:hyperlink>
-    </w:p>
-    <w:p>
-      <w:pPr>
-        <w:spacing w:after="0" w:line="240" w:lineRule="auto"/>
-        <w:ind w:left="720"/>
-        <w:contextualSpacing/>
-        <w:rPr>
-          <w:rFonts w:ascii="Arial" w:eastAsia="Times New Roman" w:hAnsi="Arial" w:cs="Arial"/>
-          <w:sz w:val="24"/>
-          <w:szCs w:val="24"/>
-          <w:lang w:eastAsia="pt-BR"/>
-        </w:rPr>
-      </w:pPr>
-      <w:hyperlink r:id="rId17" w:anchor="5.1               Overview" w:history="1">
-        <w:proofErr w:type="gramStart"/>
-        <w:r>
-          <w:rPr>
-            <w:rFonts w:ascii="Arial" w:eastAsia="Times New Roman" w:hAnsi="Arial" w:cs="Arial"/>
-            <w:sz w:val="24"/>
-            <w:szCs w:val="24"/>
-            <w:lang w:eastAsia="pt-BR"/>
-          </w:rPr>
-          <w:t>5.1 Visão</w:t>
-        </w:r>
-        <w:proofErr w:type="gramEnd"/>
-        <w:r>
-          <w:rPr>
-            <w:rFonts w:ascii="Arial" w:eastAsia="Times New Roman" w:hAnsi="Arial" w:cs="Arial"/>
-            <w:sz w:val="24"/>
-            <w:szCs w:val="24"/>
-            <w:lang w:eastAsia="pt-BR"/>
-          </w:rPr>
-          <w:t xml:space="preserve"> Geral</w:t>
-        </w:r>
-      </w:hyperlink>
-      <w:r>
-        <w:rPr>
-          <w:rFonts w:ascii="Arial" w:eastAsia="Times New Roman" w:hAnsi="Arial" w:cs="Arial"/>
-          <w:sz w:val="24"/>
-          <w:szCs w:val="24"/>
-          <w:lang w:eastAsia="pt-BR"/>
-        </w:rPr>
-        <w:t>     </w:t>
-      </w:r>
-    </w:p>
-    <w:p>
-      <w:pPr>
-        <w:spacing w:after="0" w:line="240" w:lineRule="auto"/>
-        <w:ind w:left="720"/>
-        <w:contextualSpacing/>
-        <w:rPr>
-          <w:rFonts w:ascii="Arial" w:eastAsia="Times New Roman" w:hAnsi="Arial" w:cs="Arial"/>
-          <w:sz w:val="24"/>
-          <w:szCs w:val="24"/>
-          <w:lang w:eastAsia="pt-BR"/>
-        </w:rPr>
-      </w:pPr>
-      <w:hyperlink r:id="rId18" w:anchor="5.2               Architecturally Significant Design Packages" w:history="1">
-        <w:r>
-          <w:rPr>
-            <w:rFonts w:ascii="Arial" w:eastAsia="Times New Roman" w:hAnsi="Arial" w:cs="Arial"/>
-            <w:sz w:val="24"/>
-            <w:szCs w:val="24"/>
-            <w:lang w:eastAsia="pt-BR"/>
-          </w:rPr>
-          <w:t>5.2 Pacotes de Design Significativos do Ponto de Vista da Arquitetura</w:t>
-        </w:r>
-      </w:hyperlink>
-      <w:r>
-        <w:rPr>
-          <w:rFonts w:ascii="Arial" w:eastAsia="Times New Roman" w:hAnsi="Arial" w:cs="Arial"/>
-          <w:sz w:val="24"/>
-          <w:szCs w:val="24"/>
-          <w:lang w:eastAsia="pt-BR"/>
-        </w:rPr>
-        <w:t>     </w:t>
-      </w:r>
-    </w:p>
-    <w:p>
-      <w:pPr>
-        <w:spacing w:before="100" w:beforeAutospacing="1" w:after="100" w:afterAutospacing="1" w:line="240" w:lineRule="auto"/>
-        <w:contextualSpacing/>
-        <w:rPr>
-          <w:rFonts w:ascii="Arial" w:eastAsia="Times New Roman" w:hAnsi="Arial" w:cs="Arial"/>
-          <w:sz w:val="24"/>
-          <w:szCs w:val="24"/>
-          <w:lang w:eastAsia="pt-BR"/>
-        </w:rPr>
-      </w:pPr>
-      <w:hyperlink r:id="rId19" w:anchor="6.                  Process View" w:history="1">
-        <w:r>
-          <w:rPr>
-            <w:rFonts w:ascii="Arial" w:eastAsia="Times New Roman" w:hAnsi="Arial" w:cs="Arial"/>
-            <w:sz w:val="24"/>
-            <w:szCs w:val="24"/>
-            <w:lang w:eastAsia="pt-BR"/>
-          </w:rPr>
-          <w:t>6. Visão de Processos</w:t>
-        </w:r>
-        <w:proofErr w:type="gramStart"/>
-      </w:hyperlink>
-      <w:proofErr w:type="gramEnd"/>
-    </w:p>
-    <w:p>
-      <w:pPr>
-        <w:spacing w:before="100" w:beforeAutospacing="1" w:after="100" w:afterAutospacing="1" w:line="240" w:lineRule="auto"/>
-        <w:contextualSpacing/>
-        <w:rPr>
-          <w:rFonts w:ascii="Arial" w:eastAsia="Times New Roman" w:hAnsi="Arial" w:cs="Arial"/>
-          <w:sz w:val="24"/>
-          <w:szCs w:val="24"/>
-          <w:lang w:eastAsia="pt-BR"/>
-        </w:rPr>
-      </w:pPr>
-      <w:hyperlink r:id="rId20" w:anchor="7.                  Deployment View" w:history="1">
-        <w:r>
-          <w:rPr>
-            <w:rFonts w:ascii="Arial" w:eastAsia="Times New Roman" w:hAnsi="Arial" w:cs="Arial"/>
-            <w:sz w:val="24"/>
-            <w:szCs w:val="24"/>
-            <w:lang w:eastAsia="pt-BR"/>
-          </w:rPr>
-          <w:t>7. Visão de Implantação</w:t>
-        </w:r>
-        <w:proofErr w:type="gramStart"/>
-      </w:hyperlink>
-      <w:proofErr w:type="gramEnd"/>
-    </w:p>
-    <w:p>
-      <w:pPr>
-        <w:spacing w:after="0" w:line="240" w:lineRule="auto"/>
-        <w:contextualSpacing/>
-        <w:rPr>
-          <w:rFonts w:ascii="Arial" w:eastAsia="Times New Roman" w:hAnsi="Arial" w:cs="Arial"/>
-          <w:sz w:val="24"/>
-          <w:szCs w:val="24"/>
-          <w:lang w:eastAsia="pt-BR"/>
-        </w:rPr>
-      </w:pPr>
-      <w:hyperlink r:id="rId21" w:anchor="8.                  Implementation View" w:history="1">
-        <w:r>
-          <w:rPr>
-            <w:rFonts w:ascii="Arial" w:eastAsia="Times New Roman" w:hAnsi="Arial" w:cs="Arial"/>
-            <w:sz w:val="24"/>
-            <w:szCs w:val="24"/>
-            <w:lang w:eastAsia="pt-BR"/>
-          </w:rPr>
-          <w:t>8. Visão de Implementação</w:t>
-        </w:r>
-        <w:proofErr w:type="gramStart"/>
-      </w:hyperlink>
-      <w:proofErr w:type="gramEnd"/>
-    </w:p>
-    <w:p>
-      <w:pPr>
-        <w:spacing w:after="0" w:line="240" w:lineRule="auto"/>
-        <w:ind w:left="720"/>
-        <w:contextualSpacing/>
-        <w:rPr>
-          <w:rFonts w:ascii="Arial" w:eastAsia="Times New Roman" w:hAnsi="Arial" w:cs="Arial"/>
-          <w:sz w:val="24"/>
-          <w:szCs w:val="24"/>
-          <w:lang w:eastAsia="pt-BR"/>
-        </w:rPr>
-      </w:pPr>
-      <w:hyperlink r:id="rId22" w:anchor="8.1               Overview" w:history="1">
-        <w:proofErr w:type="gramStart"/>
-        <w:r>
-          <w:rPr>
-            <w:rFonts w:ascii="Arial" w:eastAsia="Times New Roman" w:hAnsi="Arial" w:cs="Arial"/>
-            <w:sz w:val="24"/>
-            <w:szCs w:val="24"/>
-            <w:lang w:eastAsia="pt-BR"/>
-          </w:rPr>
-          <w:t>8.1 Visão</w:t>
-        </w:r>
-        <w:proofErr w:type="gramEnd"/>
-        <w:r>
-          <w:rPr>
-            <w:rFonts w:ascii="Arial" w:eastAsia="Times New Roman" w:hAnsi="Arial" w:cs="Arial"/>
-            <w:sz w:val="24"/>
-            <w:szCs w:val="24"/>
-            <w:lang w:eastAsia="pt-BR"/>
-          </w:rPr>
-          <w:t xml:space="preserve"> Geral</w:t>
-        </w:r>
-      </w:hyperlink>
-    </w:p>
-    <w:p>
-      <w:pPr>
-        <w:spacing w:after="0" w:line="240" w:lineRule="auto"/>
-        <w:ind w:left="720"/>
-        <w:contextualSpacing/>
-        <w:rPr>
-          <w:rFonts w:ascii="Arial" w:eastAsia="Times New Roman" w:hAnsi="Arial" w:cs="Arial"/>
-          <w:sz w:val="24"/>
-          <w:szCs w:val="24"/>
-          <w:lang w:eastAsia="pt-BR"/>
-        </w:rPr>
-      </w:pPr>
-      <w:hyperlink r:id="rId23" w:anchor="8.2               Layers" w:history="1">
-        <w:r>
-          <w:rPr>
-            <w:rFonts w:ascii="Arial" w:eastAsia="Times New Roman" w:hAnsi="Arial" w:cs="Arial"/>
-            <w:sz w:val="24"/>
-            <w:szCs w:val="24"/>
-            <w:lang w:eastAsia="pt-BR"/>
-          </w:rPr>
-          <w:t>8.2 Camadas</w:t>
-        </w:r>
-      </w:hyperlink>
-    </w:p>
-    <w:p>
-      <w:pPr>
-        <w:spacing w:before="100" w:beforeAutospacing="1" w:after="100" w:afterAutospacing="1" w:line="240" w:lineRule="auto"/>
-        <w:contextualSpacing/>
-        <w:rPr>
-          <w:rFonts w:ascii="Arial" w:eastAsia="Times New Roman" w:hAnsi="Arial" w:cs="Arial"/>
-          <w:sz w:val="24"/>
-          <w:szCs w:val="24"/>
-          <w:lang w:eastAsia="pt-BR"/>
-        </w:rPr>
-      </w:pPr>
-      <w:hyperlink r:id="rId24" w:anchor="9.                  Data View (optional)" w:history="1">
-        <w:r>
-          <w:rPr>
-            <w:rFonts w:ascii="Arial" w:eastAsia="Times New Roman" w:hAnsi="Arial" w:cs="Arial"/>
-            <w:sz w:val="24"/>
-            <w:szCs w:val="24"/>
-            <w:lang w:eastAsia="pt-BR"/>
-          </w:rPr>
-          <w:t>9. Visão de Dados (opcional) </w:t>
-        </w:r>
-        <w:proofErr w:type="gramStart"/>
-      </w:hyperlink>
-      <w:proofErr w:type="gramEnd"/>
-    </w:p>
-    <w:p>
-      <w:pPr>
-        <w:spacing w:before="100" w:beforeAutospacing="1" w:after="100" w:afterAutospacing="1" w:line="240" w:lineRule="auto"/>
-        <w:contextualSpacing/>
-        <w:rPr>
-          <w:rFonts w:ascii="Arial" w:eastAsia="Times New Roman" w:hAnsi="Arial" w:cs="Arial"/>
-          <w:sz w:val="24"/>
-          <w:szCs w:val="24"/>
-          <w:lang w:eastAsia="pt-BR"/>
-        </w:rPr>
-      </w:pPr>
-      <w:hyperlink r:id="rId25" w:anchor="10.             Size and Performance" w:history="1">
-        <w:r>
-          <w:rPr>
-            <w:rFonts w:ascii="Arial" w:eastAsia="Times New Roman" w:hAnsi="Arial" w:cs="Arial"/>
-            <w:sz w:val="24"/>
-            <w:szCs w:val="24"/>
-            <w:lang w:eastAsia="pt-BR"/>
-          </w:rPr>
-          <w:t>10. Tamanho e Desempenho</w:t>
-        </w:r>
-        <w:proofErr w:type="gramStart"/>
-      </w:hyperlink>
-      <w:proofErr w:type="gramEnd"/>
-    </w:p>
-    <w:p>
-      <w:pPr>
-        <w:spacing w:after="0" w:line="240" w:lineRule="auto"/>
-        <w:contextualSpacing/>
-        <w:rPr>
-          <w:rFonts w:ascii="Arial" w:eastAsia="Times New Roman" w:hAnsi="Arial" w:cs="Arial"/>
-          <w:sz w:val="24"/>
-          <w:szCs w:val="24"/>
-          <w:lang w:eastAsia="pt-BR"/>
-        </w:rPr>
-      </w:pPr>
-      <w:hyperlink r:id="rId26" w:anchor="11.             Quality" w:history="1">
-        <w:r>
-          <w:rPr>
-            <w:rFonts w:ascii="Arial" w:eastAsia="Times New Roman" w:hAnsi="Arial" w:cs="Arial"/>
-            <w:sz w:val="24"/>
-            <w:szCs w:val="24"/>
-            <w:lang w:eastAsia="pt-BR"/>
-          </w:rPr>
-          <w:t>11. Qualidade</w:t>
-        </w:r>
-      </w:hyperlink>
-      <w:r>
-        <w:rPr>
-          <w:rFonts w:ascii="Arial" w:eastAsia="Times New Roman" w:hAnsi="Arial" w:cs="Arial"/>
-          <w:sz w:val="24"/>
-          <w:szCs w:val="24"/>
-          <w:lang w:eastAsia="pt-BR"/>
-        </w:rPr>
-        <w:t> </w:t>
-      </w:r>
-    </w:p>
-    <w:p>
-      <w:pPr>
-        <w:rPr>
-          <w:rFonts w:ascii="Arial" w:hAnsi="Arial" w:cs="Arial"/>
-        </w:rPr>
-      </w:pPr>
-    </w:p>
-    <w:p>
-      <w:pPr>
-        <w:rPr>
-          <w:rFonts w:ascii="Arial" w:hAnsi="Arial" w:cs="Arial"/>
-        </w:rPr>
-      </w:pPr>
-    </w:p>
-    <w:p>
-      <w:pPr>
-        <w:rPr>
-          <w:rFonts w:ascii="Arial" w:hAnsi="Arial" w:cs="Arial"/>
-        </w:rPr>
-      </w:pPr>
-    </w:p>
-    <w:p>
-      <w:pPr>
-        <w:rPr>
-          <w:rFonts w:ascii="Arial" w:hAnsi="Arial" w:cs="Arial"/>
-        </w:rPr>
       </w:pPr>
     </w:p>
     <w:p>
@@ -1471,6 +2285,7 @@
           <w:szCs w:val="24"/>
         </w:rPr>
       </w:pPr>
+      <w:bookmarkStart w:id="0" w:name="_Toc321304782"/>
       <w:r>
         <w:rPr>
           <w:rFonts w:ascii="Arial" w:hAnsi="Arial" w:cs="Arial"/>
@@ -1480,6 +2295,7 @@
         </w:rPr>
         <w:t>Introdução</w:t>
       </w:r>
+      <w:bookmarkEnd w:id="0"/>
     </w:p>
     <w:p>
       <w:pPr>
@@ -1494,6 +2310,7 @@
           <w:szCs w:val="24"/>
         </w:rPr>
       </w:pPr>
+      <w:bookmarkStart w:id="1" w:name="_Toc321304783"/>
       <w:r>
         <w:rPr>
           <w:rFonts w:cs="Arial"/>
@@ -1503,6 +2320,7 @@
         </w:rPr>
         <w:t>Finalidade</w:t>
       </w:r>
+      <w:bookmarkEnd w:id="1"/>
     </w:p>
     <w:p>
       <w:pPr>
@@ -1518,7 +2336,6 @@
         </w:rPr>
         <w:t xml:space="preserve">Este documento de arquitetura de software fornece uma visão geral da arquitetura abrangente do Sistema de Gerenciamento de Acidentes de Trânsito - </w:t>
       </w:r>
-      <w:proofErr w:type="spellStart"/>
       <w:proofErr w:type="gramStart"/>
       <w:r>
         <w:rPr>
@@ -1527,7 +2344,6 @@
         </w:rPr>
         <w:t>SiGAT</w:t>
       </w:r>
-      <w:proofErr w:type="spellEnd"/>
       <w:proofErr w:type="gramEnd"/>
       <w:r>
         <w:rPr>
@@ -1551,6 +2367,7 @@
           <w:lang w:val="pt-BR"/>
         </w:rPr>
       </w:pPr>
+      <w:bookmarkStart w:id="2" w:name="_Toc321304784"/>
       <w:r>
         <w:rPr>
           <w:rFonts w:cs="Arial"/>
@@ -1560,6 +2377,7 @@
         </w:rPr>
         <w:t>Escopo</w:t>
       </w:r>
+      <w:bookmarkEnd w:id="2"/>
     </w:p>
     <w:p>
       <w:pPr>
@@ -1573,7 +2391,6 @@
         </w:rPr>
         <w:t xml:space="preserve">Este documento de Arquitetura de Software tem por objetivo exibir a arquitetura do Sistema de Gerenciamento de Acidentes de Trânsito – </w:t>
       </w:r>
-      <w:proofErr w:type="spellStart"/>
       <w:proofErr w:type="gramStart"/>
       <w:r>
         <w:rPr>
@@ -1581,27 +2398,12 @@
         </w:rPr>
         <w:t>SiGAT</w:t>
       </w:r>
-      <w:proofErr w:type="spellEnd"/>
       <w:proofErr w:type="gramEnd"/>
       <w:r>
         <w:rPr>
           <w:rFonts w:ascii="Times New Roman" w:hAnsi="Times New Roman" w:cs="Times New Roman"/>
         </w:rPr>
-        <w:t xml:space="preserve">, que esta sendo projetado e desenvolvido pelos graduandos em Sistemas de Informação Bacharelado da Universidade Federal de Sergipe – Campus Professor Alberto Carvalho, </w:t>
-      </w:r>
-      <w:proofErr w:type="spellStart"/>
-      <w:r>
-        <w:rPr>
-          <w:rFonts w:ascii="Times New Roman" w:hAnsi="Times New Roman" w:cs="Times New Roman"/>
-        </w:rPr>
-        <w:t>Fágner</w:t>
-      </w:r>
-      <w:proofErr w:type="spellEnd"/>
-      <w:r>
-        <w:rPr>
-          <w:rFonts w:ascii="Times New Roman" w:hAnsi="Times New Roman" w:cs="Times New Roman"/>
-        </w:rPr>
-        <w:t xml:space="preserve"> Nascimento Cunha, Elias Cruz dos Santos e Jessica da Silva Santos como projeto de composição da nota da disciplina Engenharia de Software. Após a sua finalização este projeto será apresentado ao Departamento de Trânsito do Estado de Sergipe para ser empregado na confecção dos Boletins de Registro de Ocorrência de Trânsito.</w:t>
+        <w:t>, que esta sendo projetado e desenvolvido pelos graduandos em Sistemas de Informação Bacharelado da Universidade Federal de Sergipe – Campus Professor Alberto Carvalho, Fágner Nascimento Cunha, Elias Cruz dos Santos e Jessica da Silva Santos como projeto de composição da nota da disciplina Engenharia de Software. Após a sua finalização este projeto será apresentado ao Departamento de Trânsito do Estado de Sergipe para ser empregado na confecção dos Boletins de Registro de Ocorrência de Trânsito.</w:t>
       </w:r>
     </w:p>
     <w:p>
@@ -1617,6 +2419,7 @@
           <w:szCs w:val="24"/>
         </w:rPr>
       </w:pPr>
+      <w:bookmarkStart w:id="3" w:name="_Toc321304785"/>
       <w:proofErr w:type="spellStart"/>
       <w:r>
         <w:rPr>
@@ -1662,6 +2465,7 @@
         </w:rPr>
         <w:t>Abreviações</w:t>
       </w:r>
+      <w:bookmarkEnd w:id="3"/>
       <w:proofErr w:type="spellEnd"/>
     </w:p>
     <w:p>
@@ -1692,6 +2496,7 @@
           <w:szCs w:val="24"/>
         </w:rPr>
       </w:pPr>
+      <w:bookmarkStart w:id="4" w:name="_Toc321304786"/>
       <w:proofErr w:type="spellStart"/>
       <w:r>
         <w:rPr>
@@ -1701,6 +2506,7 @@
         </w:rPr>
         <w:t>Referências</w:t>
       </w:r>
+      <w:bookmarkEnd w:id="4"/>
       <w:proofErr w:type="spellEnd"/>
     </w:p>
     <w:p>
@@ -1894,6 +2700,7 @@
           <w:szCs w:val="24"/>
         </w:rPr>
       </w:pPr>
+      <w:bookmarkStart w:id="5" w:name="_Toc321304787"/>
       <w:proofErr w:type="spellStart"/>
       <w:r>
         <w:rPr>
@@ -1921,6 +2728,7 @@
         </w:rPr>
         <w:t>Geral</w:t>
       </w:r>
+      <w:bookmarkEnd w:id="5"/>
       <w:proofErr w:type="spellEnd"/>
     </w:p>
     <w:p>
@@ -2301,6 +3109,7 @@
           <w:szCs w:val="24"/>
         </w:rPr>
       </w:pPr>
+      <w:bookmarkStart w:id="6" w:name="_Toc321304788"/>
       <w:r>
         <w:rPr>
           <w:rFonts w:ascii="Arial" w:hAnsi="Arial" w:cs="Arial"/>
@@ -2310,6 +3119,7 @@
         </w:rPr>
         <w:t>Representação Arquitetural</w:t>
       </w:r>
+      <w:bookmarkEnd w:id="6"/>
     </w:p>
     <w:p>
       <w:pPr>
@@ -2355,23 +3165,7 @@
           <w:rFonts w:ascii="Times New Roman" w:hAnsi="Times New Roman" w:cs="Times New Roman"/>
           <w:szCs w:val="24"/>
         </w:rPr>
-        <w:t xml:space="preserve"> Rose e utilizam a Linguagem Unificada de Modelagem (UML), estilos como: Camadas, Cliente-Servidor, </w:t>
-      </w:r>
-      <w:proofErr w:type="spellStart"/>
-      <w:r>
-        <w:rPr>
-          <w:rFonts w:ascii="Times New Roman" w:hAnsi="Times New Roman" w:cs="Times New Roman"/>
-          <w:szCs w:val="24"/>
-        </w:rPr>
-        <w:t>Subrotinas</w:t>
-      </w:r>
-      <w:proofErr w:type="spellEnd"/>
-      <w:r>
-        <w:rPr>
-          <w:rFonts w:ascii="Times New Roman" w:hAnsi="Times New Roman" w:cs="Times New Roman"/>
-          <w:szCs w:val="24"/>
-        </w:rPr>
-        <w:t xml:space="preserve"> e Repositório de banco de dados serão utilizados. </w:t>
+        <w:t xml:space="preserve"> Rose e utilizam a Linguagem Unificada de Modelagem (UML), estilos como: Camadas, Cliente-Servidor, Subrotinas e Repositório de banco de dados serão utilizados. </w:t>
       </w:r>
     </w:p>
     <w:p>
@@ -2388,6 +3182,7 @@
           <w:szCs w:val="24"/>
         </w:rPr>
       </w:pPr>
+      <w:bookmarkStart w:id="7" w:name="_Toc321304789"/>
       <w:r>
         <w:rPr>
           <w:rFonts w:ascii="Arial" w:hAnsi="Arial" w:cs="Arial"/>
@@ -2395,7 +3190,17 @@
           <w:sz w:val="24"/>
           <w:szCs w:val="24"/>
         </w:rPr>
-        <w:t xml:space="preserve">Metas e Restrições da Arquitetura </w:t>
+        <w:t>Metas e Restrições da Arquitetura</w:t>
+      </w:r>
+      <w:bookmarkEnd w:id="7"/>
+      <w:r>
+        <w:rPr>
+          <w:rFonts w:ascii="Arial" w:hAnsi="Arial" w:cs="Arial"/>
+          <w:color w:val="auto"/>
+          <w:sz w:val="24"/>
+          <w:szCs w:val="24"/>
+        </w:rPr>
+        <w:t xml:space="preserve"> </w:t>
       </w:r>
     </w:p>
     <w:p>
@@ -2412,7 +3217,6 @@
         </w:rPr>
         <w:t xml:space="preserve">Para o bom funcionamento do sistema, algumas restrições foram definidas para a utilização do </w:t>
       </w:r>
-      <w:proofErr w:type="spellStart"/>
       <w:proofErr w:type="gramStart"/>
       <w:r>
         <w:rPr>
@@ -2421,7 +3225,6 @@
         </w:rPr>
         <w:t>SiGAT</w:t>
       </w:r>
-      <w:proofErr w:type="spellEnd"/>
       <w:proofErr w:type="gramEnd"/>
       <w:r>
         <w:rPr>
@@ -2557,6 +3360,7 @@
           <w:szCs w:val="24"/>
         </w:rPr>
       </w:pPr>
+      <w:bookmarkStart w:id="8" w:name="_Toc321304790"/>
       <w:r>
         <w:rPr>
           <w:rFonts w:ascii="Arial" w:hAnsi="Arial" w:cs="Arial"/>
@@ -2566,6 +3370,7 @@
         </w:rPr>
         <w:t>Visão de Casos de Uso</w:t>
       </w:r>
+      <w:bookmarkEnd w:id="8"/>
     </w:p>
     <w:p>
       <w:pPr>
@@ -2774,7 +3579,7 @@
                     </pic:cNvPicPr>
                   </pic:nvPicPr>
                   <pic:blipFill>
-                    <a:blip r:embed="rId27">
+                    <a:blip r:embed="rId7">
                       <a:extLst>
                         <a:ext uri="{28A0092B-C50C-407E-A947-70E740481C1C}">
                           <a14:useLocalDpi xmlns:a14="http://schemas.microsoft.com/office/drawing/2010/main" val="0"/>
@@ -2910,7 +3715,7 @@
                     </pic:cNvPicPr>
                   </pic:nvPicPr>
                   <pic:blipFill>
-                    <a:blip r:embed="rId28">
+                    <a:blip r:embed="rId8">
                       <a:extLst>
                         <a:ext uri="{28A0092B-C50C-407E-A947-70E740481C1C}">
                           <a14:useLocalDpi xmlns:a14="http://schemas.microsoft.com/office/drawing/2010/main" val="0"/>
@@ -3048,7 +3853,7 @@
                     </pic:cNvPicPr>
                   </pic:nvPicPr>
                   <pic:blipFill>
-                    <a:blip r:embed="rId29">
+                    <a:blip r:embed="rId9">
                       <a:extLst>
                         <a:ext uri="{28A0092B-C50C-407E-A947-70E740481C1C}">
                           <a14:useLocalDpi xmlns:a14="http://schemas.microsoft.com/office/drawing/2010/main" val="0"/>
@@ -3181,8 +3986,9 @@
           <w:lang w:val="pt-BR"/>
         </w:rPr>
       </w:pPr>
-      <w:bookmarkStart w:id="0" w:name="_Toc18206184"/>
-      <w:bookmarkStart w:id="1" w:name="_Toc321036883"/>
+      <w:bookmarkStart w:id="9" w:name="_Toc18206184"/>
+      <w:bookmarkStart w:id="10" w:name="_Toc321036883"/>
+      <w:bookmarkStart w:id="11" w:name="_Toc321304791"/>
       <w:r>
         <w:rPr>
           <w:rFonts w:cs="Arial"/>
@@ -3192,8 +3998,9 @@
         </w:rPr>
         <w:t>Realizações de Casos de Uso</w:t>
       </w:r>
-      <w:bookmarkEnd w:id="0"/>
-      <w:bookmarkEnd w:id="1"/>
+      <w:bookmarkEnd w:id="9"/>
+      <w:bookmarkEnd w:id="10"/>
+      <w:bookmarkEnd w:id="11"/>
     </w:p>
     <w:p>
       <w:pPr>
@@ -3399,8 +4206,9 @@
           <w:szCs w:val="24"/>
         </w:rPr>
       </w:pPr>
-      <w:bookmarkStart w:id="2" w:name="_Toc18206185"/>
-      <w:bookmarkStart w:id="3" w:name="_Toc321036884"/>
+      <w:bookmarkStart w:id="12" w:name="_Toc18206185"/>
+      <w:bookmarkStart w:id="13" w:name="_Toc321036884"/>
+      <w:bookmarkStart w:id="14" w:name="_Toc321304792"/>
       <w:r>
         <w:rPr>
           <w:rFonts w:ascii="Arial" w:hAnsi="Arial" w:cs="Arial"/>
@@ -3410,8 +4218,9 @@
         </w:rPr>
         <w:t>Visão Lógica</w:t>
       </w:r>
-      <w:bookmarkEnd w:id="2"/>
-      <w:bookmarkEnd w:id="3"/>
+      <w:bookmarkEnd w:id="12"/>
+      <w:bookmarkEnd w:id="13"/>
+      <w:bookmarkEnd w:id="14"/>
       <w:r>
         <w:rPr>
           <w:rFonts w:ascii="Arial" w:hAnsi="Arial" w:cs="Arial"/>
@@ -3435,8 +4244,9 @@
           <w:szCs w:val="24"/>
         </w:rPr>
       </w:pPr>
-      <w:bookmarkStart w:id="4" w:name="_Toc18206186"/>
-      <w:bookmarkStart w:id="5" w:name="_Toc321036885"/>
+      <w:bookmarkStart w:id="15" w:name="_Toc18206186"/>
+      <w:bookmarkStart w:id="16" w:name="_Toc321036885"/>
+      <w:bookmarkStart w:id="17" w:name="_Toc321304793"/>
       <w:proofErr w:type="spellStart"/>
       <w:r>
         <w:rPr>
@@ -3464,8 +4274,9 @@
         </w:rPr>
         <w:t>Geral</w:t>
       </w:r>
-      <w:bookmarkEnd w:id="4"/>
-      <w:bookmarkEnd w:id="5"/>
+      <w:bookmarkEnd w:id="15"/>
+      <w:bookmarkEnd w:id="16"/>
+      <w:bookmarkEnd w:id="17"/>
       <w:proofErr w:type="spellEnd"/>
     </w:p>
     <w:p>
@@ -3482,7 +4293,6 @@
         </w:rPr>
         <w:t xml:space="preserve">A visão lógica do </w:t>
       </w:r>
-      <w:proofErr w:type="spellStart"/>
       <w:proofErr w:type="gramStart"/>
       <w:r>
         <w:rPr>
@@ -3491,7 +4301,6 @@
         </w:rPr>
         <w:t>SiGAT</w:t>
       </w:r>
-      <w:proofErr w:type="spellEnd"/>
       <w:proofErr w:type="gramEnd"/>
       <w:r>
         <w:rPr>
@@ -3665,6 +4474,7 @@
           <w:lang w:val="pt-BR"/>
         </w:rPr>
       </w:pPr>
+      <w:bookmarkStart w:id="18" w:name="_Toc321304794"/>
       <w:r>
         <w:rPr>
           <w:sz w:val="24"/>
@@ -3674,6 +4484,7 @@
         <w:lastRenderedPageBreak/>
         <w:t>Pacotes de Design Significativos do Ponto de Vista da Arquitetura</w:t>
       </w:r>
+      <w:bookmarkEnd w:id="18"/>
     </w:p>
     <w:p>
       <w:pPr>
@@ -3710,7 +4521,7 @@
                     </pic:cNvPicPr>
                   </pic:nvPicPr>
                   <pic:blipFill>
-                    <a:blip r:embed="rId30">
+                    <a:blip r:embed="rId10">
                       <a:extLst>
                         <a:ext uri="{28A0092B-C50C-407E-A947-70E740481C1C}">
                           <a14:useLocalDpi xmlns:a14="http://schemas.microsoft.com/office/drawing/2010/main" val="0"/>
@@ -3837,63 +4648,8 @@
           <w:szCs w:val="24"/>
         </w:rPr>
       </w:pPr>
-      <w:r>
-        <w:rPr>
-          <w:rFonts w:ascii="Arial" w:hAnsi="Arial" w:cs="Arial"/>
-          <w:noProof/>
-          <w:sz w:val="24"/>
-          <w:szCs w:val="24"/>
-          <w:lang w:eastAsia="pt-BR"/>
-        </w:rPr>
-        <w:drawing>
-          <wp:inline distT="0" distB="0" distL="0" distR="0" wp14:anchorId="32138CDE" wp14:editId="330FF4B8">
-            <wp:extent cx="5045296" cy="3116912"/>
-            <wp:effectExtent l="0" t="0" r="3175" b="7620"/>
-            <wp:docPr id="6" name="Imagem 6" descr="D:\Elias\Desktop\SIGAT - Diagrama de Componentes.jpg"/>
-            <wp:cNvGraphicFramePr>
-              <a:graphicFrameLocks xmlns:a="http://schemas.openxmlformats.org/drawingml/2006/main" noChangeAspect="1"/>
-            </wp:cNvGraphicFramePr>
-            <a:graphic xmlns:a="http://schemas.openxmlformats.org/drawingml/2006/main">
-              <a:graphicData uri="http://schemas.openxmlformats.org/drawingml/2006/picture">
-                <pic:pic xmlns:pic="http://schemas.openxmlformats.org/drawingml/2006/picture">
-                  <pic:nvPicPr>
-                    <pic:cNvPr id="0" name="Picture 3" descr="D:\Elias\Desktop\SIGAT - Diagrama de Componentes.jpg"/>
-                    <pic:cNvPicPr>
-                      <a:picLocks noChangeAspect="1" noChangeArrowheads="1"/>
-                    </pic:cNvPicPr>
-                  </pic:nvPicPr>
-                  <pic:blipFill>
-                    <a:blip r:embed="rId31">
-                      <a:extLst>
-                        <a:ext uri="{28A0092B-C50C-407E-A947-70E740481C1C}">
-                          <a14:useLocalDpi xmlns:a14="http://schemas.microsoft.com/office/drawing/2010/main" val="0"/>
-                        </a:ext>
-                      </a:extLst>
-                    </a:blip>
-                    <a:srcRect/>
-                    <a:stretch>
-                      <a:fillRect/>
-                    </a:stretch>
-                  </pic:blipFill>
-                  <pic:spPr bwMode="auto">
-                    <a:xfrm>
-                      <a:off x="0" y="0"/>
-                      <a:ext cx="5054037" cy="3122312"/>
-                    </a:xfrm>
-                    <a:prstGeom prst="rect">
-                      <a:avLst/>
-                    </a:prstGeom>
-                    <a:noFill/>
-                    <a:ln>
-                      <a:noFill/>
-                    </a:ln>
-                  </pic:spPr>
-                </pic:pic>
-              </a:graphicData>
-            </a:graphic>
-          </wp:inline>
-        </w:drawing>
-      </w:r>
+      <w:bookmarkStart w:id="19" w:name="_GoBack"/>
+      <w:bookmarkEnd w:id="19"/>
     </w:p>
     <w:p>
       <w:pPr>
@@ -3978,8 +4734,9 @@
           <w:szCs w:val="24"/>
         </w:rPr>
       </w:pPr>
-      <w:bookmarkStart w:id="6" w:name="_Toc18206188"/>
-      <w:bookmarkStart w:id="7" w:name="_Toc321036888"/>
+      <w:bookmarkStart w:id="20" w:name="_Toc18206188"/>
+      <w:bookmarkStart w:id="21" w:name="_Toc321036888"/>
+      <w:bookmarkStart w:id="22" w:name="_Toc321304795"/>
       <w:r>
         <w:rPr>
           <w:rFonts w:ascii="Arial" w:hAnsi="Arial" w:cs="Arial"/>
@@ -3989,8 +4746,9 @@
         </w:rPr>
         <w:t>Visão de Processos</w:t>
       </w:r>
-      <w:bookmarkEnd w:id="6"/>
-      <w:bookmarkEnd w:id="7"/>
+      <w:bookmarkEnd w:id="20"/>
+      <w:bookmarkEnd w:id="21"/>
+      <w:bookmarkEnd w:id="22"/>
       <w:r>
         <w:rPr>
           <w:rFonts w:ascii="Arial" w:hAnsi="Arial" w:cs="Arial"/>
@@ -4030,8 +4788,9 @@
           <w:szCs w:val="24"/>
         </w:rPr>
       </w:pPr>
-      <w:bookmarkStart w:id="8" w:name="_Toc18206189"/>
-      <w:bookmarkStart w:id="9" w:name="_Toc321036889"/>
+      <w:bookmarkStart w:id="23" w:name="_Toc18206189"/>
+      <w:bookmarkStart w:id="24" w:name="_Toc321036889"/>
+      <w:bookmarkStart w:id="25" w:name="_Toc321304796"/>
       <w:r>
         <w:rPr>
           <w:rFonts w:ascii="Arial" w:hAnsi="Arial" w:cs="Arial"/>
@@ -4042,8 +4801,9 @@
         <w:lastRenderedPageBreak/>
         <w:t>Visão de Implantação</w:t>
       </w:r>
-      <w:bookmarkEnd w:id="8"/>
-      <w:bookmarkEnd w:id="9"/>
+      <w:bookmarkEnd w:id="23"/>
+      <w:bookmarkEnd w:id="24"/>
+      <w:bookmarkEnd w:id="25"/>
     </w:p>
     <w:p>
       <w:pPr>
@@ -4080,7 +4840,7 @@
                     </pic:cNvPicPr>
                   </pic:nvPicPr>
                   <pic:blipFill>
-                    <a:blip r:embed="rId32">
+                    <a:blip r:embed="rId11">
                       <a:extLst>
                         <a:ext uri="{28A0092B-C50C-407E-A947-70E740481C1C}">
                           <a14:useLocalDpi xmlns:a14="http://schemas.microsoft.com/office/drawing/2010/main" val="0"/>
@@ -4117,7 +4877,6 @@
         <w:pStyle w:val="Legenda"/>
         <w:jc w:val="center"/>
         <w:rPr>
-          <w:rFonts w:ascii="Arial" w:hAnsi="Arial" w:cs="Arial"/>
           <w:color w:val="auto"/>
           <w:sz w:val="24"/>
           <w:szCs w:val="24"/>
@@ -4195,8 +4954,7 @@
           <w:szCs w:val="24"/>
         </w:rPr>
       </w:pPr>
-      <w:bookmarkStart w:id="10" w:name="_Toc18206190"/>
-      <w:bookmarkStart w:id="11" w:name="_Toc321036890"/>
+      <w:bookmarkStart w:id="26" w:name="_Toc321304797"/>
       <w:r>
         <w:rPr>
           <w:rFonts w:ascii="Arial" w:hAnsi="Arial" w:cs="Arial"/>
@@ -4204,237 +4962,68 @@
           <w:sz w:val="24"/>
           <w:szCs w:val="24"/>
         </w:rPr>
-        <w:t xml:space="preserve">Visão da </w:t>
-      </w:r>
-      <w:proofErr w:type="gramStart"/>
-      <w:r>
-        <w:rPr>
-          <w:rFonts w:ascii="Arial" w:hAnsi="Arial" w:cs="Arial"/>
-          <w:color w:val="auto"/>
-          <w:sz w:val="24"/>
-          <w:szCs w:val="24"/>
-        </w:rPr>
-        <w:t>Implementação</w:t>
-      </w:r>
-      <w:bookmarkEnd w:id="10"/>
-      <w:bookmarkEnd w:id="11"/>
-      <w:proofErr w:type="gramEnd"/>
-      <w:r>
-        <w:rPr>
-          <w:rFonts w:ascii="Arial" w:hAnsi="Arial" w:cs="Arial"/>
-          <w:color w:val="auto"/>
-          <w:sz w:val="24"/>
-          <w:szCs w:val="24"/>
-        </w:rPr>
-        <w:t xml:space="preserve"> </w:t>
-      </w:r>
-    </w:p>
-    <w:p>
-      <w:pPr>
-        <w:rPr>
-          <w:rFonts w:ascii="Times New Roman" w:hAnsi="Times New Roman" w:cs="Times New Roman"/>
-          <w:szCs w:val="24"/>
-        </w:rPr>
-      </w:pPr>
-      <w:r>
-        <w:rPr>
-          <w:rFonts w:ascii="Times New Roman" w:hAnsi="Times New Roman" w:cs="Times New Roman"/>
-          <w:szCs w:val="24"/>
-        </w:rPr>
-        <w:t xml:space="preserve">A visão de </w:t>
-      </w:r>
-      <w:proofErr w:type="gramStart"/>
-      <w:r>
-        <w:rPr>
-          <w:rFonts w:ascii="Times New Roman" w:hAnsi="Times New Roman" w:cs="Times New Roman"/>
-          <w:szCs w:val="24"/>
-        </w:rPr>
-        <w:t>implementação</w:t>
-      </w:r>
-      <w:proofErr w:type="gramEnd"/>
-      <w:r>
-        <w:rPr>
-          <w:rFonts w:ascii="Times New Roman" w:hAnsi="Times New Roman" w:cs="Times New Roman"/>
-          <w:szCs w:val="24"/>
-        </w:rPr>
-        <w:t xml:space="preserve"> encontra-se detalhada no documento Guia de Análise e Projeto.</w:t>
-      </w:r>
-    </w:p>
-    <w:p>
-      <w:pPr>
-        <w:pStyle w:val="Ttulo1"/>
-        <w:numPr>
-          <w:ilvl w:val="0"/>
-          <w:numId w:val="24"/>
-        </w:numPr>
-        <w:rPr>
-          <w:rFonts w:ascii="Arial" w:hAnsi="Arial" w:cs="Arial"/>
-          <w:color w:val="auto"/>
-          <w:sz w:val="24"/>
-          <w:szCs w:val="24"/>
-        </w:rPr>
-      </w:pPr>
-      <w:bookmarkStart w:id="12" w:name="_Toc18206193"/>
-      <w:bookmarkStart w:id="13" w:name="_Toc321036891"/>
-      <w:r>
-        <w:rPr>
-          <w:rFonts w:ascii="Arial" w:hAnsi="Arial" w:cs="Arial"/>
-          <w:color w:val="auto"/>
-          <w:sz w:val="24"/>
-          <w:szCs w:val="24"/>
-        </w:rPr>
-        <w:t>Visão de Dados (opcional)</w:t>
-      </w:r>
-      <w:bookmarkEnd w:id="12"/>
-      <w:bookmarkEnd w:id="13"/>
-    </w:p>
-    <w:p>
-      <w:pPr>
-        <w:rPr>
-          <w:rFonts w:ascii="Times New Roman" w:hAnsi="Times New Roman" w:cs="Times New Roman"/>
-          <w:szCs w:val="24"/>
-        </w:rPr>
-      </w:pPr>
-      <w:r>
-        <w:rPr>
-          <w:rFonts w:ascii="Times New Roman" w:hAnsi="Times New Roman" w:cs="Times New Roman"/>
-          <w:szCs w:val="24"/>
-        </w:rPr>
-        <w:t>[Uma descrição da perspectiva de armazenamento de dados persistentes do sistema. Esta seção será opcional se os dados persistentes forem poucos ou inexistentes ou se a conversão entre o Modelo de Design e o Modelo de Dados for trivial.</w:t>
-      </w:r>
-      <w:proofErr w:type="gramStart"/>
-      <w:r>
-        <w:rPr>
-          <w:rFonts w:ascii="Times New Roman" w:hAnsi="Times New Roman" w:cs="Times New Roman"/>
-          <w:szCs w:val="24"/>
-        </w:rPr>
-        <w:t>]</w:t>
-      </w:r>
-      <w:proofErr w:type="gramEnd"/>
-    </w:p>
-    <w:p>
-      <w:pPr>
-        <w:pStyle w:val="Ttulo1"/>
-        <w:numPr>
-          <w:ilvl w:val="0"/>
-          <w:numId w:val="24"/>
-        </w:numPr>
-        <w:rPr>
-          <w:rFonts w:ascii="Arial" w:hAnsi="Arial" w:cs="Arial"/>
-          <w:color w:val="auto"/>
-          <w:sz w:val="24"/>
-          <w:szCs w:val="24"/>
-        </w:rPr>
-      </w:pPr>
-      <w:bookmarkStart w:id="14" w:name="_Toc18206194"/>
-      <w:bookmarkStart w:id="15" w:name="_Toc321036892"/>
-      <w:r>
-        <w:rPr>
-          <w:rFonts w:ascii="Arial" w:hAnsi="Arial" w:cs="Arial"/>
-          <w:color w:val="auto"/>
-          <w:sz w:val="24"/>
-          <w:szCs w:val="24"/>
-        </w:rPr>
-        <w:t>Tamanho e Desempenho</w:t>
-      </w:r>
-      <w:bookmarkEnd w:id="14"/>
-      <w:bookmarkEnd w:id="15"/>
-      <w:r>
-        <w:rPr>
-          <w:rFonts w:ascii="Arial" w:hAnsi="Arial" w:cs="Arial"/>
-          <w:color w:val="auto"/>
-          <w:sz w:val="24"/>
-          <w:szCs w:val="24"/>
-        </w:rPr>
-        <w:t xml:space="preserve"> </w:t>
-      </w:r>
-    </w:p>
-    <w:p>
-      <w:pPr>
-        <w:rPr>
-          <w:rFonts w:ascii="Times New Roman" w:hAnsi="Times New Roman" w:cs="Times New Roman"/>
-          <w:szCs w:val="24"/>
-        </w:rPr>
-      </w:pPr>
-      <w:r>
-        <w:rPr>
-          <w:rFonts w:ascii="Times New Roman" w:hAnsi="Times New Roman" w:cs="Times New Roman"/>
-          <w:szCs w:val="24"/>
-        </w:rPr>
-        <w:t>[Uma descrição das principais características de dimensionamento do software que têm um impacto na arquitetura, bem como as restrições do desempenho desejado.</w:t>
-      </w:r>
-      <w:proofErr w:type="gramStart"/>
-      <w:r>
-        <w:rPr>
-          <w:rFonts w:ascii="Times New Roman" w:hAnsi="Times New Roman" w:cs="Times New Roman"/>
-          <w:szCs w:val="24"/>
-        </w:rPr>
-        <w:t>]</w:t>
-      </w:r>
-      <w:proofErr w:type="gramEnd"/>
-    </w:p>
-    <w:p>
-      <w:pPr>
-        <w:pStyle w:val="Ttulo1"/>
-        <w:numPr>
-          <w:ilvl w:val="0"/>
-          <w:numId w:val="24"/>
-        </w:numPr>
-        <w:rPr>
-          <w:rFonts w:ascii="Arial" w:hAnsi="Arial" w:cs="Arial"/>
-          <w:color w:val="auto"/>
-          <w:sz w:val="24"/>
-          <w:szCs w:val="24"/>
-        </w:rPr>
-      </w:pPr>
-      <w:bookmarkStart w:id="16" w:name="_Toc18206195"/>
-      <w:bookmarkStart w:id="17" w:name="_Toc321036893"/>
-      <w:r>
-        <w:rPr>
-          <w:rFonts w:ascii="Arial" w:hAnsi="Arial" w:cs="Arial"/>
-          <w:color w:val="auto"/>
-          <w:sz w:val="24"/>
-          <w:szCs w:val="24"/>
-        </w:rPr>
-        <w:t>Qualidade</w:t>
-      </w:r>
-      <w:bookmarkEnd w:id="16"/>
-      <w:bookmarkEnd w:id="17"/>
-      <w:r>
-        <w:rPr>
-          <w:rFonts w:ascii="Arial" w:hAnsi="Arial" w:cs="Arial"/>
-          <w:color w:val="auto"/>
-          <w:sz w:val="24"/>
-          <w:szCs w:val="24"/>
-        </w:rPr>
-        <w:t xml:space="preserve"> </w:t>
-      </w:r>
-    </w:p>
-    <w:p>
-      <w:pPr>
-        <w:rPr>
-          <w:rFonts w:ascii="Times New Roman" w:hAnsi="Times New Roman" w:cs="Times New Roman"/>
-          <w:szCs w:val="24"/>
-        </w:rPr>
-      </w:pPr>
-      <w:bookmarkStart w:id="18" w:name="_GoBack"/>
-      <w:proofErr w:type="gramStart"/>
-      <w:r>
-        <w:rPr>
-          <w:rFonts w:ascii="Times New Roman" w:hAnsi="Times New Roman" w:cs="Times New Roman"/>
-          <w:szCs w:val="24"/>
-        </w:rPr>
-        <w:t>[Uma descrição de como a arquitetura do software contribui para todos os recursos (exceto a funcionalidade) do sistema: extensibilidade, confiabilidade, portabilidade e assim por diante.</w:t>
-      </w:r>
-      <w:proofErr w:type="gramEnd"/>
-      <w:r>
-        <w:rPr>
-          <w:rFonts w:ascii="Times New Roman" w:hAnsi="Times New Roman" w:cs="Times New Roman"/>
-          <w:szCs w:val="24"/>
-        </w:rPr>
-        <w:t xml:space="preserve"> Se essas características possuírem significado especial, como implicações de segurança, garantia ou privacidade, elas deverão ser delineadas claramente.</w:t>
-      </w:r>
-      <w:bookmarkEnd w:id="18"/>
+        <w:t>Exceções</w:t>
+      </w:r>
+      <w:bookmarkEnd w:id="26"/>
+    </w:p>
+    <w:p>
+      <w:pPr>
+        <w:jc w:val="center"/>
+      </w:pPr>
+      <w:r>
+        <w:rPr>
+          <w:noProof/>
+          <w:lang w:eastAsia="pt-BR"/>
+        </w:rPr>
+        <w:drawing>
+          <wp:inline distT="0" distB="0" distL="0" distR="0">
+            <wp:extent cx="5400040" cy="2883109"/>
+            <wp:effectExtent l="0" t="0" r="0" b="0"/>
+            <wp:docPr id="5" name="Imagem 5" descr="D:\Elias\Desktop\Exceções.jpg"/>
+            <wp:cNvGraphicFramePr>
+              <a:graphicFrameLocks xmlns:a="http://schemas.openxmlformats.org/drawingml/2006/main" noChangeAspect="1"/>
+            </wp:cNvGraphicFramePr>
+            <a:graphic xmlns:a="http://schemas.openxmlformats.org/drawingml/2006/main">
+              <a:graphicData uri="http://schemas.openxmlformats.org/drawingml/2006/picture">
+                <pic:pic xmlns:pic="http://schemas.openxmlformats.org/drawingml/2006/picture">
+                  <pic:nvPicPr>
+                    <pic:cNvPr id="0" name="Picture 1" descr="D:\Elias\Desktop\Exceções.jpg"/>
+                    <pic:cNvPicPr>
+                      <a:picLocks noChangeAspect="1" noChangeArrowheads="1"/>
+                    </pic:cNvPicPr>
+                  </pic:nvPicPr>
+                  <pic:blipFill>
+                    <a:blip r:embed="rId12">
+                      <a:extLst>
+                        <a:ext uri="{28A0092B-C50C-407E-A947-70E740481C1C}">
+                          <a14:useLocalDpi xmlns:a14="http://schemas.microsoft.com/office/drawing/2010/main" val="0"/>
+                        </a:ext>
+                      </a:extLst>
+                    </a:blip>
+                    <a:srcRect/>
+                    <a:stretch>
+                      <a:fillRect/>
+                    </a:stretch>
+                  </pic:blipFill>
+                  <pic:spPr bwMode="auto">
+                    <a:xfrm>
+                      <a:off x="0" y="0"/>
+                      <a:ext cx="5400040" cy="2883109"/>
+                    </a:xfrm>
+                    <a:prstGeom prst="rect">
+                      <a:avLst/>
+                    </a:prstGeom>
+                    <a:noFill/>
+                    <a:ln>
+                      <a:noFill/>
+                    </a:ln>
+                  </pic:spPr>
+                </pic:pic>
+              </a:graphicData>
+            </a:graphic>
+          </wp:inline>
+        </w:drawing>
+      </w:r>
     </w:p>
     <w:sectPr>
       <w:pgSz w:w="11906" w:h="16838"/>
@@ -8295,6 +8884,57 @@
       <w:szCs w:val="18"/>
     </w:rPr>
   </w:style>
+  <w:style w:type="paragraph" w:styleId="CabealhodoSumrio">
+    <w:name w:val="TOC Heading"/>
+    <w:basedOn w:val="Ttulo1"/>
+    <w:next w:val="Normal"/>
+    <w:uiPriority w:val="39"/>
+    <w:unhideWhenUsed/>
+    <w:qFormat/>
+    <w:rsid w:val="00EA270D"/>
+    <w:pPr>
+      <w:outlineLvl w:val="9"/>
+    </w:pPr>
+    <w:rPr>
+      <w:lang w:eastAsia="pt-BR"/>
+    </w:rPr>
+  </w:style>
+  <w:style w:type="paragraph" w:styleId="Sumrio1">
+    <w:name w:val="toc 1"/>
+    <w:basedOn w:val="Normal"/>
+    <w:next w:val="Normal"/>
+    <w:autoRedefine/>
+    <w:uiPriority w:val="39"/>
+    <w:unhideWhenUsed/>
+    <w:rsid w:val="00EA270D"/>
+    <w:pPr>
+      <w:spacing w:after="100"/>
+    </w:pPr>
+  </w:style>
+  <w:style w:type="paragraph" w:styleId="Sumrio2">
+    <w:name w:val="toc 2"/>
+    <w:basedOn w:val="Normal"/>
+    <w:next w:val="Normal"/>
+    <w:autoRedefine/>
+    <w:uiPriority w:val="39"/>
+    <w:unhideWhenUsed/>
+    <w:rsid w:val="00EA270D"/>
+    <w:pPr>
+      <w:spacing w:after="100"/>
+      <w:ind w:left="220"/>
+    </w:pPr>
+  </w:style>
+  <w:style w:type="character" w:styleId="Hyperlink">
+    <w:name w:val="Hyperlink"/>
+    <w:basedOn w:val="Fontepargpadro"/>
+    <w:uiPriority w:val="99"/>
+    <w:unhideWhenUsed/>
+    <w:rsid w:val="00EA270D"/>
+    <w:rPr>
+      <w:color w:val="0000FF" w:themeColor="hyperlink"/>
+      <w:u w:val="single"/>
+    </w:rPr>
+  </w:style>
 </w:styles>
 </file>
 
@@ -8709,6 +9349,57 @@
       <w:szCs w:val="18"/>
     </w:rPr>
   </w:style>
+  <w:style w:type="paragraph" w:styleId="CabealhodoSumrio">
+    <w:name w:val="TOC Heading"/>
+    <w:basedOn w:val="Ttulo1"/>
+    <w:next w:val="Normal"/>
+    <w:uiPriority w:val="39"/>
+    <w:unhideWhenUsed/>
+    <w:qFormat/>
+    <w:rsid w:val="00EA270D"/>
+    <w:pPr>
+      <w:outlineLvl w:val="9"/>
+    </w:pPr>
+    <w:rPr>
+      <w:lang w:eastAsia="pt-BR"/>
+    </w:rPr>
+  </w:style>
+  <w:style w:type="paragraph" w:styleId="Sumrio1">
+    <w:name w:val="toc 1"/>
+    <w:basedOn w:val="Normal"/>
+    <w:next w:val="Normal"/>
+    <w:autoRedefine/>
+    <w:uiPriority w:val="39"/>
+    <w:unhideWhenUsed/>
+    <w:rsid w:val="00EA270D"/>
+    <w:pPr>
+      <w:spacing w:after="100"/>
+    </w:pPr>
+  </w:style>
+  <w:style w:type="paragraph" w:styleId="Sumrio2">
+    <w:name w:val="toc 2"/>
+    <w:basedOn w:val="Normal"/>
+    <w:next w:val="Normal"/>
+    <w:autoRedefine/>
+    <w:uiPriority w:val="39"/>
+    <w:unhideWhenUsed/>
+    <w:rsid w:val="00EA270D"/>
+    <w:pPr>
+      <w:spacing w:after="100"/>
+      <w:ind w:left="220"/>
+    </w:pPr>
+  </w:style>
+  <w:style w:type="character" w:styleId="Hyperlink">
+    <w:name w:val="Hyperlink"/>
+    <w:basedOn w:val="Fontepargpadro"/>
+    <w:uiPriority w:val="99"/>
+    <w:unhideWhenUsed/>
+    <w:rsid w:val="00EA270D"/>
+    <w:rPr>
+      <w:color w:val="0000FF" w:themeColor="hyperlink"/>
+      <w:u w:val="single"/>
+    </w:rPr>
+  </w:style>
 </w:styles>
 </file>
 
@@ -8995,4 +9686,16 @@
   <a:objectDefaults/>
   <a:extraClrSchemeLst/>
 </a:theme>
+</file>
+
+<file path=customXml/item1.xml><?xml version="1.0" encoding="utf-8"?>
+<b:Sources xmlns:b="http://schemas.openxmlformats.org/officeDocument/2006/bibliography" xmlns="http://schemas.openxmlformats.org/officeDocument/2006/bibliography" SelectedStyle="\APA.XSL" StyleName="APA"/>
+</file>
+
+<file path=customXml/itemProps1.xml><?xml version="1.0" encoding="utf-8"?>
+<ds:datastoreItem xmlns:ds="http://schemas.openxmlformats.org/officeDocument/2006/customXml" ds:itemID="{86F381C0-4863-419E-B24C-B1E6D25DB10E}">
+  <ds:schemaRefs>
+    <ds:schemaRef ds:uri="http://schemas.openxmlformats.org/officeDocument/2006/bibliography"/>
+  </ds:schemaRefs>
+</ds:datastoreItem>
 </file>
</xml_diff>

<commit_message>
Criação da Guia de Análise e Projeto.docx imagem do diagrama de pacotes
</commit_message>
<xml_diff>
--- a/AnaliseProjeto/Documento arquitetural.docx
+++ b/AnaliseProjeto/Documento arquitetural.docx
@@ -822,7 +822,9 @@
               <w:tab w:val="right" w:leader="dot" w:pos="8494"/>
             </w:tabs>
             <w:rPr>
+              <w:rFonts w:eastAsiaTheme="minorEastAsia"/>
               <w:noProof/>
+              <w:lang w:eastAsia="pt-BR"/>
             </w:rPr>
           </w:pPr>
           <w:r>
@@ -834,7 +836,7 @@
           <w:r>
             <w:fldChar w:fldCharType="separate"/>
           </w:r>
-          <w:hyperlink w:anchor="_Toc321304782" w:history="1">
+          <w:hyperlink w:anchor="_Toc321350081" w:history="1">
             <w:r>
               <w:rPr>
                 <w:rStyle w:val="Hyperlink"/>
@@ -845,7 +847,9 @@
             </w:r>
             <w:r>
               <w:rPr>
-                <w:noProof/>
+                <w:rFonts w:eastAsiaTheme="minorEastAsia"/>
+                <w:noProof/>
+                <w:lang w:eastAsia="pt-BR"/>
               </w:rPr>
               <w:tab/>
             </w:r>
@@ -876,7 +880,7 @@
                 <w:noProof/>
                 <w:webHidden/>
               </w:rPr>
-              <w:instrText xml:space="preserve"> PAGEREF _Toc321304782 \h </w:instrText>
+              <w:instrText xml:space="preserve"> PAGEREF _Toc321350081 \h </w:instrText>
             </w:r>
             <w:r>
               <w:rPr>
@@ -915,10 +919,12 @@
               <w:tab w:val="right" w:leader="dot" w:pos="8494"/>
             </w:tabs>
             <w:rPr>
+              <w:rFonts w:eastAsiaTheme="minorEastAsia"/>
               <w:noProof/>
+              <w:lang w:eastAsia="pt-BR"/>
             </w:rPr>
           </w:pPr>
-          <w:hyperlink w:anchor="_Toc321304783" w:history="1">
+          <w:hyperlink w:anchor="_Toc321350082" w:history="1">
             <w:r>
               <w:rPr>
                 <w:rStyle w:val="Hyperlink"/>
@@ -929,7 +935,9 @@
             </w:r>
             <w:r>
               <w:rPr>
-                <w:noProof/>
+                <w:rFonts w:eastAsiaTheme="minorEastAsia"/>
+                <w:noProof/>
+                <w:lang w:eastAsia="pt-BR"/>
               </w:rPr>
               <w:tab/>
             </w:r>
@@ -960,7 +968,7 @@
                 <w:noProof/>
                 <w:webHidden/>
               </w:rPr>
-              <w:instrText xml:space="preserve"> PAGEREF _Toc321304783 \h </w:instrText>
+              <w:instrText xml:space="preserve"> PAGEREF _Toc321350082 \h </w:instrText>
             </w:r>
             <w:r>
               <w:rPr>
@@ -999,10 +1007,12 @@
               <w:tab w:val="right" w:leader="dot" w:pos="8494"/>
             </w:tabs>
             <w:rPr>
+              <w:rFonts w:eastAsiaTheme="minorEastAsia"/>
               <w:noProof/>
+              <w:lang w:eastAsia="pt-BR"/>
             </w:rPr>
           </w:pPr>
-          <w:hyperlink w:anchor="_Toc321304784" w:history="1">
+          <w:hyperlink w:anchor="_Toc321350083" w:history="1">
             <w:r>
               <w:rPr>
                 <w:rStyle w:val="Hyperlink"/>
@@ -1013,7 +1023,9 @@
             </w:r>
             <w:r>
               <w:rPr>
-                <w:noProof/>
+                <w:rFonts w:eastAsiaTheme="minorEastAsia"/>
+                <w:noProof/>
+                <w:lang w:eastAsia="pt-BR"/>
               </w:rPr>
               <w:tab/>
             </w:r>
@@ -1044,7 +1056,7 @@
                 <w:noProof/>
                 <w:webHidden/>
               </w:rPr>
-              <w:instrText xml:space="preserve"> PAGEREF _Toc321304784 \h </w:instrText>
+              <w:instrText xml:space="preserve"> PAGEREF _Toc321350083 \h </w:instrText>
             </w:r>
             <w:r>
               <w:rPr>
@@ -1083,10 +1095,12 @@
               <w:tab w:val="right" w:leader="dot" w:pos="8494"/>
             </w:tabs>
             <w:rPr>
+              <w:rFonts w:eastAsiaTheme="minorEastAsia"/>
               <w:noProof/>
+              <w:lang w:eastAsia="pt-BR"/>
             </w:rPr>
           </w:pPr>
-          <w:hyperlink w:anchor="_Toc321304785" w:history="1">
+          <w:hyperlink w:anchor="_Toc321350084" w:history="1">
             <w:r>
               <w:rPr>
                 <w:rStyle w:val="Hyperlink"/>
@@ -1097,7 +1111,9 @@
             </w:r>
             <w:r>
               <w:rPr>
-                <w:noProof/>
+                <w:rFonts w:eastAsiaTheme="minorEastAsia"/>
+                <w:noProof/>
+                <w:lang w:eastAsia="pt-BR"/>
               </w:rPr>
               <w:tab/>
             </w:r>
@@ -1128,7 +1144,7 @@
                 <w:noProof/>
                 <w:webHidden/>
               </w:rPr>
-              <w:instrText xml:space="preserve"> PAGEREF _Toc321304785 \h </w:instrText>
+              <w:instrText xml:space="preserve"> PAGEREF _Toc321350084 \h </w:instrText>
             </w:r>
             <w:r>
               <w:rPr>
@@ -1167,10 +1183,12 @@
               <w:tab w:val="right" w:leader="dot" w:pos="8494"/>
             </w:tabs>
             <w:rPr>
+              <w:rFonts w:eastAsiaTheme="minorEastAsia"/>
               <w:noProof/>
+              <w:lang w:eastAsia="pt-BR"/>
             </w:rPr>
           </w:pPr>
-          <w:hyperlink w:anchor="_Toc321304786" w:history="1">
+          <w:hyperlink w:anchor="_Toc321350085" w:history="1">
             <w:r>
               <w:rPr>
                 <w:rStyle w:val="Hyperlink"/>
@@ -1181,7 +1199,9 @@
             </w:r>
             <w:r>
               <w:rPr>
-                <w:noProof/>
+                <w:rFonts w:eastAsiaTheme="minorEastAsia"/>
+                <w:noProof/>
+                <w:lang w:eastAsia="pt-BR"/>
               </w:rPr>
               <w:tab/>
             </w:r>
@@ -1212,7 +1232,7 @@
                 <w:noProof/>
                 <w:webHidden/>
               </w:rPr>
-              <w:instrText xml:space="preserve"> PAGEREF _Toc321304786 \h </w:instrText>
+              <w:instrText xml:space="preserve"> PAGEREF _Toc321350085 \h </w:instrText>
             </w:r>
             <w:r>
               <w:rPr>
@@ -1251,10 +1271,12 @@
               <w:tab w:val="right" w:leader="dot" w:pos="8494"/>
             </w:tabs>
             <w:rPr>
+              <w:rFonts w:eastAsiaTheme="minorEastAsia"/>
               <w:noProof/>
+              <w:lang w:eastAsia="pt-BR"/>
             </w:rPr>
           </w:pPr>
-          <w:hyperlink w:anchor="_Toc321304787" w:history="1">
+          <w:hyperlink w:anchor="_Toc321350086" w:history="1">
             <w:r>
               <w:rPr>
                 <w:rStyle w:val="Hyperlink"/>
@@ -1265,7 +1287,9 @@
             </w:r>
             <w:r>
               <w:rPr>
-                <w:noProof/>
+                <w:rFonts w:eastAsiaTheme="minorEastAsia"/>
+                <w:noProof/>
+                <w:lang w:eastAsia="pt-BR"/>
               </w:rPr>
               <w:tab/>
             </w:r>
@@ -1296,7 +1320,7 @@
                 <w:noProof/>
                 <w:webHidden/>
               </w:rPr>
-              <w:instrText xml:space="preserve"> PAGEREF _Toc321304787 \h </w:instrText>
+              <w:instrText xml:space="preserve"> PAGEREF _Toc321350086 \h </w:instrText>
             </w:r>
             <w:r>
               <w:rPr>
@@ -1316,7 +1340,7 @@
                 <w:noProof/>
                 <w:webHidden/>
               </w:rPr>
-              <w:t>4</w:t>
+              <w:t>5</w:t>
             </w:r>
             <w:r>
               <w:rPr>
@@ -1335,10 +1359,12 @@
               <w:tab w:val="right" w:leader="dot" w:pos="8494"/>
             </w:tabs>
             <w:rPr>
+              <w:rFonts w:eastAsiaTheme="minorEastAsia"/>
               <w:noProof/>
+              <w:lang w:eastAsia="pt-BR"/>
             </w:rPr>
           </w:pPr>
-          <w:hyperlink w:anchor="_Toc321304788" w:history="1">
+          <w:hyperlink w:anchor="_Toc321350087" w:history="1">
             <w:r>
               <w:rPr>
                 <w:rStyle w:val="Hyperlink"/>
@@ -1349,7 +1375,9 @@
             </w:r>
             <w:r>
               <w:rPr>
-                <w:noProof/>
+                <w:rFonts w:eastAsiaTheme="minorEastAsia"/>
+                <w:noProof/>
+                <w:lang w:eastAsia="pt-BR"/>
               </w:rPr>
               <w:tab/>
             </w:r>
@@ -1380,7 +1408,7 @@
                 <w:noProof/>
                 <w:webHidden/>
               </w:rPr>
-              <w:instrText xml:space="preserve"> PAGEREF _Toc321304788 \h </w:instrText>
+              <w:instrText xml:space="preserve"> PAGEREF _Toc321350087 \h </w:instrText>
             </w:r>
             <w:r>
               <w:rPr>
@@ -1419,10 +1447,12 @@
               <w:tab w:val="right" w:leader="dot" w:pos="8494"/>
             </w:tabs>
             <w:rPr>
+              <w:rFonts w:eastAsiaTheme="minorEastAsia"/>
               <w:noProof/>
+              <w:lang w:eastAsia="pt-BR"/>
             </w:rPr>
           </w:pPr>
-          <w:hyperlink w:anchor="_Toc321304789" w:history="1">
+          <w:hyperlink w:anchor="_Toc321350088" w:history="1">
             <w:r>
               <w:rPr>
                 <w:rStyle w:val="Hyperlink"/>
@@ -1433,7 +1463,9 @@
             </w:r>
             <w:r>
               <w:rPr>
-                <w:noProof/>
+                <w:rFonts w:eastAsiaTheme="minorEastAsia"/>
+                <w:noProof/>
+                <w:lang w:eastAsia="pt-BR"/>
               </w:rPr>
               <w:tab/>
             </w:r>
@@ -1464,7 +1496,7 @@
                 <w:noProof/>
                 <w:webHidden/>
               </w:rPr>
-              <w:instrText xml:space="preserve"> PAGEREF _Toc321304789 \h </w:instrText>
+              <w:instrText xml:space="preserve"> PAGEREF _Toc321350088 \h </w:instrText>
             </w:r>
             <w:r>
               <w:rPr>
@@ -1503,10 +1535,12 @@
               <w:tab w:val="right" w:leader="dot" w:pos="8494"/>
             </w:tabs>
             <w:rPr>
+              <w:rFonts w:eastAsiaTheme="minorEastAsia"/>
               <w:noProof/>
+              <w:lang w:eastAsia="pt-BR"/>
             </w:rPr>
           </w:pPr>
-          <w:hyperlink w:anchor="_Toc321304790" w:history="1">
+          <w:hyperlink w:anchor="_Toc321350089" w:history="1">
             <w:r>
               <w:rPr>
                 <w:rStyle w:val="Hyperlink"/>
@@ -1517,7 +1551,9 @@
             </w:r>
             <w:r>
               <w:rPr>
-                <w:noProof/>
+                <w:rFonts w:eastAsiaTheme="minorEastAsia"/>
+                <w:noProof/>
+                <w:lang w:eastAsia="pt-BR"/>
               </w:rPr>
               <w:tab/>
             </w:r>
@@ -1548,7 +1584,7 @@
                 <w:noProof/>
                 <w:webHidden/>
               </w:rPr>
-              <w:instrText xml:space="preserve"> PAGEREF _Toc321304790 \h </w:instrText>
+              <w:instrText xml:space="preserve"> PAGEREF _Toc321350089 \h </w:instrText>
             </w:r>
             <w:r>
               <w:rPr>
@@ -1587,10 +1623,12 @@
               <w:tab w:val="right" w:leader="dot" w:pos="8494"/>
             </w:tabs>
             <w:rPr>
+              <w:rFonts w:eastAsiaTheme="minorEastAsia"/>
               <w:noProof/>
+              <w:lang w:eastAsia="pt-BR"/>
             </w:rPr>
           </w:pPr>
-          <w:hyperlink w:anchor="_Toc321304791" w:history="1">
+          <w:hyperlink w:anchor="_Toc321350090" w:history="1">
             <w:r>
               <w:rPr>
                 <w:rStyle w:val="Hyperlink"/>
@@ -1601,7 +1639,9 @@
             </w:r>
             <w:r>
               <w:rPr>
-                <w:noProof/>
+                <w:rFonts w:eastAsiaTheme="minorEastAsia"/>
+                <w:noProof/>
+                <w:lang w:eastAsia="pt-BR"/>
               </w:rPr>
               <w:tab/>
             </w:r>
@@ -1632,7 +1672,7 @@
                 <w:noProof/>
                 <w:webHidden/>
               </w:rPr>
-              <w:instrText xml:space="preserve"> PAGEREF _Toc321304791 \h </w:instrText>
+              <w:instrText xml:space="preserve"> PAGEREF _Toc321350090 \h </w:instrText>
             </w:r>
             <w:r>
               <w:rPr>
@@ -1671,10 +1711,12 @@
               <w:tab w:val="right" w:leader="dot" w:pos="8494"/>
             </w:tabs>
             <w:rPr>
+              <w:rFonts w:eastAsiaTheme="minorEastAsia"/>
               <w:noProof/>
+              <w:lang w:eastAsia="pt-BR"/>
             </w:rPr>
           </w:pPr>
-          <w:hyperlink w:anchor="_Toc321304792" w:history="1">
+          <w:hyperlink w:anchor="_Toc321350091" w:history="1">
             <w:r>
               <w:rPr>
                 <w:rStyle w:val="Hyperlink"/>
@@ -1685,7 +1727,9 @@
             </w:r>
             <w:r>
               <w:rPr>
-                <w:noProof/>
+                <w:rFonts w:eastAsiaTheme="minorEastAsia"/>
+                <w:noProof/>
+                <w:lang w:eastAsia="pt-BR"/>
               </w:rPr>
               <w:tab/>
             </w:r>
@@ -1716,7 +1760,7 @@
                 <w:noProof/>
                 <w:webHidden/>
               </w:rPr>
-              <w:instrText xml:space="preserve"> PAGEREF _Toc321304792 \h </w:instrText>
+              <w:instrText xml:space="preserve"> PAGEREF _Toc321350091 \h </w:instrText>
             </w:r>
             <w:r>
               <w:rPr>
@@ -1755,10 +1799,12 @@
               <w:tab w:val="right" w:leader="dot" w:pos="8494"/>
             </w:tabs>
             <w:rPr>
+              <w:rFonts w:eastAsiaTheme="minorEastAsia"/>
               <w:noProof/>
+              <w:lang w:eastAsia="pt-BR"/>
             </w:rPr>
           </w:pPr>
-          <w:hyperlink w:anchor="_Toc321304793" w:history="1">
+          <w:hyperlink w:anchor="_Toc321350092" w:history="1">
             <w:r>
               <w:rPr>
                 <w:rStyle w:val="Hyperlink"/>
@@ -1769,7 +1815,9 @@
             </w:r>
             <w:r>
               <w:rPr>
-                <w:noProof/>
+                <w:rFonts w:eastAsiaTheme="minorEastAsia"/>
+                <w:noProof/>
+                <w:lang w:eastAsia="pt-BR"/>
               </w:rPr>
               <w:tab/>
             </w:r>
@@ -1800,7 +1848,7 @@
                 <w:noProof/>
                 <w:webHidden/>
               </w:rPr>
-              <w:instrText xml:space="preserve"> PAGEREF _Toc321304793 \h </w:instrText>
+              <w:instrText xml:space="preserve"> PAGEREF _Toc321350092 \h </w:instrText>
             </w:r>
             <w:r>
               <w:rPr>
@@ -1839,10 +1887,12 @@
               <w:tab w:val="right" w:leader="dot" w:pos="8494"/>
             </w:tabs>
             <w:rPr>
+              <w:rFonts w:eastAsiaTheme="minorEastAsia"/>
               <w:noProof/>
+              <w:lang w:eastAsia="pt-BR"/>
             </w:rPr>
           </w:pPr>
-          <w:hyperlink w:anchor="_Toc321304794" w:history="1">
+          <w:hyperlink w:anchor="_Toc321350093" w:history="1">
             <w:r>
               <w:rPr>
                 <w:rStyle w:val="Hyperlink"/>
@@ -1852,7 +1902,9 @@
             </w:r>
             <w:r>
               <w:rPr>
-                <w:noProof/>
+                <w:rFonts w:eastAsiaTheme="minorEastAsia"/>
+                <w:noProof/>
+                <w:lang w:eastAsia="pt-BR"/>
               </w:rPr>
               <w:tab/>
             </w:r>
@@ -1882,7 +1934,7 @@
                 <w:noProof/>
                 <w:webHidden/>
               </w:rPr>
-              <w:instrText xml:space="preserve"> PAGEREF _Toc321304794 \h </w:instrText>
+              <w:instrText xml:space="preserve"> PAGEREF _Toc321350093 \h </w:instrText>
             </w:r>
             <w:r>
               <w:rPr>
@@ -1921,10 +1973,12 @@
               <w:tab w:val="right" w:leader="dot" w:pos="8494"/>
             </w:tabs>
             <w:rPr>
+              <w:rFonts w:eastAsiaTheme="minorEastAsia"/>
               <w:noProof/>
+              <w:lang w:eastAsia="pt-BR"/>
             </w:rPr>
           </w:pPr>
-          <w:hyperlink w:anchor="_Toc321304795" w:history="1">
+          <w:hyperlink w:anchor="_Toc321350094" w:history="1">
             <w:r>
               <w:rPr>
                 <w:rStyle w:val="Hyperlink"/>
@@ -1935,7 +1989,9 @@
             </w:r>
             <w:r>
               <w:rPr>
-                <w:noProof/>
+                <w:rFonts w:eastAsiaTheme="minorEastAsia"/>
+                <w:noProof/>
+                <w:lang w:eastAsia="pt-BR"/>
               </w:rPr>
               <w:tab/>
             </w:r>
@@ -1966,7 +2022,7 @@
                 <w:noProof/>
                 <w:webHidden/>
               </w:rPr>
-              <w:instrText xml:space="preserve"> PAGEREF _Toc321304795 \h </w:instrText>
+              <w:instrText xml:space="preserve"> PAGEREF _Toc321350094 \h </w:instrText>
             </w:r>
             <w:r>
               <w:rPr>
@@ -1986,7 +2042,7 @@
                 <w:noProof/>
                 <w:webHidden/>
               </w:rPr>
-              <w:t>8</w:t>
+              <w:t>9</w:t>
             </w:r>
             <w:r>
               <w:rPr>
@@ -2005,10 +2061,12 @@
               <w:tab w:val="right" w:leader="dot" w:pos="8494"/>
             </w:tabs>
             <w:rPr>
+              <w:rFonts w:eastAsiaTheme="minorEastAsia"/>
               <w:noProof/>
+              <w:lang w:eastAsia="pt-BR"/>
             </w:rPr>
           </w:pPr>
-          <w:hyperlink w:anchor="_Toc321304796" w:history="1">
+          <w:hyperlink w:anchor="_Toc321350095" w:history="1">
             <w:r>
               <w:rPr>
                 <w:rStyle w:val="Hyperlink"/>
@@ -2019,7 +2077,9 @@
             </w:r>
             <w:r>
               <w:rPr>
-                <w:noProof/>
+                <w:rFonts w:eastAsiaTheme="minorEastAsia"/>
+                <w:noProof/>
+                <w:lang w:eastAsia="pt-BR"/>
               </w:rPr>
               <w:tab/>
             </w:r>
@@ -2050,7 +2110,7 @@
                 <w:noProof/>
                 <w:webHidden/>
               </w:rPr>
-              <w:instrText xml:space="preserve"> PAGEREF _Toc321304796 \h </w:instrText>
+              <w:instrText xml:space="preserve"> PAGEREF _Toc321350095 \h </w:instrText>
             </w:r>
             <w:r>
               <w:rPr>
@@ -2070,7 +2130,7 @@
                 <w:noProof/>
                 <w:webHidden/>
               </w:rPr>
-              <w:t>9</w:t>
+              <w:t>10</w:t>
             </w:r>
             <w:r>
               <w:rPr>
@@ -2089,10 +2149,12 @@
               <w:tab w:val="right" w:leader="dot" w:pos="8494"/>
             </w:tabs>
             <w:rPr>
+              <w:rFonts w:eastAsiaTheme="minorEastAsia"/>
               <w:noProof/>
+              <w:lang w:eastAsia="pt-BR"/>
             </w:rPr>
           </w:pPr>
-          <w:hyperlink w:anchor="_Toc321304797" w:history="1">
+          <w:hyperlink w:anchor="_Toc321350096" w:history="1">
             <w:r>
               <w:rPr>
                 <w:rStyle w:val="Hyperlink"/>
@@ -2103,7 +2165,9 @@
             </w:r>
             <w:r>
               <w:rPr>
-                <w:noProof/>
+                <w:rFonts w:eastAsiaTheme="minorEastAsia"/>
+                <w:noProof/>
+                <w:lang w:eastAsia="pt-BR"/>
               </w:rPr>
               <w:tab/>
             </w:r>
@@ -2113,6 +2177,94 @@
                 <w:rFonts w:ascii="Arial" w:hAnsi="Arial" w:cs="Arial"/>
                 <w:noProof/>
               </w:rPr>
+              <w:t>Visão de Implementação</w:t>
+            </w:r>
+            <w:r>
+              <w:rPr>
+                <w:noProof/>
+                <w:webHidden/>
+              </w:rPr>
+              <w:tab/>
+            </w:r>
+            <w:r>
+              <w:rPr>
+                <w:noProof/>
+                <w:webHidden/>
+              </w:rPr>
+              <w:fldChar w:fldCharType="begin"/>
+            </w:r>
+            <w:r>
+              <w:rPr>
+                <w:noProof/>
+                <w:webHidden/>
+              </w:rPr>
+              <w:instrText xml:space="preserve"> PAGEREF _Toc321350096 \h </w:instrText>
+            </w:r>
+            <w:r>
+              <w:rPr>
+                <w:noProof/>
+                <w:webHidden/>
+              </w:rPr>
+            </w:r>
+            <w:r>
+              <w:rPr>
+                <w:noProof/>
+                <w:webHidden/>
+              </w:rPr>
+              <w:fldChar w:fldCharType="separate"/>
+            </w:r>
+            <w:r>
+              <w:rPr>
+                <w:noProof/>
+                <w:webHidden/>
+              </w:rPr>
+              <w:t>10</w:t>
+            </w:r>
+            <w:r>
+              <w:rPr>
+                <w:noProof/>
+                <w:webHidden/>
+              </w:rPr>
+              <w:fldChar w:fldCharType="end"/>
+            </w:r>
+          </w:hyperlink>
+        </w:p>
+        <w:p>
+          <w:pPr>
+            <w:pStyle w:val="Sumrio1"/>
+            <w:tabs>
+              <w:tab w:val="left" w:pos="440"/>
+              <w:tab w:val="right" w:leader="dot" w:pos="8494"/>
+            </w:tabs>
+            <w:rPr>
+              <w:rFonts w:eastAsiaTheme="minorEastAsia"/>
+              <w:noProof/>
+              <w:lang w:eastAsia="pt-BR"/>
+            </w:rPr>
+          </w:pPr>
+          <w:hyperlink w:anchor="_Toc321350097" w:history="1">
+            <w:r>
+              <w:rPr>
+                <w:rStyle w:val="Hyperlink"/>
+                <w:rFonts w:ascii="Arial" w:hAnsi="Arial" w:cs="Arial"/>
+                <w:noProof/>
+              </w:rPr>
+              <w:t>9.</w:t>
+            </w:r>
+            <w:r>
+              <w:rPr>
+                <w:rFonts w:eastAsiaTheme="minorEastAsia"/>
+                <w:noProof/>
+                <w:lang w:eastAsia="pt-BR"/>
+              </w:rPr>
+              <w:tab/>
+            </w:r>
+            <w:r>
+              <w:rPr>
+                <w:rStyle w:val="Hyperlink"/>
+                <w:rFonts w:ascii="Arial" w:hAnsi="Arial" w:cs="Arial"/>
+                <w:noProof/>
+              </w:rPr>
               <w:t>Exceções</w:t>
             </w:r>
             <w:r>
@@ -2134,7 +2286,7 @@
                 <w:noProof/>
                 <w:webHidden/>
               </w:rPr>
-              <w:instrText xml:space="preserve"> PAGEREF _Toc321304797 \h </w:instrText>
+              <w:instrText xml:space="preserve"> PAGEREF _Toc321350097 \h </w:instrText>
             </w:r>
             <w:r>
               <w:rPr>
@@ -2154,7 +2306,7 @@
                 <w:noProof/>
                 <w:webHidden/>
               </w:rPr>
-              <w:t>9</w:t>
+              <w:t>10</w:t>
             </w:r>
             <w:r>
               <w:rPr>
@@ -2174,6 +2326,8 @@
             <w:fldChar w:fldCharType="end"/>
           </w:r>
         </w:p>
+        <w:bookmarkStart w:id="0" w:name="_GoBack" w:displacedByCustomXml="next"/>
+        <w:bookmarkEnd w:id="0" w:displacedByCustomXml="next"/>
       </w:sdtContent>
     </w:sdt>
     <w:p>
@@ -2267,17 +2421,7 @@
           <w:b/>
           <w:sz w:val="36"/>
         </w:rPr>
-        <w:t>Doc</w:t>
-      </w:r>
-      <w:bookmarkStart w:id="0" w:name="_GoBack"/>
-      <w:bookmarkEnd w:id="0"/>
-      <w:r>
-        <w:rPr>
-          <w:rFonts w:ascii="Arial" w:hAnsi="Arial" w:cs="Arial"/>
-          <w:b/>
-          <w:sz w:val="36"/>
-        </w:rPr>
-        <w:t>umento de Arquitetura de Software</w:t>
+        <w:t>Documento de Arquitetura de Software</w:t>
       </w:r>
     </w:p>
     <w:p>
@@ -2294,7 +2438,7 @@
           <w:szCs w:val="24"/>
         </w:rPr>
       </w:pPr>
-      <w:bookmarkStart w:id="1" w:name="_Toc321304782"/>
+      <w:bookmarkStart w:id="1" w:name="_Toc321350081"/>
       <w:r>
         <w:rPr>
           <w:rFonts w:ascii="Arial" w:hAnsi="Arial" w:cs="Arial"/>
@@ -2319,7 +2463,7 @@
           <w:szCs w:val="24"/>
         </w:rPr>
       </w:pPr>
-      <w:bookmarkStart w:id="2" w:name="_Toc321304783"/>
+      <w:bookmarkStart w:id="2" w:name="_Toc321350082"/>
       <w:r>
         <w:rPr>
           <w:rFonts w:cs="Arial"/>
@@ -2376,7 +2520,7 @@
           <w:lang w:val="pt-BR"/>
         </w:rPr>
       </w:pPr>
-      <w:bookmarkStart w:id="3" w:name="_Toc321304784"/>
+      <w:bookmarkStart w:id="3" w:name="_Toc321350083"/>
       <w:r>
         <w:rPr>
           <w:rFonts w:cs="Arial"/>
@@ -2428,7 +2572,7 @@
           <w:szCs w:val="24"/>
         </w:rPr>
       </w:pPr>
-      <w:bookmarkStart w:id="4" w:name="_Toc321304785"/>
+      <w:bookmarkStart w:id="4" w:name="_Toc321350084"/>
       <w:proofErr w:type="spellStart"/>
       <w:r>
         <w:rPr>
@@ -2505,7 +2649,7 @@
           <w:szCs w:val="24"/>
         </w:rPr>
       </w:pPr>
-      <w:bookmarkStart w:id="5" w:name="_Toc321304786"/>
+      <w:bookmarkStart w:id="5" w:name="_Toc321350085"/>
       <w:proofErr w:type="spellStart"/>
       <w:r>
         <w:rPr>
@@ -2709,7 +2853,7 @@
           <w:szCs w:val="24"/>
         </w:rPr>
       </w:pPr>
-      <w:bookmarkStart w:id="6" w:name="_Toc321304787"/>
+      <w:bookmarkStart w:id="6" w:name="_Toc321350086"/>
       <w:proofErr w:type="spellStart"/>
       <w:r>
         <w:rPr>
@@ -3118,7 +3262,7 @@
           <w:szCs w:val="24"/>
         </w:rPr>
       </w:pPr>
-      <w:bookmarkStart w:id="7" w:name="_Toc321304788"/>
+      <w:bookmarkStart w:id="7" w:name="_Toc321350087"/>
       <w:r>
         <w:rPr>
           <w:rFonts w:ascii="Arial" w:hAnsi="Arial" w:cs="Arial"/>
@@ -3142,23 +3286,7 @@
           <w:rFonts w:ascii="Times New Roman" w:hAnsi="Times New Roman" w:cs="Times New Roman"/>
           <w:szCs w:val="24"/>
         </w:rPr>
-        <w:t xml:space="preserve">Este documento apresenta a arquitetura como uma série de visões (casos de uso, processos, implantação e </w:t>
-      </w:r>
-      <w:proofErr w:type="gramStart"/>
-      <w:r>
-        <w:rPr>
-          <w:rFonts w:ascii="Times New Roman" w:hAnsi="Times New Roman" w:cs="Times New Roman"/>
-          <w:szCs w:val="24"/>
-        </w:rPr>
-        <w:t>implementação</w:t>
-      </w:r>
-      <w:proofErr w:type="gramEnd"/>
-      <w:r>
-        <w:rPr>
-          <w:rFonts w:ascii="Times New Roman" w:hAnsi="Times New Roman" w:cs="Times New Roman"/>
-          <w:szCs w:val="24"/>
-        </w:rPr>
-        <w:t xml:space="preserve">). Essas visões são apresentadas como Modelos do </w:t>
+        <w:t xml:space="preserve">Este documento apresenta a arquitetura como uma série de visões (casos de uso, processos, implantação e implementação). Essas visões são apresentadas como Modelos do </w:t>
       </w:r>
       <w:proofErr w:type="spellStart"/>
       <w:r>
@@ -3191,7 +3319,7 @@
           <w:szCs w:val="24"/>
         </w:rPr>
       </w:pPr>
-      <w:bookmarkStart w:id="8" w:name="_Toc321304789"/>
+      <w:bookmarkStart w:id="8" w:name="_Toc321350088"/>
       <w:r>
         <w:rPr>
           <w:rFonts w:ascii="Arial" w:hAnsi="Arial" w:cs="Arial"/>
@@ -3369,7 +3497,7 @@
           <w:szCs w:val="24"/>
         </w:rPr>
       </w:pPr>
-      <w:bookmarkStart w:id="9" w:name="_Toc321304790"/>
+      <w:bookmarkStart w:id="9" w:name="_Toc321350089"/>
       <w:r>
         <w:rPr>
           <w:rFonts w:ascii="Arial" w:hAnsi="Arial" w:cs="Arial"/>
@@ -3997,7 +4125,7 @@
       </w:pPr>
       <w:bookmarkStart w:id="10" w:name="_Toc18206184"/>
       <w:bookmarkStart w:id="11" w:name="_Toc321036883"/>
-      <w:bookmarkStart w:id="12" w:name="_Toc321304791"/>
+      <w:bookmarkStart w:id="12" w:name="_Toc321350090"/>
       <w:r>
         <w:rPr>
           <w:rFonts w:cs="Arial"/>
@@ -4217,7 +4345,7 @@
       </w:pPr>
       <w:bookmarkStart w:id="13" w:name="_Toc18206185"/>
       <w:bookmarkStart w:id="14" w:name="_Toc321036884"/>
-      <w:bookmarkStart w:id="15" w:name="_Toc321304792"/>
+      <w:bookmarkStart w:id="15" w:name="_Toc321350091"/>
       <w:r>
         <w:rPr>
           <w:rFonts w:ascii="Arial" w:hAnsi="Arial" w:cs="Arial"/>
@@ -4255,7 +4383,7 @@
       </w:pPr>
       <w:bookmarkStart w:id="16" w:name="_Toc18206186"/>
       <w:bookmarkStart w:id="17" w:name="_Toc321036885"/>
-      <w:bookmarkStart w:id="18" w:name="_Toc321304793"/>
+      <w:bookmarkStart w:id="18" w:name="_Toc321350092"/>
       <w:proofErr w:type="spellStart"/>
       <w:r>
         <w:rPr>
@@ -4345,23 +4473,7 @@
           <w:rFonts w:ascii="Times New Roman" w:hAnsi="Times New Roman" w:cs="Times New Roman"/>
           <w:szCs w:val="24"/>
         </w:rPr>
-        <w:t xml:space="preserve">: Esse pacote representa a </w:t>
-      </w:r>
-      <w:proofErr w:type="gramStart"/>
-      <w:r>
-        <w:rPr>
-          <w:rFonts w:ascii="Times New Roman" w:hAnsi="Times New Roman" w:cs="Times New Roman"/>
-          <w:szCs w:val="24"/>
-        </w:rPr>
-        <w:t>implementação</w:t>
-      </w:r>
-      <w:proofErr w:type="gramEnd"/>
-      <w:r>
-        <w:rPr>
-          <w:rFonts w:ascii="Times New Roman" w:hAnsi="Times New Roman" w:cs="Times New Roman"/>
-          <w:szCs w:val="24"/>
-        </w:rPr>
-        <w:t xml:space="preserve"> da parte lógica do domínio da aplicação. Aqui serão armazenadas classes que representação entidades da aplicação e classes responsáveis pela persistência dos dados da aplicação;</w:t>
+        <w:t>: Esse pacote representa a implementação da parte lógica do domínio da aplicação. Aqui serão armazenadas classes que representação entidades da aplicação e classes responsáveis pela persistência dos dados da aplicação;</w:t>
       </w:r>
     </w:p>
     <w:p>
@@ -4483,7 +4595,7 @@
           <w:lang w:val="pt-BR"/>
         </w:rPr>
       </w:pPr>
-      <w:bookmarkStart w:id="19" w:name="_Toc321304794"/>
+      <w:bookmarkStart w:id="19" w:name="_Toc321350093"/>
       <w:r>
         <w:rPr>
           <w:sz w:val="24"/>
@@ -4657,6 +4769,63 @@
           <w:szCs w:val="24"/>
         </w:rPr>
       </w:pPr>
+      <w:r>
+        <w:rPr>
+          <w:noProof/>
+          <w:sz w:val="24"/>
+          <w:szCs w:val="24"/>
+          <w:lang w:eastAsia="pt-BR"/>
+        </w:rPr>
+        <w:lastRenderedPageBreak/>
+        <w:drawing>
+          <wp:inline distT="0" distB="0" distL="0" distR="0">
+            <wp:extent cx="5400040" cy="4706770"/>
+            <wp:effectExtent l="0" t="0" r="0" b="0"/>
+            <wp:docPr id="5" name="Imagem 5" descr="D:\Elias\Desktop\SIGAT - Diagrama de Componentes.jpg"/>
+            <wp:cNvGraphicFramePr>
+              <a:graphicFrameLocks xmlns:a="http://schemas.openxmlformats.org/drawingml/2006/main" noChangeAspect="1"/>
+            </wp:cNvGraphicFramePr>
+            <a:graphic xmlns:a="http://schemas.openxmlformats.org/drawingml/2006/main">
+              <a:graphicData uri="http://schemas.openxmlformats.org/drawingml/2006/picture">
+                <pic:pic xmlns:pic="http://schemas.openxmlformats.org/drawingml/2006/picture">
+                  <pic:nvPicPr>
+                    <pic:cNvPr id="0" name="Picture 1" descr="D:\Elias\Desktop\SIGAT - Diagrama de Componentes.jpg"/>
+                    <pic:cNvPicPr>
+                      <a:picLocks noChangeAspect="1" noChangeArrowheads="1"/>
+                    </pic:cNvPicPr>
+                  </pic:nvPicPr>
+                  <pic:blipFill>
+                    <a:blip r:embed="rId13">
+                      <a:extLst>
+                        <a:ext uri="{28A0092B-C50C-407E-A947-70E740481C1C}">
+                          <a14:useLocalDpi xmlns:a14="http://schemas.microsoft.com/office/drawing/2010/main" val="0"/>
+                        </a:ext>
+                      </a:extLst>
+                    </a:blip>
+                    <a:srcRect/>
+                    <a:stretch>
+                      <a:fillRect/>
+                    </a:stretch>
+                  </pic:blipFill>
+                  <pic:spPr bwMode="auto">
+                    <a:xfrm>
+                      <a:off x="0" y="0"/>
+                      <a:ext cx="5400040" cy="4706770"/>
+                    </a:xfrm>
+                    <a:prstGeom prst="rect">
+                      <a:avLst/>
+                    </a:prstGeom>
+                    <a:noFill/>
+                    <a:ln>
+                      <a:noFill/>
+                    </a:ln>
+                  </pic:spPr>
+                </pic:pic>
+              </a:graphicData>
+            </a:graphic>
+          </wp:inline>
+        </w:drawing>
+      </w:r>
     </w:p>
     <w:p>
       <w:pPr>
@@ -4743,7 +4912,7 @@
       </w:pPr>
       <w:bookmarkStart w:id="20" w:name="_Toc18206188"/>
       <w:bookmarkStart w:id="21" w:name="_Toc321036888"/>
-      <w:bookmarkStart w:id="22" w:name="_Toc321304795"/>
+      <w:bookmarkStart w:id="22" w:name="_Toc321350094"/>
       <w:r>
         <w:rPr>
           <w:rFonts w:ascii="Arial" w:hAnsi="Arial" w:cs="Arial"/>
@@ -4797,7 +4966,7 @@
       </w:pPr>
       <w:bookmarkStart w:id="23" w:name="_Toc18206189"/>
       <w:bookmarkStart w:id="24" w:name="_Toc321036889"/>
-      <w:bookmarkStart w:id="25" w:name="_Toc321304796"/>
+      <w:bookmarkStart w:id="25" w:name="_Toc321350095"/>
       <w:r>
         <w:rPr>
           <w:rFonts w:ascii="Arial" w:hAnsi="Arial" w:cs="Arial"/>
@@ -4847,7 +5016,7 @@
                     </pic:cNvPicPr>
                   </pic:nvPicPr>
                   <pic:blipFill>
-                    <a:blip r:embed="rId13">
+                    <a:blip r:embed="rId14">
                       <a:extLst>
                         <a:ext uri="{28A0092B-C50C-407E-A947-70E740481C1C}">
                           <a14:useLocalDpi xmlns:a14="http://schemas.microsoft.com/office/drawing/2010/main" val="0"/>
@@ -4947,6 +5116,7 @@
         <w:t xml:space="preserve"> - Diagrama de implantação</w:t>
       </w:r>
     </w:p>
+    <w:p/>
     <w:p>
       <w:pPr>
         <w:pStyle w:val="Ttulo1"/>
@@ -4961,7 +5131,7 @@
           <w:szCs w:val="24"/>
         </w:rPr>
       </w:pPr>
-      <w:bookmarkStart w:id="26" w:name="_Toc321304797"/>
+      <w:bookmarkStart w:id="26" w:name="_Toc321350096"/>
       <w:r>
         <w:rPr>
           <w:rFonts w:ascii="Arial" w:hAnsi="Arial" w:cs="Arial"/>
@@ -4969,9 +5139,49 @@
           <w:sz w:val="24"/>
           <w:szCs w:val="24"/>
         </w:rPr>
+        <w:t xml:space="preserve">Visão </w:t>
+      </w:r>
+      <w:r>
+        <w:rPr>
+          <w:rFonts w:ascii="Arial" w:hAnsi="Arial" w:cs="Arial"/>
+          <w:color w:val="auto"/>
+          <w:sz w:val="24"/>
+          <w:szCs w:val="24"/>
+        </w:rPr>
+        <w:t>de Implementação</w:t>
+      </w:r>
+      <w:bookmarkEnd w:id="26"/>
+    </w:p>
+    <w:p>
+      <w:r>
+        <w:t>A visão de implementação encontra-se detalhada no documento Guia de Análise e Projeto.</w:t>
+      </w:r>
+    </w:p>
+    <w:p>
+      <w:pPr>
+        <w:pStyle w:val="Ttulo1"/>
+        <w:numPr>
+          <w:ilvl w:val="0"/>
+          <w:numId w:val="24"/>
+        </w:numPr>
+        <w:rPr>
+          <w:rFonts w:ascii="Arial" w:hAnsi="Arial" w:cs="Arial"/>
+          <w:color w:val="auto"/>
+          <w:sz w:val="24"/>
+          <w:szCs w:val="24"/>
+        </w:rPr>
+      </w:pPr>
+      <w:bookmarkStart w:id="27" w:name="_Toc321350097"/>
+      <w:r>
+        <w:rPr>
+          <w:rFonts w:ascii="Arial" w:hAnsi="Arial" w:cs="Arial"/>
+          <w:color w:val="auto"/>
+          <w:sz w:val="24"/>
+          <w:szCs w:val="24"/>
+        </w:rPr>
         <w:t>Exceções</w:t>
       </w:r>
-      <w:bookmarkEnd w:id="26"/>
+      <w:bookmarkEnd w:id="27"/>
     </w:p>
     <w:p>
       <w:pPr>
@@ -4983,7 +5193,7 @@
           <w:lang w:eastAsia="pt-BR"/>
         </w:rPr>
         <w:drawing>
-          <wp:inline distT="0" distB="0" distL="0" distR="0">
+          <wp:inline distT="0" distB="0" distL="0" distR="0" wp14:anchorId="482A8CEB" wp14:editId="236CE678">
             <wp:extent cx="5400040" cy="2702085"/>
             <wp:effectExtent l="0" t="0" r="0" b="3175"/>
             <wp:docPr id="4" name="Imagem 4" descr="D:\Elias\Desktop\Exceções.jpg"/>
@@ -5000,7 +5210,7 @@
                     </pic:cNvPicPr>
                   </pic:nvPicPr>
                   <pic:blipFill>
-                    <a:blip r:embed="rId14">
+                    <a:blip r:embed="rId15">
                       <a:extLst>
                         <a:ext uri="{28A0092B-C50C-407E-A947-70E740481C1C}">
                           <a14:useLocalDpi xmlns:a14="http://schemas.microsoft.com/office/drawing/2010/main" val="0"/>
@@ -5032,8 +5242,9 @@
         </w:drawing>
       </w:r>
     </w:p>
+    <w:p/>
     <w:sectPr>
-      <w:headerReference w:type="default" r:id="rId15"/>
+      <w:headerReference w:type="default" r:id="rId16"/>
       <w:pgSz w:w="11906" w:h="16838"/>
       <w:pgMar w:top="1417" w:right="1701" w:bottom="1417" w:left="1701" w:header="708" w:footer="708" w:gutter="0"/>
       <w:cols w:space="708"/>
@@ -5149,10 +5360,7 @@
             <w:ind w:right="68"/>
           </w:pPr>
           <w:r>
-            <w:t xml:space="preserve">  </w:t>
-          </w:r>
-          <w:r>
-            <w:t>Versão: 2.0</w:t>
+            <w:t xml:space="preserve">  Versão: 2.0</w:t>
           </w:r>
         </w:p>
       </w:tc>
@@ -5189,13 +5397,7 @@
             <w:t xml:space="preserve">  </w:t>
           </w:r>
           <w:r>
-            <w:t>Dat</w:t>
-          </w:r>
-          <w:r>
-            <w:t>a</w:t>
-          </w:r>
-          <w:r>
-            <w:t>: 04/04/2012</w:t>
+            <w:t>Data: 04/04/2012</w:t>
           </w:r>
         </w:p>
       </w:tc>
@@ -5640,6 +5842,98 @@
     </w:lvl>
   </w:abstractNum>
   <w:abstractNum w:abstractNumId="4">
+    <w:nsid w:val="10D2087A"/>
+    <w:multiLevelType w:val="multilevel"/>
+    <w:tmpl w:val="B1B287EC"/>
+    <w:lvl w:ilvl="0">
+      <w:start w:val="1"/>
+      <w:numFmt w:val="decimal"/>
+      <w:lvlText w:val="%1."/>
+      <w:lvlJc w:val="left"/>
+      <w:pPr>
+        <w:ind w:left="360" w:hanging="360"/>
+      </w:pPr>
+      <w:rPr>
+        <w:rFonts w:ascii="Arial" w:hAnsi="Arial" w:cs="Arial" w:hint="default"/>
+        <w:color w:val="auto"/>
+        <w:sz w:val="24"/>
+        <w:szCs w:val="24"/>
+      </w:rPr>
+    </w:lvl>
+    <w:lvl w:ilvl="1">
+      <w:start w:val="1"/>
+      <w:numFmt w:val="decimal"/>
+      <w:lvlText w:val="%1.%2."/>
+      <w:lvlJc w:val="left"/>
+      <w:pPr>
+        <w:ind w:left="792" w:hanging="432"/>
+      </w:pPr>
+    </w:lvl>
+    <w:lvl w:ilvl="2">
+      <w:start w:val="1"/>
+      <w:numFmt w:val="decimal"/>
+      <w:lvlText w:val="%1.%2.%3."/>
+      <w:lvlJc w:val="left"/>
+      <w:pPr>
+        <w:ind w:left="1224" w:hanging="504"/>
+      </w:pPr>
+    </w:lvl>
+    <w:lvl w:ilvl="3">
+      <w:start w:val="1"/>
+      <w:numFmt w:val="decimal"/>
+      <w:lvlText w:val="%1.%2.%3.%4."/>
+      <w:lvlJc w:val="left"/>
+      <w:pPr>
+        <w:ind w:left="1728" w:hanging="648"/>
+      </w:pPr>
+    </w:lvl>
+    <w:lvl w:ilvl="4">
+      <w:start w:val="1"/>
+      <w:numFmt w:val="decimal"/>
+      <w:lvlText w:val="%1.%2.%3.%4.%5."/>
+      <w:lvlJc w:val="left"/>
+      <w:pPr>
+        <w:ind w:left="2232" w:hanging="792"/>
+      </w:pPr>
+    </w:lvl>
+    <w:lvl w:ilvl="5">
+      <w:start w:val="1"/>
+      <w:numFmt w:val="decimal"/>
+      <w:lvlText w:val="%1.%2.%3.%4.%5.%6."/>
+      <w:lvlJc w:val="left"/>
+      <w:pPr>
+        <w:ind w:left="2736" w:hanging="936"/>
+      </w:pPr>
+    </w:lvl>
+    <w:lvl w:ilvl="6">
+      <w:start w:val="1"/>
+      <w:numFmt w:val="decimal"/>
+      <w:lvlText w:val="%1.%2.%3.%4.%5.%6.%7."/>
+      <w:lvlJc w:val="left"/>
+      <w:pPr>
+        <w:ind w:left="3240" w:hanging="1080"/>
+      </w:pPr>
+    </w:lvl>
+    <w:lvl w:ilvl="7">
+      <w:start w:val="1"/>
+      <w:numFmt w:val="decimal"/>
+      <w:lvlText w:val="%1.%2.%3.%4.%5.%6.%7.%8."/>
+      <w:lvlJc w:val="left"/>
+      <w:pPr>
+        <w:ind w:left="3744" w:hanging="1224"/>
+      </w:pPr>
+    </w:lvl>
+    <w:lvl w:ilvl="8">
+      <w:start w:val="1"/>
+      <w:numFmt w:val="decimal"/>
+      <w:lvlText w:val="%1.%2.%3.%4.%5.%6.%7.%8.%9."/>
+      <w:lvlJc w:val="left"/>
+      <w:pPr>
+        <w:ind w:left="4320" w:hanging="1440"/>
+      </w:pPr>
+    </w:lvl>
+  </w:abstractNum>
+  <w:abstractNum w:abstractNumId="5">
     <w:nsid w:val="12A031AD"/>
     <w:multiLevelType w:val="multilevel"/>
     <w:tmpl w:val="F260F4CE"/>
@@ -5760,7 +6054,7 @@
       </w:rPr>
     </w:lvl>
   </w:abstractNum>
-  <w:abstractNum w:abstractNumId="5">
+  <w:abstractNum w:abstractNumId="6">
     <w:nsid w:val="14A003B3"/>
     <w:multiLevelType w:val="multilevel"/>
     <w:tmpl w:val="F260F4CE"/>
@@ -5881,7 +6175,7 @@
       </w:rPr>
     </w:lvl>
   </w:abstractNum>
-  <w:abstractNum w:abstractNumId="6">
+  <w:abstractNum w:abstractNumId="7">
     <w:nsid w:val="17A24E84"/>
     <w:multiLevelType w:val="multilevel"/>
     <w:tmpl w:val="F260F4CE"/>
@@ -6002,10 +6296,10 @@
       </w:rPr>
     </w:lvl>
   </w:abstractNum>
-  <w:abstractNum w:abstractNumId="7">
+  <w:abstractNum w:abstractNumId="8">
     <w:nsid w:val="1AF84C86"/>
     <w:multiLevelType w:val="multilevel"/>
-    <w:tmpl w:val="0416001F"/>
+    <w:tmpl w:val="B1B287EC"/>
     <w:lvl w:ilvl="0">
       <w:start w:val="1"/>
       <w:numFmt w:val="decimal"/>
@@ -6014,6 +6308,12 @@
       <w:pPr>
         <w:ind w:left="360" w:hanging="360"/>
       </w:pPr>
+      <w:rPr>
+        <w:rFonts w:ascii="Arial" w:hAnsi="Arial" w:cs="Arial" w:hint="default"/>
+        <w:color w:val="auto"/>
+        <w:sz w:val="24"/>
+        <w:szCs w:val="24"/>
+      </w:rPr>
     </w:lvl>
     <w:lvl w:ilvl="1">
       <w:start w:val="1"/>
@@ -6088,7 +6388,7 @@
       </w:pPr>
     </w:lvl>
   </w:abstractNum>
-  <w:abstractNum w:abstractNumId="8">
+  <w:abstractNum w:abstractNumId="9">
     <w:nsid w:val="1D297546"/>
     <w:multiLevelType w:val="hybridMultilevel"/>
     <w:tmpl w:val="802EF37A"/>
@@ -6201,7 +6501,7 @@
       </w:rPr>
     </w:lvl>
   </w:abstractNum>
-  <w:abstractNum w:abstractNumId="9">
+  <w:abstractNum w:abstractNumId="10">
     <w:nsid w:val="1F827E65"/>
     <w:multiLevelType w:val="hybridMultilevel"/>
     <w:tmpl w:val="72D86B22"/>
@@ -6314,7 +6614,7 @@
       </w:rPr>
     </w:lvl>
   </w:abstractNum>
-  <w:abstractNum w:abstractNumId="10">
+  <w:abstractNum w:abstractNumId="11">
     <w:nsid w:val="2553214A"/>
     <w:multiLevelType w:val="hybridMultilevel"/>
     <w:tmpl w:val="897272F0"/>
@@ -6427,7 +6727,7 @@
       </w:rPr>
     </w:lvl>
   </w:abstractNum>
-  <w:abstractNum w:abstractNumId="11">
+  <w:abstractNum w:abstractNumId="12">
     <w:nsid w:val="267A5C9A"/>
     <w:multiLevelType w:val="multilevel"/>
     <w:tmpl w:val="F260F4CE"/>
@@ -6548,7 +6848,7 @@
       </w:rPr>
     </w:lvl>
   </w:abstractNum>
-  <w:abstractNum w:abstractNumId="12">
+  <w:abstractNum w:abstractNumId="13">
     <w:nsid w:val="2A386386"/>
     <w:multiLevelType w:val="multilevel"/>
     <w:tmpl w:val="F260F4CE"/>
@@ -6669,7 +6969,7 @@
       </w:rPr>
     </w:lvl>
   </w:abstractNum>
-  <w:abstractNum w:abstractNumId="13">
+  <w:abstractNum w:abstractNumId="14">
     <w:nsid w:val="2F3E0B0E"/>
     <w:multiLevelType w:val="multilevel"/>
     <w:tmpl w:val="F260F4CE"/>
@@ -6790,7 +7090,7 @@
       </w:rPr>
     </w:lvl>
   </w:abstractNum>
-  <w:abstractNum w:abstractNumId="14">
+  <w:abstractNum w:abstractNumId="15">
     <w:nsid w:val="2F8A0E4E"/>
     <w:multiLevelType w:val="multilevel"/>
     <w:tmpl w:val="F260F4CE"/>
@@ -6911,7 +7211,7 @@
       </w:rPr>
     </w:lvl>
   </w:abstractNum>
-  <w:abstractNum w:abstractNumId="15">
+  <w:abstractNum w:abstractNumId="16">
     <w:nsid w:val="30AE49EB"/>
     <w:multiLevelType w:val="hybridMultilevel"/>
     <w:tmpl w:val="E2BCED4E"/>
@@ -7024,7 +7324,7 @@
       </w:rPr>
     </w:lvl>
   </w:abstractNum>
-  <w:abstractNum w:abstractNumId="16">
+  <w:abstractNum w:abstractNumId="17">
     <w:nsid w:val="3B55689B"/>
     <w:multiLevelType w:val="hybridMultilevel"/>
     <w:tmpl w:val="79D6A744"/>
@@ -7137,7 +7437,7 @@
       </w:rPr>
     </w:lvl>
   </w:abstractNum>
-  <w:abstractNum w:abstractNumId="17">
+  <w:abstractNum w:abstractNumId="18">
     <w:nsid w:val="3DC9160C"/>
     <w:multiLevelType w:val="hybridMultilevel"/>
     <w:tmpl w:val="1D14F01C"/>
@@ -7223,7 +7523,7 @@
       </w:pPr>
     </w:lvl>
   </w:abstractNum>
-  <w:abstractNum w:abstractNumId="18">
+  <w:abstractNum w:abstractNumId="19">
     <w:nsid w:val="49266A9F"/>
     <w:multiLevelType w:val="multilevel"/>
     <w:tmpl w:val="0416001F"/>
@@ -7309,7 +7609,7 @@
       </w:pPr>
     </w:lvl>
   </w:abstractNum>
-  <w:abstractNum w:abstractNumId="19">
+  <w:abstractNum w:abstractNumId="20">
     <w:nsid w:val="495166E2"/>
     <w:multiLevelType w:val="hybridMultilevel"/>
     <w:tmpl w:val="2CD0AEAA"/>
@@ -7422,7 +7722,7 @@
       </w:rPr>
     </w:lvl>
   </w:abstractNum>
-  <w:abstractNum w:abstractNumId="20">
+  <w:abstractNum w:abstractNumId="21">
     <w:nsid w:val="49E21CEF"/>
     <w:multiLevelType w:val="hybridMultilevel"/>
     <w:tmpl w:val="637CF0A0"/>
@@ -7535,7 +7835,7 @@
       </w:rPr>
     </w:lvl>
   </w:abstractNum>
-  <w:abstractNum w:abstractNumId="21">
+  <w:abstractNum w:abstractNumId="22">
     <w:nsid w:val="4B694083"/>
     <w:multiLevelType w:val="multilevel"/>
     <w:tmpl w:val="3D6A67CE"/>
@@ -7648,7 +7948,7 @@
       </w:rPr>
     </w:lvl>
   </w:abstractNum>
-  <w:abstractNum w:abstractNumId="22">
+  <w:abstractNum w:abstractNumId="23">
     <w:nsid w:val="51B67BE8"/>
     <w:multiLevelType w:val="hybridMultilevel"/>
     <w:tmpl w:val="F928003A"/>
@@ -7761,7 +8061,7 @@
       </w:rPr>
     </w:lvl>
   </w:abstractNum>
-  <w:abstractNum w:abstractNumId="23">
+  <w:abstractNum w:abstractNumId="24">
     <w:nsid w:val="602B1F4D"/>
     <w:multiLevelType w:val="multilevel"/>
     <w:tmpl w:val="F260F4CE"/>
@@ -7882,7 +8182,7 @@
       </w:rPr>
     </w:lvl>
   </w:abstractNum>
-  <w:abstractNum w:abstractNumId="24">
+  <w:abstractNum w:abstractNumId="25">
     <w:nsid w:val="61C7488A"/>
     <w:multiLevelType w:val="hybridMultilevel"/>
     <w:tmpl w:val="1E8C4252"/>
@@ -7968,7 +8268,7 @@
       </w:pPr>
     </w:lvl>
   </w:abstractNum>
-  <w:abstractNum w:abstractNumId="25">
+  <w:abstractNum w:abstractNumId="26">
     <w:nsid w:val="6ED710A4"/>
     <w:multiLevelType w:val="multilevel"/>
     <w:tmpl w:val="13227ED6"/>
@@ -8089,7 +8389,7 @@
       </w:rPr>
     </w:lvl>
   </w:abstractNum>
-  <w:abstractNum w:abstractNumId="26">
+  <w:abstractNum w:abstractNumId="27">
     <w:nsid w:val="70B76F02"/>
     <w:multiLevelType w:val="hybridMultilevel"/>
     <w:tmpl w:val="D6B467A2"/>
@@ -8202,7 +8502,7 @@
       </w:rPr>
     </w:lvl>
   </w:abstractNum>
-  <w:abstractNum w:abstractNumId="27">
+  <w:abstractNum w:abstractNumId="28">
     <w:nsid w:val="75A16138"/>
     <w:multiLevelType w:val="multilevel"/>
     <w:tmpl w:val="F260F4CE"/>
@@ -8323,7 +8623,7 @@
       </w:rPr>
     </w:lvl>
   </w:abstractNum>
-  <w:abstractNum w:abstractNumId="28">
+  <w:abstractNum w:abstractNumId="29">
     <w:nsid w:val="76597F29"/>
     <w:multiLevelType w:val="multilevel"/>
     <w:tmpl w:val="A8623524"/>
@@ -8441,7 +8741,7 @@
       </w:rPr>
     </w:lvl>
   </w:abstractNum>
-  <w:abstractNum w:abstractNumId="29">
+  <w:abstractNum w:abstractNumId="30">
     <w:nsid w:val="78D55C02"/>
     <w:multiLevelType w:val="hybridMultilevel"/>
     <w:tmpl w:val="05700280"/>
@@ -8555,46 +8855,46 @@
     </w:lvl>
   </w:abstractNum>
   <w:num w:numId="1">
-    <w:abstractNumId w:val="11"/>
+    <w:abstractNumId w:val="12"/>
   </w:num>
   <w:num w:numId="2">
-    <w:abstractNumId w:val="17"/>
+    <w:abstractNumId w:val="18"/>
   </w:num>
   <w:num w:numId="3">
+    <w:abstractNumId w:val="25"/>
+  </w:num>
+  <w:num w:numId="4">
+    <w:abstractNumId w:val="6"/>
+  </w:num>
+  <w:num w:numId="5">
+    <w:abstractNumId w:val="15"/>
+  </w:num>
+  <w:num w:numId="6">
+    <w:abstractNumId w:val="5"/>
+  </w:num>
+  <w:num w:numId="7">
+    <w:abstractNumId w:val="23"/>
+  </w:num>
+  <w:num w:numId="8">
+    <w:abstractNumId w:val="14"/>
+  </w:num>
+  <w:num w:numId="9">
+    <w:abstractNumId w:val="28"/>
+  </w:num>
+  <w:num w:numId="10">
     <w:abstractNumId w:val="24"/>
   </w:num>
-  <w:num w:numId="4">
-    <w:abstractNumId w:val="5"/>
+  <w:num w:numId="11">
+    <w:abstractNumId w:val="19"/>
   </w:num>
-  <w:num w:numId="5">
-    <w:abstractNumId w:val="14"/>
+  <w:num w:numId="12">
+    <w:abstractNumId w:val="7"/>
   </w:num>
-  <w:num w:numId="6">
-    <w:abstractNumId w:val="4"/>
-  </w:num>
-  <w:num w:numId="7">
-    <w:abstractNumId w:val="22"/>
-  </w:num>
-  <w:num w:numId="8">
+  <w:num w:numId="13">
     <w:abstractNumId w:val="13"/>
   </w:num>
-  <w:num w:numId="9">
-    <w:abstractNumId w:val="27"/>
-  </w:num>
-  <w:num w:numId="10">
-    <w:abstractNumId w:val="23"/>
-  </w:num>
-  <w:num w:numId="11">
-    <w:abstractNumId w:val="18"/>
-  </w:num>
-  <w:num w:numId="12">
-    <w:abstractNumId w:val="6"/>
-  </w:num>
-  <w:num w:numId="13">
-    <w:abstractNumId w:val="12"/>
-  </w:num>
   <w:num w:numId="14">
-    <w:abstractNumId w:val="28"/>
+    <w:abstractNumId w:val="29"/>
   </w:num>
   <w:num w:numId="15">
     <w:abstractNumId w:val="1"/>
@@ -8603,46 +8903,49 @@
     <w:abstractNumId w:val="0"/>
   </w:num>
   <w:num w:numId="17">
-    <w:abstractNumId w:val="8"/>
+    <w:abstractNumId w:val="9"/>
   </w:num>
   <w:num w:numId="18">
-    <w:abstractNumId w:val="16"/>
+    <w:abstractNumId w:val="17"/>
   </w:num>
   <w:num w:numId="19">
-    <w:abstractNumId w:val="20"/>
+    <w:abstractNumId w:val="21"/>
   </w:num>
   <w:num w:numId="20">
     <w:abstractNumId w:val="2"/>
   </w:num>
   <w:num w:numId="21">
-    <w:abstractNumId w:val="21"/>
+    <w:abstractNumId w:val="22"/>
   </w:num>
   <w:num w:numId="22">
-    <w:abstractNumId w:val="19"/>
+    <w:abstractNumId w:val="20"/>
   </w:num>
   <w:num w:numId="23">
-    <w:abstractNumId w:val="25"/>
+    <w:abstractNumId w:val="26"/>
   </w:num>
   <w:num w:numId="24">
-    <w:abstractNumId w:val="7"/>
+    <w:abstractNumId w:val="8"/>
   </w:num>
   <w:num w:numId="25">
-    <w:abstractNumId w:val="29"/>
+    <w:abstractNumId w:val="30"/>
   </w:num>
   <w:num w:numId="26">
     <w:abstractNumId w:val="3"/>
   </w:num>
   <w:num w:numId="27">
-    <w:abstractNumId w:val="26"/>
+    <w:abstractNumId w:val="27"/>
   </w:num>
   <w:num w:numId="28">
+    <w:abstractNumId w:val="11"/>
+  </w:num>
+  <w:num w:numId="29">
     <w:abstractNumId w:val="10"/>
   </w:num>
-  <w:num w:numId="29">
-    <w:abstractNumId w:val="9"/>
+  <w:num w:numId="30">
+    <w:abstractNumId w:val="16"/>
   </w:num>
-  <w:num w:numId="30">
-    <w:abstractNumId w:val="15"/>
+  <w:num w:numId="31">
+    <w:abstractNumId w:val="4"/>
   </w:num>
 </w:numbering>
 </file>
@@ -8862,7 +9165,6 @@
   <w:style w:type="character" w:default="1" w:styleId="Fontepargpadro">
     <w:name w:val="Default Paragraph Font"/>
     <w:uiPriority w:val="1"/>
-    <w:semiHidden/>
     <w:unhideWhenUsed/>
   </w:style>
   <w:style w:type="table" w:default="1" w:styleId="Tabelanormal">
@@ -9371,7 +9673,6 @@
   <w:style w:type="character" w:default="1" w:styleId="Fontepargpadro">
     <w:name w:val="Default Paragraph Font"/>
     <w:uiPriority w:val="1"/>
-    <w:semiHidden/>
     <w:unhideWhenUsed/>
   </w:style>
   <w:style w:type="table" w:default="1" w:styleId="Tabelanormal">
@@ -9955,7 +10256,7 @@
 </file>
 
 <file path=customXml/itemProps1.xml><?xml version="1.0" encoding="utf-8"?>
-<ds:datastoreItem xmlns:ds="http://schemas.openxmlformats.org/officeDocument/2006/customXml" ds:itemID="{AE4B46F8-9098-45CA-A4B2-04E146AB8E96}">
+<ds:datastoreItem xmlns:ds="http://schemas.openxmlformats.org/officeDocument/2006/customXml" ds:itemID="{C5099D3A-5E4C-403D-9B01-020CB54FBF2D}">
   <ds:schemaRefs>
     <ds:schemaRef ds:uri="http://schemas.openxmlformats.org/officeDocument/2006/bibliography"/>
   </ds:schemaRefs>

</xml_diff>

<commit_message>
Correção de Diagrama no Documento arquitetural.docx
</commit_message>
<xml_diff>
--- a/AnaliseProjeto/Documento arquitetural.docx
+++ b/AnaliseProjeto/Documento arquitetural.docx
@@ -2326,8 +2326,6 @@
             <w:fldChar w:fldCharType="end"/>
           </w:r>
         </w:p>
-        <w:bookmarkStart w:id="0" w:name="_GoBack" w:displacedByCustomXml="next"/>
-        <w:bookmarkEnd w:id="0" w:displacedByCustomXml="next"/>
       </w:sdtContent>
     </w:sdt>
     <w:p>
@@ -2438,7 +2436,7 @@
           <w:szCs w:val="24"/>
         </w:rPr>
       </w:pPr>
-      <w:bookmarkStart w:id="1" w:name="_Toc321350081"/>
+      <w:bookmarkStart w:id="0" w:name="_Toc321350081"/>
       <w:r>
         <w:rPr>
           <w:rFonts w:ascii="Arial" w:hAnsi="Arial" w:cs="Arial"/>
@@ -2448,7 +2446,7 @@
         </w:rPr>
         <w:t>Introdução</w:t>
       </w:r>
-      <w:bookmarkEnd w:id="1"/>
+      <w:bookmarkEnd w:id="0"/>
     </w:p>
     <w:p>
       <w:pPr>
@@ -2463,7 +2461,7 @@
           <w:szCs w:val="24"/>
         </w:rPr>
       </w:pPr>
-      <w:bookmarkStart w:id="2" w:name="_Toc321350082"/>
+      <w:bookmarkStart w:id="1" w:name="_Toc321350082"/>
       <w:r>
         <w:rPr>
           <w:rFonts w:cs="Arial"/>
@@ -2473,7 +2471,7 @@
         </w:rPr>
         <w:t>Finalidade</w:t>
       </w:r>
-      <w:bookmarkEnd w:id="2"/>
+      <w:bookmarkEnd w:id="1"/>
     </w:p>
     <w:p>
       <w:pPr>
@@ -2520,7 +2518,7 @@
           <w:lang w:val="pt-BR"/>
         </w:rPr>
       </w:pPr>
-      <w:bookmarkStart w:id="3" w:name="_Toc321350083"/>
+      <w:bookmarkStart w:id="2" w:name="_Toc321350083"/>
       <w:r>
         <w:rPr>
           <w:rFonts w:cs="Arial"/>
@@ -2530,7 +2528,7 @@
         </w:rPr>
         <w:t>Escopo</w:t>
       </w:r>
-      <w:bookmarkEnd w:id="3"/>
+      <w:bookmarkEnd w:id="2"/>
     </w:p>
     <w:p>
       <w:pPr>
@@ -2572,7 +2570,7 @@
           <w:szCs w:val="24"/>
         </w:rPr>
       </w:pPr>
-      <w:bookmarkStart w:id="4" w:name="_Toc321350084"/>
+      <w:bookmarkStart w:id="3" w:name="_Toc321350084"/>
       <w:proofErr w:type="spellStart"/>
       <w:r>
         <w:rPr>
@@ -2618,7 +2616,7 @@
         </w:rPr>
         <w:t>Abreviações</w:t>
       </w:r>
-      <w:bookmarkEnd w:id="4"/>
+      <w:bookmarkEnd w:id="3"/>
       <w:proofErr w:type="spellEnd"/>
     </w:p>
     <w:p>
@@ -2649,7 +2647,7 @@
           <w:szCs w:val="24"/>
         </w:rPr>
       </w:pPr>
-      <w:bookmarkStart w:id="5" w:name="_Toc321350085"/>
+      <w:bookmarkStart w:id="4" w:name="_Toc321350085"/>
       <w:proofErr w:type="spellStart"/>
       <w:r>
         <w:rPr>
@@ -2659,7 +2657,7 @@
         </w:rPr>
         <w:t>Referências</w:t>
       </w:r>
-      <w:bookmarkEnd w:id="5"/>
+      <w:bookmarkEnd w:id="4"/>
       <w:proofErr w:type="spellEnd"/>
     </w:p>
     <w:p>
@@ -2853,7 +2851,7 @@
           <w:szCs w:val="24"/>
         </w:rPr>
       </w:pPr>
-      <w:bookmarkStart w:id="6" w:name="_Toc321350086"/>
+      <w:bookmarkStart w:id="5" w:name="_Toc321350086"/>
       <w:proofErr w:type="spellStart"/>
       <w:r>
         <w:rPr>
@@ -2882,7 +2880,7 @@
         </w:rPr>
         <w:t>Geral</w:t>
       </w:r>
-      <w:bookmarkEnd w:id="6"/>
+      <w:bookmarkEnd w:id="5"/>
       <w:proofErr w:type="spellEnd"/>
     </w:p>
     <w:p>
@@ -3262,7 +3260,7 @@
           <w:szCs w:val="24"/>
         </w:rPr>
       </w:pPr>
-      <w:bookmarkStart w:id="7" w:name="_Toc321350087"/>
+      <w:bookmarkStart w:id="6" w:name="_Toc321350087"/>
       <w:r>
         <w:rPr>
           <w:rFonts w:ascii="Arial" w:hAnsi="Arial" w:cs="Arial"/>
@@ -3272,7 +3270,7 @@
         </w:rPr>
         <w:t>Representação Arquitetural</w:t>
       </w:r>
-      <w:bookmarkEnd w:id="7"/>
+      <w:bookmarkEnd w:id="6"/>
     </w:p>
     <w:p>
       <w:pPr>
@@ -3319,7 +3317,7 @@
           <w:szCs w:val="24"/>
         </w:rPr>
       </w:pPr>
-      <w:bookmarkStart w:id="8" w:name="_Toc321350088"/>
+      <w:bookmarkStart w:id="7" w:name="_Toc321350088"/>
       <w:r>
         <w:rPr>
           <w:rFonts w:ascii="Arial" w:hAnsi="Arial" w:cs="Arial"/>
@@ -3329,7 +3327,7 @@
         </w:rPr>
         <w:t>Metas e Restrições da Arquitetura</w:t>
       </w:r>
-      <w:bookmarkEnd w:id="8"/>
+      <w:bookmarkEnd w:id="7"/>
       <w:r>
         <w:rPr>
           <w:rFonts w:ascii="Arial" w:hAnsi="Arial" w:cs="Arial"/>
@@ -3497,7 +3495,7 @@
           <w:szCs w:val="24"/>
         </w:rPr>
       </w:pPr>
-      <w:bookmarkStart w:id="9" w:name="_Toc321350089"/>
+      <w:bookmarkStart w:id="8" w:name="_Toc321350089"/>
       <w:r>
         <w:rPr>
           <w:rFonts w:ascii="Arial" w:hAnsi="Arial" w:cs="Arial"/>
@@ -3507,7 +3505,7 @@
         </w:rPr>
         <w:t>Visão de Casos de Uso</w:t>
       </w:r>
-      <w:bookmarkEnd w:id="9"/>
+      <w:bookmarkEnd w:id="8"/>
     </w:p>
     <w:p>
       <w:pPr>
@@ -4123,9 +4121,9 @@
           <w:lang w:val="pt-BR"/>
         </w:rPr>
       </w:pPr>
-      <w:bookmarkStart w:id="10" w:name="_Toc18206184"/>
-      <w:bookmarkStart w:id="11" w:name="_Toc321036883"/>
-      <w:bookmarkStart w:id="12" w:name="_Toc321350090"/>
+      <w:bookmarkStart w:id="9" w:name="_Toc18206184"/>
+      <w:bookmarkStart w:id="10" w:name="_Toc321036883"/>
+      <w:bookmarkStart w:id="11" w:name="_Toc321350090"/>
       <w:r>
         <w:rPr>
           <w:rFonts w:cs="Arial"/>
@@ -4135,9 +4133,9 @@
         </w:rPr>
         <w:t>Realizações de Casos de Uso</w:t>
       </w:r>
+      <w:bookmarkEnd w:id="9"/>
       <w:bookmarkEnd w:id="10"/>
       <w:bookmarkEnd w:id="11"/>
-      <w:bookmarkEnd w:id="12"/>
     </w:p>
     <w:p>
       <w:pPr>
@@ -4343,9 +4341,9 @@
           <w:szCs w:val="24"/>
         </w:rPr>
       </w:pPr>
-      <w:bookmarkStart w:id="13" w:name="_Toc18206185"/>
-      <w:bookmarkStart w:id="14" w:name="_Toc321036884"/>
-      <w:bookmarkStart w:id="15" w:name="_Toc321350091"/>
+      <w:bookmarkStart w:id="12" w:name="_Toc18206185"/>
+      <w:bookmarkStart w:id="13" w:name="_Toc321036884"/>
+      <w:bookmarkStart w:id="14" w:name="_Toc321350091"/>
       <w:r>
         <w:rPr>
           <w:rFonts w:ascii="Arial" w:hAnsi="Arial" w:cs="Arial"/>
@@ -4355,9 +4353,9 @@
         </w:rPr>
         <w:t>Visão Lógica</w:t>
       </w:r>
+      <w:bookmarkEnd w:id="12"/>
       <w:bookmarkEnd w:id="13"/>
       <w:bookmarkEnd w:id="14"/>
-      <w:bookmarkEnd w:id="15"/>
       <w:r>
         <w:rPr>
           <w:rFonts w:ascii="Arial" w:hAnsi="Arial" w:cs="Arial"/>
@@ -4381,9 +4379,9 @@
           <w:szCs w:val="24"/>
         </w:rPr>
       </w:pPr>
-      <w:bookmarkStart w:id="16" w:name="_Toc18206186"/>
-      <w:bookmarkStart w:id="17" w:name="_Toc321036885"/>
-      <w:bookmarkStart w:id="18" w:name="_Toc321350092"/>
+      <w:bookmarkStart w:id="15" w:name="_Toc18206186"/>
+      <w:bookmarkStart w:id="16" w:name="_Toc321036885"/>
+      <w:bookmarkStart w:id="17" w:name="_Toc321350092"/>
       <w:proofErr w:type="spellStart"/>
       <w:r>
         <w:rPr>
@@ -4411,9 +4409,9 @@
         </w:rPr>
         <w:t>Geral</w:t>
       </w:r>
+      <w:bookmarkEnd w:id="15"/>
       <w:bookmarkEnd w:id="16"/>
       <w:bookmarkEnd w:id="17"/>
-      <w:bookmarkEnd w:id="18"/>
       <w:proofErr w:type="spellEnd"/>
     </w:p>
     <w:p>
@@ -4589,45 +4587,36 @@
           <w:ilvl w:val="1"/>
           <w:numId w:val="24"/>
         </w:numPr>
+        <w:jc w:val="center"/>
         <w:rPr>
           <w:sz w:val="24"/>
           <w:szCs w:val="24"/>
           <w:lang w:val="pt-BR"/>
         </w:rPr>
       </w:pPr>
-      <w:bookmarkStart w:id="19" w:name="_Toc321350093"/>
+      <w:bookmarkStart w:id="18" w:name="_Toc321350093"/>
       <w:r>
         <w:rPr>
           <w:sz w:val="24"/>
           <w:szCs w:val="24"/>
           <w:lang w:val="pt-BR"/>
         </w:rPr>
-        <w:lastRenderedPageBreak/>
         <w:t>Pacotes de Design Significativos do Ponto de Vista da Arquitetura</w:t>
       </w:r>
-      <w:bookmarkEnd w:id="19"/>
-    </w:p>
-    <w:p>
-      <w:pPr>
-        <w:keepNext/>
-        <w:jc w:val="center"/>
-        <w:rPr>
-          <w:sz w:val="24"/>
-          <w:szCs w:val="24"/>
-        </w:rPr>
-      </w:pPr>
-      <w:r>
-        <w:rPr>
-          <w:rFonts w:ascii="Arial" w:hAnsi="Arial" w:cs="Arial"/>
+      <w:bookmarkEnd w:id="18"/>
+      <w:r>
+        <w:rPr>
+          <w:rFonts w:cs="Arial"/>
           <w:noProof/>
           <w:sz w:val="24"/>
           <w:szCs w:val="24"/>
           <w:lang w:eastAsia="pt-BR"/>
         </w:rPr>
+        <w:lastRenderedPageBreak/>
         <w:drawing>
-          <wp:inline distT="0" distB="0" distL="0" distR="0" wp14:anchorId="7BEDE76D" wp14:editId="70D4436B">
-            <wp:extent cx="5001370" cy="3707244"/>
-            <wp:effectExtent l="0" t="0" r="8890" b="7620"/>
+          <wp:inline distT="0" distB="0" distL="0" distR="0" wp14:anchorId="25D0D134" wp14:editId="56F6787A">
+            <wp:extent cx="4372831" cy="3241343"/>
+            <wp:effectExtent l="0" t="0" r="8890" b="0"/>
             <wp:docPr id="9" name="Imagem 9" descr="D:\Elias\Desktop\SIGAT - Hierarquia de Pacotes.jpg"/>
             <wp:cNvGraphicFramePr>
               <a:graphicFrameLocks xmlns:a="http://schemas.openxmlformats.org/drawingml/2006/main" noChangeAspect="1"/>
@@ -4657,7 +4646,7 @@
                   <pic:spPr bwMode="auto">
                     <a:xfrm>
                       <a:off x="0" y="0"/>
-                      <a:ext cx="5007412" cy="3711723"/>
+                      <a:ext cx="4380332" cy="3246903"/>
                     </a:xfrm>
                     <a:prstGeom prst="rect">
                       <a:avLst/>
@@ -4681,14 +4670,14 @@
         <w:rPr>
           <w:rFonts w:ascii="Arial" w:hAnsi="Arial" w:cs="Arial"/>
           <w:color w:val="auto"/>
-          <w:sz w:val="24"/>
+          <w:sz w:val="22"/>
           <w:szCs w:val="24"/>
         </w:rPr>
       </w:pPr>
       <w:r>
         <w:rPr>
           <w:color w:val="auto"/>
-          <w:sz w:val="24"/>
+          <w:sz w:val="22"/>
           <w:szCs w:val="24"/>
         </w:rPr>
         <w:t xml:space="preserve">Figura </w:t>
@@ -4696,7 +4685,7 @@
       <w:r>
         <w:rPr>
           <w:color w:val="auto"/>
-          <w:sz w:val="24"/>
+          <w:sz w:val="22"/>
           <w:szCs w:val="24"/>
         </w:rPr>
         <w:fldChar w:fldCharType="begin"/>
@@ -4704,7 +4693,7 @@
       <w:r>
         <w:rPr>
           <w:color w:val="auto"/>
-          <w:sz w:val="24"/>
+          <w:sz w:val="22"/>
           <w:szCs w:val="24"/>
         </w:rPr>
         <w:instrText xml:space="preserve"> SEQ Figura \* ARABIC </w:instrText>
@@ -4712,7 +4701,7 @@
       <w:r>
         <w:rPr>
           <w:color w:val="auto"/>
-          <w:sz w:val="24"/>
+          <w:sz w:val="22"/>
           <w:szCs w:val="24"/>
         </w:rPr>
         <w:fldChar w:fldCharType="separate"/>
@@ -4721,41 +4710,46 @@
         <w:rPr>
           <w:noProof/>
           <w:color w:val="auto"/>
+          <w:sz w:val="22"/>
+          <w:szCs w:val="24"/>
+        </w:rPr>
+        <w:t>4</w:t>
+      </w:r>
+      <w:r>
+        <w:rPr>
+          <w:color w:val="auto"/>
+          <w:sz w:val="22"/>
+          <w:szCs w:val="24"/>
+        </w:rPr>
+        <w:fldChar w:fldCharType="end"/>
+      </w:r>
+      <w:r>
+        <w:rPr>
+          <w:color w:val="auto"/>
+          <w:sz w:val="22"/>
+          <w:szCs w:val="24"/>
+        </w:rPr>
+        <w:t xml:space="preserve"> - Hierarquia de pacotes</w:t>
+      </w:r>
+    </w:p>
+    <w:p>
+      <w:pPr>
+        <w:pStyle w:val="PargrafodaLista"/>
+        <w:numPr>
+          <w:ilvl w:val="1"/>
+          <w:numId w:val="24"/>
+        </w:numPr>
+        <w:rPr>
+          <w:rFonts w:ascii="Arial" w:hAnsi="Arial" w:cs="Arial"/>
+          <w:b/>
           <w:sz w:val="24"/>
-          <w:szCs w:val="24"/>
-        </w:rPr>
-        <w:t>4</w:t>
-      </w:r>
-      <w:r>
-        <w:rPr>
-          <w:color w:val="auto"/>
+        </w:rPr>
+      </w:pPr>
+      <w:r>
+        <w:rPr>
+          <w:rFonts w:ascii="Arial" w:hAnsi="Arial" w:cs="Arial"/>
+          <w:b/>
           <w:sz w:val="24"/>
-          <w:szCs w:val="24"/>
-        </w:rPr>
-        <w:fldChar w:fldCharType="end"/>
-      </w:r>
-      <w:r>
-        <w:rPr>
-          <w:color w:val="auto"/>
-          <w:sz w:val="24"/>
-          <w:szCs w:val="24"/>
-        </w:rPr>
-        <w:t xml:space="preserve"> - Hierarquia de pacotes</w:t>
-      </w:r>
-    </w:p>
-    <w:p>
-      <w:pPr>
-        <w:rPr>
-          <w:rFonts w:ascii="Arial" w:hAnsi="Arial" w:cs="Arial"/>
-          <w:sz w:val="24"/>
-          <w:szCs w:val="24"/>
-        </w:rPr>
-      </w:pPr>
-      <w:r>
-        <w:rPr>
-          <w:rFonts w:ascii="Arial" w:hAnsi="Arial" w:cs="Arial"/>
-          <w:sz w:val="24"/>
-          <w:szCs w:val="24"/>
         </w:rPr>
         <w:t>Diagrama de componente</w:t>
       </w:r>
@@ -4769,6 +4763,16 @@
           <w:szCs w:val="24"/>
         </w:rPr>
       </w:pPr>
+    </w:p>
+    <w:p>
+      <w:pPr>
+        <w:keepNext/>
+        <w:jc w:val="center"/>
+        <w:rPr>
+          <w:sz w:val="24"/>
+          <w:szCs w:val="24"/>
+        </w:rPr>
+      </w:pPr>
       <w:r>
         <w:rPr>
           <w:noProof/>
@@ -4776,11 +4780,10 @@
           <w:szCs w:val="24"/>
           <w:lang w:eastAsia="pt-BR"/>
         </w:rPr>
-        <w:lastRenderedPageBreak/>
         <w:drawing>
           <wp:inline distT="0" distB="0" distL="0" distR="0">
-            <wp:extent cx="5400040" cy="4706770"/>
-            <wp:effectExtent l="0" t="0" r="0" b="0"/>
+            <wp:extent cx="4266795" cy="3719015"/>
+            <wp:effectExtent l="0" t="0" r="635" b="0"/>
             <wp:docPr id="5" name="Imagem 5" descr="D:\Elias\Desktop\SIGAT - Diagrama de Componentes.jpg"/>
             <wp:cNvGraphicFramePr>
               <a:graphicFrameLocks xmlns:a="http://schemas.openxmlformats.org/drawingml/2006/main" noChangeAspect="1"/>
@@ -4795,7 +4798,7 @@
                     </pic:cNvPicPr>
                   </pic:nvPicPr>
                   <pic:blipFill>
-                    <a:blip r:embed="rId13">
+                    <a:blip r:embed="rId13" cstate="print">
                       <a:extLst>
                         <a:ext uri="{28A0092B-C50C-407E-A947-70E740481C1C}">
                           <a14:useLocalDpi xmlns:a14="http://schemas.microsoft.com/office/drawing/2010/main" val="0"/>
@@ -4810,7 +4813,7 @@
                   <pic:spPr bwMode="auto">
                     <a:xfrm>
                       <a:off x="0" y="0"/>
-                      <a:ext cx="5400040" cy="4706770"/>
+                      <a:ext cx="4270274" cy="3722047"/>
                     </a:xfrm>
                     <a:prstGeom prst="rect">
                       <a:avLst/>
@@ -4834,63 +4837,70 @@
         <w:rPr>
           <w:rFonts w:ascii="Arial" w:hAnsi="Arial" w:cs="Arial"/>
           <w:color w:val="auto"/>
-          <w:sz w:val="24"/>
-          <w:szCs w:val="24"/>
-        </w:rPr>
-      </w:pPr>
-      <w:r>
-        <w:rPr>
+          <w:sz w:val="22"/>
+          <w:szCs w:val="24"/>
+        </w:rPr>
+      </w:pPr>
+      <w:r>
+        <w:rPr>
+          <w:rFonts w:ascii="Arial" w:hAnsi="Arial" w:cs="Arial"/>
           <w:color w:val="auto"/>
-          <w:sz w:val="24"/>
+          <w:sz w:val="22"/>
           <w:szCs w:val="24"/>
         </w:rPr>
         <w:t xml:space="preserve">Figura </w:t>
       </w:r>
       <w:r>
         <w:rPr>
+          <w:rFonts w:ascii="Arial" w:hAnsi="Arial" w:cs="Arial"/>
           <w:color w:val="auto"/>
-          <w:sz w:val="24"/>
+          <w:sz w:val="22"/>
           <w:szCs w:val="24"/>
         </w:rPr>
         <w:fldChar w:fldCharType="begin"/>
       </w:r>
       <w:r>
         <w:rPr>
+          <w:rFonts w:ascii="Arial" w:hAnsi="Arial" w:cs="Arial"/>
           <w:color w:val="auto"/>
-          <w:sz w:val="24"/>
+          <w:sz w:val="22"/>
           <w:szCs w:val="24"/>
         </w:rPr>
         <w:instrText xml:space="preserve"> SEQ Figura \* ARABIC </w:instrText>
       </w:r>
       <w:r>
         <w:rPr>
+          <w:rFonts w:ascii="Arial" w:hAnsi="Arial" w:cs="Arial"/>
           <w:color w:val="auto"/>
-          <w:sz w:val="24"/>
+          <w:sz w:val="22"/>
           <w:szCs w:val="24"/>
         </w:rPr>
         <w:fldChar w:fldCharType="separate"/>
       </w:r>
       <w:r>
         <w:rPr>
+          <w:rFonts w:ascii="Arial" w:hAnsi="Arial" w:cs="Arial"/>
           <w:noProof/>
           <w:color w:val="auto"/>
-          <w:sz w:val="24"/>
+          <w:sz w:val="22"/>
           <w:szCs w:val="24"/>
         </w:rPr>
         <w:t>5</w:t>
       </w:r>
       <w:r>
         <w:rPr>
+          <w:rFonts w:ascii="Arial" w:hAnsi="Arial" w:cs="Arial"/>
           <w:color w:val="auto"/>
-          <w:sz w:val="24"/>
+          <w:sz w:val="22"/>
           <w:szCs w:val="24"/>
         </w:rPr>
         <w:fldChar w:fldCharType="end"/>
       </w:r>
       <w:r>
         <w:rPr>
+          <w:rFonts w:ascii="Arial" w:hAnsi="Arial" w:cs="Arial"/>
           <w:color w:val="auto"/>
-          <w:sz w:val="24"/>
+          <w:sz w:val="22"/>
           <w:szCs w:val="24"/>
         </w:rPr>
         <w:t xml:space="preserve"> - Diagrama de componentes</w:t>
@@ -4910,9 +4920,9 @@
           <w:szCs w:val="24"/>
         </w:rPr>
       </w:pPr>
-      <w:bookmarkStart w:id="20" w:name="_Toc18206188"/>
-      <w:bookmarkStart w:id="21" w:name="_Toc321036888"/>
-      <w:bookmarkStart w:id="22" w:name="_Toc321350094"/>
+      <w:bookmarkStart w:id="19" w:name="_Toc18206188"/>
+      <w:bookmarkStart w:id="20" w:name="_Toc321036888"/>
+      <w:bookmarkStart w:id="21" w:name="_Toc321350094"/>
       <w:r>
         <w:rPr>
           <w:rFonts w:ascii="Arial" w:hAnsi="Arial" w:cs="Arial"/>
@@ -4920,11 +4930,12 @@
           <w:sz w:val="24"/>
           <w:szCs w:val="24"/>
         </w:rPr>
+        <w:lastRenderedPageBreak/>
         <w:t>Visão de Processos</w:t>
       </w:r>
+      <w:bookmarkEnd w:id="19"/>
       <w:bookmarkEnd w:id="20"/>
       <w:bookmarkEnd w:id="21"/>
-      <w:bookmarkEnd w:id="22"/>
       <w:r>
         <w:rPr>
           <w:rFonts w:ascii="Arial" w:hAnsi="Arial" w:cs="Arial"/>
@@ -4964,9 +4975,9 @@
           <w:szCs w:val="24"/>
         </w:rPr>
       </w:pPr>
-      <w:bookmarkStart w:id="23" w:name="_Toc18206189"/>
-      <w:bookmarkStart w:id="24" w:name="_Toc321036889"/>
-      <w:bookmarkStart w:id="25" w:name="_Toc321350095"/>
+      <w:bookmarkStart w:id="22" w:name="_Toc18206189"/>
+      <w:bookmarkStart w:id="23" w:name="_Toc321036889"/>
+      <w:bookmarkStart w:id="24" w:name="_Toc321350095"/>
       <w:r>
         <w:rPr>
           <w:rFonts w:ascii="Arial" w:hAnsi="Arial" w:cs="Arial"/>
@@ -4974,12 +4985,11 @@
           <w:sz w:val="24"/>
           <w:szCs w:val="24"/>
         </w:rPr>
-        <w:lastRenderedPageBreak/>
         <w:t>Visão de Implantação</w:t>
       </w:r>
+      <w:bookmarkEnd w:id="22"/>
       <w:bookmarkEnd w:id="23"/>
       <w:bookmarkEnd w:id="24"/>
-      <w:bookmarkEnd w:id="25"/>
     </w:p>
     <w:p>
       <w:pPr>
@@ -4990,6 +5000,7 @@
           <w:szCs w:val="24"/>
         </w:rPr>
       </w:pPr>
+      <w:bookmarkStart w:id="25" w:name="_GoBack"/>
       <w:r>
         <w:rPr>
           <w:rFonts w:ascii="Arial" w:hAnsi="Arial" w:cs="Arial"/>
@@ -5047,6 +5058,7 @@
           </wp:inline>
         </w:drawing>
       </w:r>
+      <w:bookmarkEnd w:id="25"/>
     </w:p>
     <w:p>
       <w:pPr>
@@ -5179,6 +5191,7 @@
           <w:sz w:val="24"/>
           <w:szCs w:val="24"/>
         </w:rPr>
+        <w:lastRenderedPageBreak/>
         <w:t>Exceções</w:t>
       </w:r>
       <w:bookmarkEnd w:id="27"/>
@@ -6615,6 +6628,92 @@
     </w:lvl>
   </w:abstractNum>
   <w:abstractNum w:abstractNumId="11">
+    <w:nsid w:val="244C26D7"/>
+    <w:multiLevelType w:val="hybridMultilevel"/>
+    <w:tmpl w:val="875E98A4"/>
+    <w:lvl w:ilvl="0" w:tplc="0416000F">
+      <w:start w:val="1"/>
+      <w:numFmt w:val="decimal"/>
+      <w:lvlText w:val="%1."/>
+      <w:lvlJc w:val="left"/>
+      <w:pPr>
+        <w:ind w:left="720" w:hanging="360"/>
+      </w:pPr>
+    </w:lvl>
+    <w:lvl w:ilvl="1" w:tplc="04160019" w:tentative="1">
+      <w:start w:val="1"/>
+      <w:numFmt w:val="lowerLetter"/>
+      <w:lvlText w:val="%2."/>
+      <w:lvlJc w:val="left"/>
+      <w:pPr>
+        <w:ind w:left="1440" w:hanging="360"/>
+      </w:pPr>
+    </w:lvl>
+    <w:lvl w:ilvl="2" w:tplc="0416001B" w:tentative="1">
+      <w:start w:val="1"/>
+      <w:numFmt w:val="lowerRoman"/>
+      <w:lvlText w:val="%3."/>
+      <w:lvlJc w:val="right"/>
+      <w:pPr>
+        <w:ind w:left="2160" w:hanging="180"/>
+      </w:pPr>
+    </w:lvl>
+    <w:lvl w:ilvl="3" w:tplc="0416000F" w:tentative="1">
+      <w:start w:val="1"/>
+      <w:numFmt w:val="decimal"/>
+      <w:lvlText w:val="%4."/>
+      <w:lvlJc w:val="left"/>
+      <w:pPr>
+        <w:ind w:left="2880" w:hanging="360"/>
+      </w:pPr>
+    </w:lvl>
+    <w:lvl w:ilvl="4" w:tplc="04160019" w:tentative="1">
+      <w:start w:val="1"/>
+      <w:numFmt w:val="lowerLetter"/>
+      <w:lvlText w:val="%5."/>
+      <w:lvlJc w:val="left"/>
+      <w:pPr>
+        <w:ind w:left="3600" w:hanging="360"/>
+      </w:pPr>
+    </w:lvl>
+    <w:lvl w:ilvl="5" w:tplc="0416001B" w:tentative="1">
+      <w:start w:val="1"/>
+      <w:numFmt w:val="lowerRoman"/>
+      <w:lvlText w:val="%6."/>
+      <w:lvlJc w:val="right"/>
+      <w:pPr>
+        <w:ind w:left="4320" w:hanging="180"/>
+      </w:pPr>
+    </w:lvl>
+    <w:lvl w:ilvl="6" w:tplc="0416000F" w:tentative="1">
+      <w:start w:val="1"/>
+      <w:numFmt w:val="decimal"/>
+      <w:lvlText w:val="%7."/>
+      <w:lvlJc w:val="left"/>
+      <w:pPr>
+        <w:ind w:left="5040" w:hanging="360"/>
+      </w:pPr>
+    </w:lvl>
+    <w:lvl w:ilvl="7" w:tplc="04160019" w:tentative="1">
+      <w:start w:val="1"/>
+      <w:numFmt w:val="lowerLetter"/>
+      <w:lvlText w:val="%8."/>
+      <w:lvlJc w:val="left"/>
+      <w:pPr>
+        <w:ind w:left="5760" w:hanging="360"/>
+      </w:pPr>
+    </w:lvl>
+    <w:lvl w:ilvl="8" w:tplc="0416001B" w:tentative="1">
+      <w:start w:val="1"/>
+      <w:numFmt w:val="lowerRoman"/>
+      <w:lvlText w:val="%9."/>
+      <w:lvlJc w:val="right"/>
+      <w:pPr>
+        <w:ind w:left="6480" w:hanging="180"/>
+      </w:pPr>
+    </w:lvl>
+  </w:abstractNum>
+  <w:abstractNum w:abstractNumId="12">
     <w:nsid w:val="2553214A"/>
     <w:multiLevelType w:val="hybridMultilevel"/>
     <w:tmpl w:val="897272F0"/>
@@ -6727,7 +6826,7 @@
       </w:rPr>
     </w:lvl>
   </w:abstractNum>
-  <w:abstractNum w:abstractNumId="12">
+  <w:abstractNum w:abstractNumId="13">
     <w:nsid w:val="267A5C9A"/>
     <w:multiLevelType w:val="multilevel"/>
     <w:tmpl w:val="F260F4CE"/>
@@ -6848,7 +6947,7 @@
       </w:rPr>
     </w:lvl>
   </w:abstractNum>
-  <w:abstractNum w:abstractNumId="13">
+  <w:abstractNum w:abstractNumId="14">
     <w:nsid w:val="2A386386"/>
     <w:multiLevelType w:val="multilevel"/>
     <w:tmpl w:val="F260F4CE"/>
@@ -6969,7 +7068,7 @@
       </w:rPr>
     </w:lvl>
   </w:abstractNum>
-  <w:abstractNum w:abstractNumId="14">
+  <w:abstractNum w:abstractNumId="15">
     <w:nsid w:val="2F3E0B0E"/>
     <w:multiLevelType w:val="multilevel"/>
     <w:tmpl w:val="F260F4CE"/>
@@ -7090,7 +7189,7 @@
       </w:rPr>
     </w:lvl>
   </w:abstractNum>
-  <w:abstractNum w:abstractNumId="15">
+  <w:abstractNum w:abstractNumId="16">
     <w:nsid w:val="2F8A0E4E"/>
     <w:multiLevelType w:val="multilevel"/>
     <w:tmpl w:val="F260F4CE"/>
@@ -7211,7 +7310,7 @@
       </w:rPr>
     </w:lvl>
   </w:abstractNum>
-  <w:abstractNum w:abstractNumId="16">
+  <w:abstractNum w:abstractNumId="17">
     <w:nsid w:val="30AE49EB"/>
     <w:multiLevelType w:val="hybridMultilevel"/>
     <w:tmpl w:val="E2BCED4E"/>
@@ -7324,7 +7423,7 @@
       </w:rPr>
     </w:lvl>
   </w:abstractNum>
-  <w:abstractNum w:abstractNumId="17">
+  <w:abstractNum w:abstractNumId="18">
     <w:nsid w:val="3B55689B"/>
     <w:multiLevelType w:val="hybridMultilevel"/>
     <w:tmpl w:val="79D6A744"/>
@@ -7437,7 +7536,7 @@
       </w:rPr>
     </w:lvl>
   </w:abstractNum>
-  <w:abstractNum w:abstractNumId="18">
+  <w:abstractNum w:abstractNumId="19">
     <w:nsid w:val="3DC9160C"/>
     <w:multiLevelType w:val="hybridMultilevel"/>
     <w:tmpl w:val="1D14F01C"/>
@@ -7523,7 +7622,93 @@
       </w:pPr>
     </w:lvl>
   </w:abstractNum>
-  <w:abstractNum w:abstractNumId="19">
+  <w:abstractNum w:abstractNumId="20">
+    <w:nsid w:val="3F056CB2"/>
+    <w:multiLevelType w:val="hybridMultilevel"/>
+    <w:tmpl w:val="6C069ADE"/>
+    <w:lvl w:ilvl="0" w:tplc="0416000F">
+      <w:start w:val="1"/>
+      <w:numFmt w:val="decimal"/>
+      <w:lvlText w:val="%1."/>
+      <w:lvlJc w:val="left"/>
+      <w:pPr>
+        <w:ind w:left="720" w:hanging="360"/>
+      </w:pPr>
+    </w:lvl>
+    <w:lvl w:ilvl="1" w:tplc="04160019" w:tentative="1">
+      <w:start w:val="1"/>
+      <w:numFmt w:val="lowerLetter"/>
+      <w:lvlText w:val="%2."/>
+      <w:lvlJc w:val="left"/>
+      <w:pPr>
+        <w:ind w:left="1440" w:hanging="360"/>
+      </w:pPr>
+    </w:lvl>
+    <w:lvl w:ilvl="2" w:tplc="0416001B" w:tentative="1">
+      <w:start w:val="1"/>
+      <w:numFmt w:val="lowerRoman"/>
+      <w:lvlText w:val="%3."/>
+      <w:lvlJc w:val="right"/>
+      <w:pPr>
+        <w:ind w:left="2160" w:hanging="180"/>
+      </w:pPr>
+    </w:lvl>
+    <w:lvl w:ilvl="3" w:tplc="0416000F" w:tentative="1">
+      <w:start w:val="1"/>
+      <w:numFmt w:val="decimal"/>
+      <w:lvlText w:val="%4."/>
+      <w:lvlJc w:val="left"/>
+      <w:pPr>
+        <w:ind w:left="2880" w:hanging="360"/>
+      </w:pPr>
+    </w:lvl>
+    <w:lvl w:ilvl="4" w:tplc="04160019" w:tentative="1">
+      <w:start w:val="1"/>
+      <w:numFmt w:val="lowerLetter"/>
+      <w:lvlText w:val="%5."/>
+      <w:lvlJc w:val="left"/>
+      <w:pPr>
+        <w:ind w:left="3600" w:hanging="360"/>
+      </w:pPr>
+    </w:lvl>
+    <w:lvl w:ilvl="5" w:tplc="0416001B" w:tentative="1">
+      <w:start w:val="1"/>
+      <w:numFmt w:val="lowerRoman"/>
+      <w:lvlText w:val="%6."/>
+      <w:lvlJc w:val="right"/>
+      <w:pPr>
+        <w:ind w:left="4320" w:hanging="180"/>
+      </w:pPr>
+    </w:lvl>
+    <w:lvl w:ilvl="6" w:tplc="0416000F" w:tentative="1">
+      <w:start w:val="1"/>
+      <w:numFmt w:val="decimal"/>
+      <w:lvlText w:val="%7."/>
+      <w:lvlJc w:val="left"/>
+      <w:pPr>
+        <w:ind w:left="5040" w:hanging="360"/>
+      </w:pPr>
+    </w:lvl>
+    <w:lvl w:ilvl="7" w:tplc="04160019" w:tentative="1">
+      <w:start w:val="1"/>
+      <w:numFmt w:val="lowerLetter"/>
+      <w:lvlText w:val="%8."/>
+      <w:lvlJc w:val="left"/>
+      <w:pPr>
+        <w:ind w:left="5760" w:hanging="360"/>
+      </w:pPr>
+    </w:lvl>
+    <w:lvl w:ilvl="8" w:tplc="0416001B" w:tentative="1">
+      <w:start w:val="1"/>
+      <w:numFmt w:val="lowerRoman"/>
+      <w:lvlText w:val="%9."/>
+      <w:lvlJc w:val="right"/>
+      <w:pPr>
+        <w:ind w:left="6480" w:hanging="180"/>
+      </w:pPr>
+    </w:lvl>
+  </w:abstractNum>
+  <w:abstractNum w:abstractNumId="21">
     <w:nsid w:val="49266A9F"/>
     <w:multiLevelType w:val="multilevel"/>
     <w:tmpl w:val="0416001F"/>
@@ -7609,7 +7794,7 @@
       </w:pPr>
     </w:lvl>
   </w:abstractNum>
-  <w:abstractNum w:abstractNumId="20">
+  <w:abstractNum w:abstractNumId="22">
     <w:nsid w:val="495166E2"/>
     <w:multiLevelType w:val="hybridMultilevel"/>
     <w:tmpl w:val="2CD0AEAA"/>
@@ -7722,7 +7907,7 @@
       </w:rPr>
     </w:lvl>
   </w:abstractNum>
-  <w:abstractNum w:abstractNumId="21">
+  <w:abstractNum w:abstractNumId="23">
     <w:nsid w:val="49E21CEF"/>
     <w:multiLevelType w:val="hybridMultilevel"/>
     <w:tmpl w:val="637CF0A0"/>
@@ -7835,7 +8020,7 @@
       </w:rPr>
     </w:lvl>
   </w:abstractNum>
-  <w:abstractNum w:abstractNumId="22">
+  <w:abstractNum w:abstractNumId="24">
     <w:nsid w:val="4B694083"/>
     <w:multiLevelType w:val="multilevel"/>
     <w:tmpl w:val="3D6A67CE"/>
@@ -7948,7 +8133,7 @@
       </w:rPr>
     </w:lvl>
   </w:abstractNum>
-  <w:abstractNum w:abstractNumId="23">
+  <w:abstractNum w:abstractNumId="25">
     <w:nsid w:val="51B67BE8"/>
     <w:multiLevelType w:val="hybridMultilevel"/>
     <w:tmpl w:val="F928003A"/>
@@ -8061,7 +8246,7 @@
       </w:rPr>
     </w:lvl>
   </w:abstractNum>
-  <w:abstractNum w:abstractNumId="24">
+  <w:abstractNum w:abstractNumId="26">
     <w:nsid w:val="602B1F4D"/>
     <w:multiLevelType w:val="multilevel"/>
     <w:tmpl w:val="F260F4CE"/>
@@ -8182,7 +8367,7 @@
       </w:rPr>
     </w:lvl>
   </w:abstractNum>
-  <w:abstractNum w:abstractNumId="25">
+  <w:abstractNum w:abstractNumId="27">
     <w:nsid w:val="61C7488A"/>
     <w:multiLevelType w:val="hybridMultilevel"/>
     <w:tmpl w:val="1E8C4252"/>
@@ -8268,7 +8453,7 @@
       </w:pPr>
     </w:lvl>
   </w:abstractNum>
-  <w:abstractNum w:abstractNumId="26">
+  <w:abstractNum w:abstractNumId="28">
     <w:nsid w:val="6ED710A4"/>
     <w:multiLevelType w:val="multilevel"/>
     <w:tmpl w:val="13227ED6"/>
@@ -8389,7 +8574,7 @@
       </w:rPr>
     </w:lvl>
   </w:abstractNum>
-  <w:abstractNum w:abstractNumId="27">
+  <w:abstractNum w:abstractNumId="29">
     <w:nsid w:val="70B76F02"/>
     <w:multiLevelType w:val="hybridMultilevel"/>
     <w:tmpl w:val="D6B467A2"/>
@@ -8502,7 +8687,7 @@
       </w:rPr>
     </w:lvl>
   </w:abstractNum>
-  <w:abstractNum w:abstractNumId="28">
+  <w:abstractNum w:abstractNumId="30">
     <w:nsid w:val="75A16138"/>
     <w:multiLevelType w:val="multilevel"/>
     <w:tmpl w:val="F260F4CE"/>
@@ -8623,7 +8808,7 @@
       </w:rPr>
     </w:lvl>
   </w:abstractNum>
-  <w:abstractNum w:abstractNumId="29">
+  <w:abstractNum w:abstractNumId="31">
     <w:nsid w:val="76597F29"/>
     <w:multiLevelType w:val="multilevel"/>
     <w:tmpl w:val="A8623524"/>
@@ -8741,7 +8926,7 @@
       </w:rPr>
     </w:lvl>
   </w:abstractNum>
-  <w:abstractNum w:abstractNumId="30">
+  <w:abstractNum w:abstractNumId="32">
     <w:nsid w:val="78D55C02"/>
     <w:multiLevelType w:val="hybridMultilevel"/>
     <w:tmpl w:val="05700280"/>
@@ -8855,46 +9040,46 @@
     </w:lvl>
   </w:abstractNum>
   <w:num w:numId="1">
-    <w:abstractNumId w:val="12"/>
+    <w:abstractNumId w:val="13"/>
   </w:num>
   <w:num w:numId="2">
-    <w:abstractNumId w:val="18"/>
+    <w:abstractNumId w:val="19"/>
   </w:num>
   <w:num w:numId="3">
-    <w:abstractNumId w:val="25"/>
+    <w:abstractNumId w:val="27"/>
   </w:num>
   <w:num w:numId="4">
     <w:abstractNumId w:val="6"/>
   </w:num>
   <w:num w:numId="5">
-    <w:abstractNumId w:val="15"/>
+    <w:abstractNumId w:val="16"/>
   </w:num>
   <w:num w:numId="6">
     <w:abstractNumId w:val="5"/>
   </w:num>
   <w:num w:numId="7">
-    <w:abstractNumId w:val="23"/>
+    <w:abstractNumId w:val="25"/>
   </w:num>
   <w:num w:numId="8">
-    <w:abstractNumId w:val="14"/>
+    <w:abstractNumId w:val="15"/>
   </w:num>
   <w:num w:numId="9">
-    <w:abstractNumId w:val="28"/>
+    <w:abstractNumId w:val="30"/>
   </w:num>
   <w:num w:numId="10">
-    <w:abstractNumId w:val="24"/>
+    <w:abstractNumId w:val="26"/>
   </w:num>
   <w:num w:numId="11">
-    <w:abstractNumId w:val="19"/>
+    <w:abstractNumId w:val="21"/>
   </w:num>
   <w:num w:numId="12">
     <w:abstractNumId w:val="7"/>
   </w:num>
   <w:num w:numId="13">
-    <w:abstractNumId w:val="13"/>
+    <w:abstractNumId w:val="14"/>
   </w:num>
   <w:num w:numId="14">
-    <w:abstractNumId w:val="29"/>
+    <w:abstractNumId w:val="31"/>
   </w:num>
   <w:num w:numId="15">
     <w:abstractNumId w:val="1"/>
@@ -8906,46 +9091,52 @@
     <w:abstractNumId w:val="9"/>
   </w:num>
   <w:num w:numId="18">
-    <w:abstractNumId w:val="17"/>
+    <w:abstractNumId w:val="18"/>
   </w:num>
   <w:num w:numId="19">
-    <w:abstractNumId w:val="21"/>
+    <w:abstractNumId w:val="23"/>
   </w:num>
   <w:num w:numId="20">
     <w:abstractNumId w:val="2"/>
   </w:num>
   <w:num w:numId="21">
+    <w:abstractNumId w:val="24"/>
+  </w:num>
+  <w:num w:numId="22">
     <w:abstractNumId w:val="22"/>
   </w:num>
-  <w:num w:numId="22">
-    <w:abstractNumId w:val="20"/>
-  </w:num>
   <w:num w:numId="23">
-    <w:abstractNumId w:val="26"/>
+    <w:abstractNumId w:val="28"/>
   </w:num>
   <w:num w:numId="24">
     <w:abstractNumId w:val="8"/>
   </w:num>
   <w:num w:numId="25">
-    <w:abstractNumId w:val="30"/>
+    <w:abstractNumId w:val="32"/>
   </w:num>
   <w:num w:numId="26">
     <w:abstractNumId w:val="3"/>
   </w:num>
   <w:num w:numId="27">
-    <w:abstractNumId w:val="27"/>
+    <w:abstractNumId w:val="29"/>
   </w:num>
   <w:num w:numId="28">
-    <w:abstractNumId w:val="11"/>
+    <w:abstractNumId w:val="12"/>
   </w:num>
   <w:num w:numId="29">
     <w:abstractNumId w:val="10"/>
   </w:num>
   <w:num w:numId="30">
-    <w:abstractNumId w:val="16"/>
+    <w:abstractNumId w:val="17"/>
   </w:num>
   <w:num w:numId="31">
     <w:abstractNumId w:val="4"/>
+  </w:num>
+  <w:num w:numId="32">
+    <w:abstractNumId w:val="11"/>
+  </w:num>
+  <w:num w:numId="33">
+    <w:abstractNumId w:val="20"/>
   </w:num>
 </w:numbering>
 </file>
@@ -9165,6 +9356,7 @@
   <w:style w:type="character" w:default="1" w:styleId="Fontepargpadro">
     <w:name w:val="Default Paragraph Font"/>
     <w:uiPriority w:val="1"/>
+    <w:semiHidden/>
     <w:unhideWhenUsed/>
   </w:style>
   <w:style w:type="table" w:default="1" w:styleId="Tabelanormal">
@@ -9673,6 +9865,7 @@
   <w:style w:type="character" w:default="1" w:styleId="Fontepargpadro">
     <w:name w:val="Default Paragraph Font"/>
     <w:uiPriority w:val="1"/>
+    <w:semiHidden/>
     <w:unhideWhenUsed/>
   </w:style>
   <w:style w:type="table" w:default="1" w:styleId="Tabelanormal">
@@ -10256,7 +10449,7 @@
 </file>
 
 <file path=customXml/itemProps1.xml><?xml version="1.0" encoding="utf-8"?>
-<ds:datastoreItem xmlns:ds="http://schemas.openxmlformats.org/officeDocument/2006/customXml" ds:itemID="{C5099D3A-5E4C-403D-9B01-020CB54FBF2D}">
+<ds:datastoreItem xmlns:ds="http://schemas.openxmlformats.org/officeDocument/2006/customXml" ds:itemID="{352E855D-A091-47A9-942D-25990EB16985}">
   <ds:schemaRefs>
     <ds:schemaRef ds:uri="http://schemas.openxmlformats.org/officeDocument/2006/bibliography"/>
   </ds:schemaRefs>

</xml_diff>